<commit_message>
Issue #74 - Updated User Manual
</commit_message>
<xml_diff>
--- a/OnlineAuction/Documents/Documents/User Manual.docx
+++ b/OnlineAuction/Documents/Documents/User Manual.docx
@@ -1,6 +1,6 @@
 
 <file path=word/document.xml><?xml version="1.0" encoding="utf-8"?>
-<w:document xmlns:wpc="http://schemas.microsoft.com/office/word/2010/wordprocessingCanvas" xmlns:cx="http://schemas.microsoft.com/office/drawing/2014/chartex" xmlns:cx1="http://schemas.microsoft.com/office/drawing/2015/9/8/chartex" xmlns:cx2="http://schemas.microsoft.com/office/drawing/2015/10/21/chartex" xmlns:cx3="http://schemas.microsoft.com/office/drawing/2016/5/9/chartex" xmlns:cx4="http://schemas.microsoft.com/office/drawing/2016/5/10/chartex" xmlns:cx5="http://schemas.microsoft.com/office/drawing/2016/5/11/chartex" xmlns:cx6="http://schemas.microsoft.com/office/drawing/2016/5/12/chartex" xmlns:cx7="http://schemas.microsoft.com/office/drawing/2016/5/13/chartex" xmlns:cx8="http://schemas.microsoft.com/office/drawing/2016/5/14/chartex" xmlns:mc="http://schemas.openxmlformats.org/markup-compatibility/2006" xmlns:aink="http://schemas.microsoft.com/office/drawing/2016/ink" xmlns:am3d="http://schemas.microsoft.com/office/drawing/2017/model3d" xmlns:o="urn:schemas-microsoft-com:office:office" xmlns:oel="http://schemas.microsoft.com/office/2019/extlst" xmlns:r="http://schemas.openxmlformats.org/officeDocument/2006/relationships" xmlns:m="http://schemas.openxmlformats.org/officeDocument/2006/math" xmlns:v="urn:schemas-microsoft-com:vml" xmlns:wp14="http://schemas.microsoft.com/office/word/2010/wordprocessingDrawing" xmlns:wp="http://schemas.openxmlformats.org/drawingml/2006/wordprocessingDrawing" xmlns:w10="urn:schemas-microsoft-com:office:word" xmlns:w="http://schemas.openxmlformats.org/wordprocessingml/2006/main" xmlns:w14="http://schemas.microsoft.com/office/word/2010/wordml" xmlns:w15="http://schemas.microsoft.com/office/word/2012/wordml" xmlns:w16cex="http://schemas.microsoft.com/office/word/2018/wordml/cex" xmlns:w16cid="http://schemas.microsoft.com/office/word/2016/wordml/cid" xmlns:w16="http://schemas.microsoft.com/office/word/2018/wordml" xmlns:w16sdtdh="http://schemas.microsoft.com/office/word/2020/wordml/sdtdatahash" xmlns:w16se="http://schemas.microsoft.com/office/word/2015/wordml/symex" xmlns:wpg="http://schemas.microsoft.com/office/word/2010/wordprocessingGroup" xmlns:wpi="http://schemas.microsoft.com/office/word/2010/wordprocessingInk" xmlns:wne="http://schemas.microsoft.com/office/word/2006/wordml" xmlns:wps="http://schemas.microsoft.com/office/word/2010/wordprocessingShape" mc:Ignorable="w14 w15 w16se w16cid w16 w16cex w16sdtdh wp14">
+<w:document xmlns:wpc="http://schemas.microsoft.com/office/word/2010/wordprocessingCanvas" xmlns:cx="http://schemas.microsoft.com/office/drawing/2014/chartex" xmlns:cx1="http://schemas.microsoft.com/office/drawing/2015/9/8/chartex" xmlns:cx2="http://schemas.microsoft.com/office/drawing/2015/10/21/chartex" xmlns:cx3="http://schemas.microsoft.com/office/drawing/2016/5/9/chartex" xmlns:cx4="http://schemas.microsoft.com/office/drawing/2016/5/10/chartex" xmlns:cx5="http://schemas.microsoft.com/office/drawing/2016/5/11/chartex" xmlns:cx6="http://schemas.microsoft.com/office/drawing/2016/5/12/chartex" xmlns:cx7="http://schemas.microsoft.com/office/drawing/2016/5/13/chartex" xmlns:cx8="http://schemas.microsoft.com/office/drawing/2016/5/14/chartex" xmlns:mc="http://schemas.openxmlformats.org/markup-compatibility/2006" xmlns:aink="http://schemas.microsoft.com/office/drawing/2016/ink" xmlns:am3d="http://schemas.microsoft.com/office/drawing/2017/model3d" xmlns:o="urn:schemas-microsoft-com:office:office" xmlns:r="http://schemas.openxmlformats.org/officeDocument/2006/relationships" xmlns:m="http://schemas.openxmlformats.org/officeDocument/2006/math" xmlns:v="urn:schemas-microsoft-com:vml" xmlns:wp14="http://schemas.microsoft.com/office/word/2010/wordprocessingDrawing" xmlns:wp="http://schemas.openxmlformats.org/drawingml/2006/wordprocessingDrawing" xmlns:w10="urn:schemas-microsoft-com:office:word" xmlns:w="http://schemas.openxmlformats.org/wordprocessingml/2006/main" xmlns:w14="http://schemas.microsoft.com/office/word/2010/wordml" xmlns:w15="http://schemas.microsoft.com/office/word/2012/wordml" xmlns:w16cid="http://schemas.microsoft.com/office/word/2016/wordml/cid" xmlns:w16se="http://schemas.microsoft.com/office/word/2015/wordml/symex" xmlns:wpg="http://schemas.microsoft.com/office/word/2010/wordprocessingGroup" xmlns:wpi="http://schemas.microsoft.com/office/word/2010/wordprocessingInk" xmlns:wne="http://schemas.microsoft.com/office/word/2006/wordml" xmlns:wps="http://schemas.microsoft.com/office/word/2010/wordprocessingShape" mc:Ignorable="w14 w15 w16se w16cid wp14">
   <w:body>
     <w:p>
       <w:pPr>
@@ -204,7 +204,27 @@
           <w:sz w:val="32"/>
           <w:szCs w:val="32"/>
         </w:rPr>
-        <w:t xml:space="preserve">Luke McElligott – </w:t>
+        <w:t xml:space="preserve">Luke </w:t>
+      </w:r>
+      <w:proofErr w:type="spellStart"/>
+      <w:r>
+        <w:rPr>
+          <w:rFonts w:ascii="Courier New" w:eastAsia="Roboto" w:hAnsi="Courier New" w:cs="Courier New"/>
+          <w:bCs/>
+          <w:sz w:val="32"/>
+          <w:szCs w:val="32"/>
+        </w:rPr>
+        <w:t>McElligott</w:t>
+      </w:r>
+      <w:proofErr w:type="spellEnd"/>
+      <w:r>
+        <w:rPr>
+          <w:rFonts w:ascii="Courier New" w:eastAsia="Roboto" w:hAnsi="Courier New" w:cs="Courier New"/>
+          <w:bCs/>
+          <w:sz w:val="32"/>
+          <w:szCs w:val="32"/>
+        </w:rPr>
+        <w:t xml:space="preserve"> – </w:t>
       </w:r>
       <w:r>
         <w:rPr>
@@ -297,10 +317,8 @@
             <w:rPr>
               <w:rFonts w:asciiTheme="minorHAnsi" w:eastAsiaTheme="minorEastAsia" w:hAnsiTheme="minorHAnsi" w:cstheme="minorBidi"/>
               <w:noProof/>
-              <w:kern w:val="2"/>
               <w:sz w:val="22"/>
               <w:szCs w:val="22"/>
-              <w14:ligatures w14:val="standardContextual"/>
             </w:rPr>
           </w:pPr>
           <w:r>
@@ -312,7 +330,7 @@
           <w:r>
             <w:fldChar w:fldCharType="separate"/>
           </w:r>
-          <w:hyperlink w:anchor="_Toc146041646" w:history="1">
+          <w:hyperlink w:anchor="_Toc147213244" w:history="1">
             <w:r>
               <w:rPr>
                 <w:rStyle w:val="Hyperlink"/>
@@ -340,7 +358,7 @@
                 <w:noProof/>
                 <w:webHidden/>
               </w:rPr>
-              <w:instrText xml:space="preserve"> PAGEREF _Toc146041646 \h </w:instrText>
+              <w:instrText xml:space="preserve"> PAGEREF _Toc147213244 \h </w:instrText>
             </w:r>
             <w:r>
               <w:rPr>
@@ -380,13 +398,11 @@
             <w:rPr>
               <w:rFonts w:asciiTheme="minorHAnsi" w:eastAsiaTheme="minorEastAsia" w:hAnsiTheme="minorHAnsi" w:cstheme="minorBidi"/>
               <w:noProof/>
-              <w:kern w:val="2"/>
               <w:sz w:val="22"/>
               <w:szCs w:val="22"/>
-              <w14:ligatures w14:val="standardContextual"/>
             </w:rPr>
           </w:pPr>
-          <w:hyperlink w:anchor="_Toc146041647" w:history="1">
+          <w:hyperlink w:anchor="_Toc147213245" w:history="1">
             <w:r>
               <w:rPr>
                 <w:rStyle w:val="Hyperlink"/>
@@ -414,7 +430,7 @@
                 <w:noProof/>
                 <w:webHidden/>
               </w:rPr>
-              <w:instrText xml:space="preserve"> PAGEREF _Toc146041647 \h </w:instrText>
+              <w:instrText xml:space="preserve"> PAGEREF _Toc147213245 \h </w:instrText>
             </w:r>
             <w:r>
               <w:rPr>
@@ -454,13 +470,11 @@
             <w:rPr>
               <w:rFonts w:asciiTheme="minorHAnsi" w:eastAsiaTheme="minorEastAsia" w:hAnsiTheme="minorHAnsi" w:cstheme="minorBidi"/>
               <w:noProof/>
-              <w:kern w:val="2"/>
               <w:sz w:val="22"/>
               <w:szCs w:val="22"/>
-              <w14:ligatures w14:val="standardContextual"/>
             </w:rPr>
           </w:pPr>
-          <w:hyperlink w:anchor="_Toc146041648" w:history="1">
+          <w:hyperlink w:anchor="_Toc147213246" w:history="1">
             <w:r>
               <w:rPr>
                 <w:rStyle w:val="Hyperlink"/>
@@ -488,7 +502,7 @@
                 <w:noProof/>
                 <w:webHidden/>
               </w:rPr>
-              <w:instrText xml:space="preserve"> PAGEREF _Toc146041648 \h </w:instrText>
+              <w:instrText xml:space="preserve"> PAGEREF _Toc147213246 \h </w:instrText>
             </w:r>
             <w:r>
               <w:rPr>
@@ -528,13 +542,11 @@
             <w:rPr>
               <w:rFonts w:asciiTheme="minorHAnsi" w:eastAsiaTheme="minorEastAsia" w:hAnsiTheme="minorHAnsi" w:cstheme="minorBidi"/>
               <w:noProof/>
-              <w:kern w:val="2"/>
               <w:sz w:val="22"/>
               <w:szCs w:val="22"/>
-              <w14:ligatures w14:val="standardContextual"/>
             </w:rPr>
           </w:pPr>
-          <w:hyperlink w:anchor="_Toc146041649" w:history="1">
+          <w:hyperlink w:anchor="_Toc147213247" w:history="1">
             <w:r>
               <w:rPr>
                 <w:rStyle w:val="Hyperlink"/>
@@ -562,7 +574,7 @@
                 <w:noProof/>
                 <w:webHidden/>
               </w:rPr>
-              <w:instrText xml:space="preserve"> PAGEREF _Toc146041649 \h </w:instrText>
+              <w:instrText xml:space="preserve"> PAGEREF _Toc147213247 \h </w:instrText>
             </w:r>
             <w:r>
               <w:rPr>
@@ -602,13 +614,11 @@
             <w:rPr>
               <w:rFonts w:asciiTheme="minorHAnsi" w:eastAsiaTheme="minorEastAsia" w:hAnsiTheme="minorHAnsi" w:cstheme="minorBidi"/>
               <w:noProof/>
-              <w:kern w:val="2"/>
               <w:sz w:val="22"/>
               <w:szCs w:val="22"/>
-              <w14:ligatures w14:val="standardContextual"/>
             </w:rPr>
           </w:pPr>
-          <w:hyperlink w:anchor="_Toc146041650" w:history="1">
+          <w:hyperlink w:anchor="_Toc147213248" w:history="1">
             <w:r>
               <w:rPr>
                 <w:rStyle w:val="Hyperlink"/>
@@ -636,7 +646,7 @@
                 <w:noProof/>
                 <w:webHidden/>
               </w:rPr>
-              <w:instrText xml:space="preserve"> PAGEREF _Toc146041650 \h </w:instrText>
+              <w:instrText xml:space="preserve"> PAGEREF _Toc147213248 \h </w:instrText>
             </w:r>
             <w:r>
               <w:rPr>
@@ -676,13 +686,11 @@
             <w:rPr>
               <w:rFonts w:asciiTheme="minorHAnsi" w:eastAsiaTheme="minorEastAsia" w:hAnsiTheme="minorHAnsi" w:cstheme="minorBidi"/>
               <w:noProof/>
-              <w:kern w:val="2"/>
               <w:sz w:val="22"/>
               <w:szCs w:val="22"/>
-              <w14:ligatures w14:val="standardContextual"/>
             </w:rPr>
           </w:pPr>
-          <w:hyperlink w:anchor="_Toc146041651" w:history="1">
+          <w:hyperlink w:anchor="_Toc147213249" w:history="1">
             <w:r>
               <w:rPr>
                 <w:rStyle w:val="Hyperlink"/>
@@ -710,7 +718,7 @@
                 <w:noProof/>
                 <w:webHidden/>
               </w:rPr>
-              <w:instrText xml:space="preserve"> PAGEREF _Toc146041651 \h </w:instrText>
+              <w:instrText xml:space="preserve"> PAGEREF _Toc147213249 \h </w:instrText>
             </w:r>
             <w:r>
               <w:rPr>
@@ -750,13 +758,11 @@
             <w:rPr>
               <w:rFonts w:asciiTheme="minorHAnsi" w:eastAsiaTheme="minorEastAsia" w:hAnsiTheme="minorHAnsi" w:cstheme="minorBidi"/>
               <w:noProof/>
-              <w:kern w:val="2"/>
               <w:sz w:val="22"/>
               <w:szCs w:val="22"/>
-              <w14:ligatures w14:val="standardContextual"/>
             </w:rPr>
           </w:pPr>
-          <w:hyperlink w:anchor="_Toc146041652" w:history="1">
+          <w:hyperlink w:anchor="_Toc147213250" w:history="1">
             <w:r>
               <w:rPr>
                 <w:rStyle w:val="Hyperlink"/>
@@ -784,7 +790,7 @@
                 <w:noProof/>
                 <w:webHidden/>
               </w:rPr>
-              <w:instrText xml:space="preserve"> PAGEREF _Toc146041652 \h </w:instrText>
+              <w:instrText xml:space="preserve"> PAGEREF _Toc147213250 \h </w:instrText>
             </w:r>
             <w:r>
               <w:rPr>
@@ -824,20 +830,18 @@
             <w:rPr>
               <w:rFonts w:asciiTheme="minorHAnsi" w:eastAsiaTheme="minorEastAsia" w:hAnsiTheme="minorHAnsi" w:cstheme="minorBidi"/>
               <w:noProof/>
-              <w:kern w:val="2"/>
               <w:sz w:val="22"/>
               <w:szCs w:val="22"/>
-              <w14:ligatures w14:val="standardContextual"/>
             </w:rPr>
           </w:pPr>
-          <w:hyperlink w:anchor="_Toc146041653" w:history="1">
+          <w:hyperlink w:anchor="_Toc147213251" w:history="1">
             <w:r>
               <w:rPr>
                 <w:rStyle w:val="Hyperlink"/>
                 <w:rFonts w:eastAsia="Arial"/>
                 <w:noProof/>
               </w:rPr>
-              <w:t>Social and Messages</w:t>
+              <w:t>Social</w:t>
             </w:r>
             <w:r>
               <w:rPr>
@@ -858,7 +862,7 @@
                 <w:noProof/>
                 <w:webHidden/>
               </w:rPr>
-              <w:instrText xml:space="preserve"> PAGEREF _Toc146041653 \h </w:instrText>
+              <w:instrText xml:space="preserve"> PAGEREF _Toc147213251 \h </w:instrText>
             </w:r>
             <w:r>
               <w:rPr>
@@ -898,20 +902,34 @@
             <w:rPr>
               <w:rFonts w:asciiTheme="minorHAnsi" w:eastAsiaTheme="minorEastAsia" w:hAnsiTheme="minorHAnsi" w:cstheme="minorBidi"/>
               <w:noProof/>
-              <w:kern w:val="2"/>
               <w:sz w:val="22"/>
               <w:szCs w:val="22"/>
-              <w14:ligatures w14:val="standardContextual"/>
             </w:rPr>
           </w:pPr>
-          <w:hyperlink w:anchor="_Toc146041654" w:history="1">
+          <w:hyperlink w:anchor="_Toc147213252" w:history="1">
             <w:r>
               <w:rPr>
                 <w:rStyle w:val="Hyperlink"/>
                 <w:rFonts w:eastAsia="Arial"/>
                 <w:noProof/>
               </w:rPr>
-              <w:t>User Account</w:t>
+              <w:t>User A</w:t>
+            </w:r>
+            <w:r>
+              <w:rPr>
+                <w:rStyle w:val="Hyperlink"/>
+                <w:rFonts w:eastAsia="Arial"/>
+                <w:noProof/>
+              </w:rPr>
+              <w:t>c</w:t>
+            </w:r>
+            <w:r>
+              <w:rPr>
+                <w:rStyle w:val="Hyperlink"/>
+                <w:rFonts w:eastAsia="Arial"/>
+                <w:noProof/>
+              </w:rPr>
+              <w:t>count</w:t>
             </w:r>
             <w:r>
               <w:rPr>
@@ -932,7 +950,7 @@
                 <w:noProof/>
                 <w:webHidden/>
               </w:rPr>
-              <w:instrText xml:space="preserve"> PAGEREF _Toc146041654 \h </w:instrText>
+              <w:instrText xml:space="preserve"> PAGEREF _Toc147213252 \h </w:instrText>
             </w:r>
             <w:r>
               <w:rPr>
@@ -952,7 +970,7 @@
                 <w:noProof/>
                 <w:webHidden/>
               </w:rPr>
-              <w:t>10</w:t>
+              <w:t>9</w:t>
             </w:r>
             <w:r>
               <w:rPr>
@@ -972,13 +990,11 @@
             <w:rPr>
               <w:rFonts w:asciiTheme="minorHAnsi" w:eastAsiaTheme="minorEastAsia" w:hAnsiTheme="minorHAnsi" w:cstheme="minorBidi"/>
               <w:noProof/>
-              <w:kern w:val="2"/>
               <w:sz w:val="22"/>
               <w:szCs w:val="22"/>
-              <w14:ligatures w14:val="standardContextual"/>
             </w:rPr>
           </w:pPr>
-          <w:hyperlink w:anchor="_Toc146041655" w:history="1">
+          <w:hyperlink w:anchor="_Toc147213253" w:history="1">
             <w:r>
               <w:rPr>
                 <w:rStyle w:val="Hyperlink"/>
@@ -1006,7 +1022,7 @@
                 <w:noProof/>
                 <w:webHidden/>
               </w:rPr>
-              <w:instrText xml:space="preserve"> PAGEREF _Toc146041655 \h </w:instrText>
+              <w:instrText xml:space="preserve"> PAGEREF _Toc147213253 \h </w:instrText>
             </w:r>
             <w:r>
               <w:rPr>
@@ -1026,7 +1042,7 @@
                 <w:noProof/>
                 <w:webHidden/>
               </w:rPr>
-              <w:t>16</w:t>
+              <w:t>15</w:t>
             </w:r>
             <w:r>
               <w:rPr>
@@ -1046,13 +1062,11 @@
             <w:rPr>
               <w:rFonts w:asciiTheme="minorHAnsi" w:eastAsiaTheme="minorEastAsia" w:hAnsiTheme="minorHAnsi" w:cstheme="minorBidi"/>
               <w:noProof/>
-              <w:kern w:val="2"/>
               <w:sz w:val="22"/>
               <w:szCs w:val="22"/>
-              <w14:ligatures w14:val="standardContextual"/>
             </w:rPr>
           </w:pPr>
-          <w:hyperlink w:anchor="_Toc146041656" w:history="1">
+          <w:hyperlink w:anchor="_Toc147213254" w:history="1">
             <w:r>
               <w:rPr>
                 <w:rStyle w:val="Hyperlink"/>
@@ -1080,7 +1094,7 @@
                 <w:noProof/>
                 <w:webHidden/>
               </w:rPr>
-              <w:instrText xml:space="preserve"> PAGEREF _Toc146041656 \h </w:instrText>
+              <w:instrText xml:space="preserve"> PAGEREF _Toc147213254 \h </w:instrText>
             </w:r>
             <w:r>
               <w:rPr>
@@ -1120,13 +1134,11 @@
             <w:rPr>
               <w:rFonts w:asciiTheme="minorHAnsi" w:eastAsiaTheme="minorEastAsia" w:hAnsiTheme="minorHAnsi" w:cstheme="minorBidi"/>
               <w:noProof/>
-              <w:kern w:val="2"/>
               <w:sz w:val="22"/>
               <w:szCs w:val="22"/>
-              <w14:ligatures w14:val="standardContextual"/>
             </w:rPr>
           </w:pPr>
-          <w:hyperlink w:anchor="_Toc146041657" w:history="1">
+          <w:hyperlink w:anchor="_Toc147213255" w:history="1">
             <w:r>
               <w:rPr>
                 <w:rStyle w:val="Hyperlink"/>
@@ -1154,7 +1166,7 @@
                 <w:noProof/>
                 <w:webHidden/>
               </w:rPr>
-              <w:instrText xml:space="preserve"> PAGEREF _Toc146041657 \h </w:instrText>
+              <w:instrText xml:space="preserve"> PAGEREF _Toc147213255 \h </w:instrText>
             </w:r>
             <w:r>
               <w:rPr>
@@ -1194,13 +1206,11 @@
             <w:rPr>
               <w:rFonts w:asciiTheme="minorHAnsi" w:eastAsiaTheme="minorEastAsia" w:hAnsiTheme="minorHAnsi" w:cstheme="minorBidi"/>
               <w:noProof/>
-              <w:kern w:val="2"/>
               <w:sz w:val="22"/>
               <w:szCs w:val="22"/>
-              <w14:ligatures w14:val="standardContextual"/>
             </w:rPr>
           </w:pPr>
-          <w:hyperlink w:anchor="_Toc146041658" w:history="1">
+          <w:hyperlink w:anchor="_Toc147213256" w:history="1">
             <w:r>
               <w:rPr>
                 <w:rStyle w:val="Hyperlink"/>
@@ -1228,7 +1238,7 @@
                 <w:noProof/>
                 <w:webHidden/>
               </w:rPr>
-              <w:instrText xml:space="preserve"> PAGEREF _Toc146041658 \h </w:instrText>
+              <w:instrText xml:space="preserve"> PAGEREF _Toc147213256 \h </w:instrText>
             </w:r>
             <w:r>
               <w:rPr>
@@ -1268,13 +1278,11 @@
             <w:rPr>
               <w:rFonts w:asciiTheme="minorHAnsi" w:eastAsiaTheme="minorEastAsia" w:hAnsiTheme="minorHAnsi" w:cstheme="minorBidi"/>
               <w:noProof/>
-              <w:kern w:val="2"/>
               <w:sz w:val="22"/>
               <w:szCs w:val="22"/>
-              <w14:ligatures w14:val="standardContextual"/>
             </w:rPr>
           </w:pPr>
-          <w:hyperlink w:anchor="_Toc146041659" w:history="1">
+          <w:hyperlink w:anchor="_Toc147213257" w:history="1">
             <w:r>
               <w:rPr>
                 <w:rStyle w:val="Hyperlink"/>
@@ -1302,7 +1310,7 @@
                 <w:noProof/>
                 <w:webHidden/>
               </w:rPr>
-              <w:instrText xml:space="preserve"> PAGEREF _Toc146041659 \h </w:instrText>
+              <w:instrText xml:space="preserve"> PAGEREF _Toc147213257 \h </w:instrText>
             </w:r>
             <w:r>
               <w:rPr>
@@ -1342,13 +1350,11 @@
             <w:rPr>
               <w:rFonts w:asciiTheme="minorHAnsi" w:eastAsiaTheme="minorEastAsia" w:hAnsiTheme="minorHAnsi" w:cstheme="minorBidi"/>
               <w:noProof/>
-              <w:kern w:val="2"/>
               <w:sz w:val="22"/>
               <w:szCs w:val="22"/>
-              <w14:ligatures w14:val="standardContextual"/>
             </w:rPr>
           </w:pPr>
-          <w:hyperlink w:anchor="_Toc146041660" w:history="1">
+          <w:hyperlink w:anchor="_Toc147213258" w:history="1">
             <w:r>
               <w:rPr>
                 <w:rStyle w:val="Hyperlink"/>
@@ -1376,7 +1382,7 @@
                 <w:noProof/>
                 <w:webHidden/>
               </w:rPr>
-              <w:instrText xml:space="preserve"> PAGEREF _Toc146041660 \h </w:instrText>
+              <w:instrText xml:space="preserve"> PAGEREF _Toc147213258 \h </w:instrText>
             </w:r>
             <w:r>
               <w:rPr>
@@ -1416,13 +1422,11 @@
             <w:rPr>
               <w:rFonts w:asciiTheme="minorHAnsi" w:eastAsiaTheme="minorEastAsia" w:hAnsiTheme="minorHAnsi" w:cstheme="minorBidi"/>
               <w:noProof/>
-              <w:kern w:val="2"/>
               <w:sz w:val="22"/>
               <w:szCs w:val="22"/>
-              <w14:ligatures w14:val="standardContextual"/>
             </w:rPr>
           </w:pPr>
-          <w:hyperlink w:anchor="_Toc146041661" w:history="1">
+          <w:hyperlink w:anchor="_Toc147213259" w:history="1">
             <w:r>
               <w:rPr>
                 <w:rStyle w:val="Hyperlink"/>
@@ -1450,7 +1454,7 @@
                 <w:noProof/>
                 <w:webHidden/>
               </w:rPr>
-              <w:instrText xml:space="preserve"> PAGEREF _Toc146041661 \h </w:instrText>
+              <w:instrText xml:space="preserve"> PAGEREF _Toc147213259 \h </w:instrText>
             </w:r>
             <w:r>
               <w:rPr>
@@ -1490,13 +1494,11 @@
             <w:rPr>
               <w:rFonts w:asciiTheme="minorHAnsi" w:eastAsiaTheme="minorEastAsia" w:hAnsiTheme="minorHAnsi" w:cstheme="minorBidi"/>
               <w:noProof/>
-              <w:kern w:val="2"/>
               <w:sz w:val="22"/>
               <w:szCs w:val="22"/>
-              <w14:ligatures w14:val="standardContextual"/>
             </w:rPr>
           </w:pPr>
-          <w:hyperlink w:anchor="_Toc146041662" w:history="1">
+          <w:hyperlink w:anchor="_Toc147213260" w:history="1">
             <w:r>
               <w:rPr>
                 <w:rStyle w:val="Hyperlink"/>
@@ -1524,7 +1526,7 @@
                 <w:noProof/>
                 <w:webHidden/>
               </w:rPr>
-              <w:instrText xml:space="preserve"> PAGEREF _Toc146041662 \h </w:instrText>
+              <w:instrText xml:space="preserve"> PAGEREF _Toc147213260 \h </w:instrText>
             </w:r>
             <w:r>
               <w:rPr>
@@ -1564,13 +1566,11 @@
             <w:rPr>
               <w:rFonts w:asciiTheme="minorHAnsi" w:eastAsiaTheme="minorEastAsia" w:hAnsiTheme="minorHAnsi" w:cstheme="minorBidi"/>
               <w:noProof/>
-              <w:kern w:val="2"/>
               <w:sz w:val="22"/>
               <w:szCs w:val="22"/>
-              <w14:ligatures w14:val="standardContextual"/>
             </w:rPr>
           </w:pPr>
-          <w:hyperlink w:anchor="_Toc146041663" w:history="1">
+          <w:hyperlink w:anchor="_Toc147213261" w:history="1">
             <w:r>
               <w:rPr>
                 <w:rStyle w:val="Hyperlink"/>
@@ -1598,7 +1598,7 @@
                 <w:noProof/>
                 <w:webHidden/>
               </w:rPr>
-              <w:instrText xml:space="preserve"> PAGEREF _Toc146041663 \h </w:instrText>
+              <w:instrText xml:space="preserve"> PAGEREF _Toc147213261 \h </w:instrText>
             </w:r>
             <w:r>
               <w:rPr>
@@ -1638,13 +1638,11 @@
             <w:rPr>
               <w:rFonts w:asciiTheme="minorHAnsi" w:eastAsiaTheme="minorEastAsia" w:hAnsiTheme="minorHAnsi" w:cstheme="minorBidi"/>
               <w:noProof/>
-              <w:kern w:val="2"/>
               <w:sz w:val="22"/>
               <w:szCs w:val="22"/>
-              <w14:ligatures w14:val="standardContextual"/>
             </w:rPr>
           </w:pPr>
-          <w:hyperlink w:anchor="_Toc146041664" w:history="1">
+          <w:hyperlink w:anchor="_Toc147213262" w:history="1">
             <w:r>
               <w:rPr>
                 <w:rStyle w:val="Hyperlink"/>
@@ -1672,7 +1670,7 @@
                 <w:noProof/>
                 <w:webHidden/>
               </w:rPr>
-              <w:instrText xml:space="preserve"> PAGEREF _Toc146041664 \h </w:instrText>
+              <w:instrText xml:space="preserve"> PAGEREF _Toc147213262 \h </w:instrText>
             </w:r>
             <w:r>
               <w:rPr>
@@ -1712,13 +1710,11 @@
             <w:rPr>
               <w:rFonts w:asciiTheme="minorHAnsi" w:eastAsiaTheme="minorEastAsia" w:hAnsiTheme="minorHAnsi" w:cstheme="minorBidi"/>
               <w:noProof/>
-              <w:kern w:val="2"/>
               <w:sz w:val="22"/>
               <w:szCs w:val="22"/>
-              <w14:ligatures w14:val="standardContextual"/>
             </w:rPr>
           </w:pPr>
-          <w:hyperlink w:anchor="_Toc146041665" w:history="1">
+          <w:hyperlink w:anchor="_Toc147213263" w:history="1">
             <w:r>
               <w:rPr>
                 <w:rStyle w:val="Hyperlink"/>
@@ -1746,7 +1742,7 @@
                 <w:noProof/>
                 <w:webHidden/>
               </w:rPr>
-              <w:instrText xml:space="preserve"> PAGEREF _Toc146041665 \h </w:instrText>
+              <w:instrText xml:space="preserve"> PAGEREF _Toc147213263 \h </w:instrText>
             </w:r>
             <w:r>
               <w:rPr>
@@ -1786,20 +1782,18 @@
             <w:rPr>
               <w:rFonts w:asciiTheme="minorHAnsi" w:eastAsiaTheme="minorEastAsia" w:hAnsiTheme="minorHAnsi" w:cstheme="minorBidi"/>
               <w:noProof/>
-              <w:kern w:val="2"/>
               <w:sz w:val="22"/>
               <w:szCs w:val="22"/>
-              <w14:ligatures w14:val="standardContextual"/>
             </w:rPr>
           </w:pPr>
-          <w:hyperlink w:anchor="_Toc146041666" w:history="1">
+          <w:hyperlink w:anchor="_Toc147213264" w:history="1">
             <w:r>
               <w:rPr>
                 <w:rStyle w:val="Hyperlink"/>
                 <w:rFonts w:eastAsia="Arial"/>
                 <w:noProof/>
               </w:rPr>
-              <w:t>Message Center – Admin Perspective</w:t>
+              <w:t>Conclusion</w:t>
             </w:r>
             <w:r>
               <w:rPr>
@@ -1820,7 +1814,7 @@
                 <w:noProof/>
                 <w:webHidden/>
               </w:rPr>
-              <w:instrText xml:space="preserve"> PAGEREF _Toc146041666 \h </w:instrText>
+              <w:instrText xml:space="preserve"> PAGEREF _Toc147213264 \h </w:instrText>
             </w:r>
             <w:r>
               <w:rPr>
@@ -1860,87 +1854,11 @@
             <w:rPr>
               <w:rFonts w:asciiTheme="minorHAnsi" w:eastAsiaTheme="minorEastAsia" w:hAnsiTheme="minorHAnsi" w:cstheme="minorBidi"/>
               <w:noProof/>
-              <w:kern w:val="2"/>
               <w:sz w:val="22"/>
               <w:szCs w:val="22"/>
-              <w14:ligatures w14:val="standardContextual"/>
             </w:rPr>
           </w:pPr>
-          <w:hyperlink w:anchor="_Toc146041667" w:history="1">
-            <w:r>
-              <w:rPr>
-                <w:rStyle w:val="Hyperlink"/>
-                <w:rFonts w:eastAsia="Arial"/>
-                <w:noProof/>
-              </w:rPr>
-              <w:t>Conclusion</w:t>
-            </w:r>
-            <w:r>
-              <w:rPr>
-                <w:noProof/>
-                <w:webHidden/>
-              </w:rPr>
-              <w:tab/>
-            </w:r>
-            <w:r>
-              <w:rPr>
-                <w:noProof/>
-                <w:webHidden/>
-              </w:rPr>
-              <w:fldChar w:fldCharType="begin"/>
-            </w:r>
-            <w:r>
-              <w:rPr>
-                <w:noProof/>
-                <w:webHidden/>
-              </w:rPr>
-              <w:instrText xml:space="preserve"> PAGEREF _Toc146041667 \h </w:instrText>
-            </w:r>
-            <w:r>
-              <w:rPr>
-                <w:noProof/>
-                <w:webHidden/>
-              </w:rPr>
-            </w:r>
-            <w:r>
-              <w:rPr>
-                <w:noProof/>
-                <w:webHidden/>
-              </w:rPr>
-              <w:fldChar w:fldCharType="separate"/>
-            </w:r>
-            <w:r>
-              <w:rPr>
-                <w:noProof/>
-                <w:webHidden/>
-              </w:rPr>
-              <w:t>33</w:t>
-            </w:r>
-            <w:r>
-              <w:rPr>
-                <w:noProof/>
-                <w:webHidden/>
-              </w:rPr>
-              <w:fldChar w:fldCharType="end"/>
-            </w:r>
-          </w:hyperlink>
-        </w:p>
-        <w:p>
-          <w:pPr>
-            <w:pStyle w:val="TOC1"/>
-            <w:tabs>
-              <w:tab w:val="right" w:leader="dot" w:pos="9350"/>
-            </w:tabs>
-            <w:rPr>
-              <w:rFonts w:asciiTheme="minorHAnsi" w:eastAsiaTheme="minorEastAsia" w:hAnsiTheme="minorHAnsi" w:cstheme="minorBidi"/>
-              <w:noProof/>
-              <w:kern w:val="2"/>
-              <w:sz w:val="22"/>
-              <w:szCs w:val="22"/>
-              <w14:ligatures w14:val="standardContextual"/>
-            </w:rPr>
-          </w:pPr>
-          <w:hyperlink w:anchor="_Toc146041668" w:history="1">
+          <w:hyperlink w:anchor="_Toc147213265" w:history="1">
             <w:r>
               <w:rPr>
                 <w:rStyle w:val="Hyperlink"/>
@@ -1968,7 +1886,7 @@
                 <w:noProof/>
                 <w:webHidden/>
               </w:rPr>
-              <w:instrText xml:space="preserve"> PAGEREF _Toc146041668 \h </w:instrText>
+              <w:instrText xml:space="preserve"> PAGEREF _Toc147213265 \h </w:instrText>
             </w:r>
             <w:r>
               <w:rPr>
@@ -2174,7 +2092,7 @@
           <w:rFonts w:eastAsia="Arial"/>
         </w:rPr>
       </w:pPr>
-      <w:bookmarkStart w:id="0" w:name="_Toc146041646"/>
+      <w:bookmarkStart w:id="0" w:name="_Toc147213244"/>
       <w:r>
         <w:rPr>
           <w:rFonts w:eastAsia="Arial"/>
@@ -2376,28 +2294,50 @@
           <w:sz w:val="22"/>
           <w:szCs w:val="22"/>
         </w:rPr>
-        <w:t>Username: userName</w:t>
-      </w:r>
-    </w:p>
-    <w:p>
-      <w:pPr>
-        <w:spacing w:line="276" w:lineRule="auto"/>
-        <w:rPr>
-          <w:rFonts w:ascii="Courier New" w:eastAsia="Arial" w:hAnsi="Courier New" w:cs="Courier New"/>
-          <w:color w:val="000000"/>
-          <w:sz w:val="22"/>
-          <w:szCs w:val="22"/>
-        </w:rPr>
-      </w:pPr>
-      <w:r>
-        <w:rPr>
-          <w:rFonts w:ascii="Courier New" w:eastAsia="Arial" w:hAnsi="Courier New" w:cs="Courier New"/>
-          <w:color w:val="000000"/>
-          <w:sz w:val="22"/>
-          <w:szCs w:val="22"/>
-        </w:rPr>
-        <w:t>Password: testPass</w:t>
-      </w:r>
+        <w:t xml:space="preserve">Username: </w:t>
+      </w:r>
+      <w:proofErr w:type="spellStart"/>
+      <w:r>
+        <w:rPr>
+          <w:rFonts w:ascii="Courier New" w:eastAsia="Arial" w:hAnsi="Courier New" w:cs="Courier New"/>
+          <w:color w:val="000000"/>
+          <w:sz w:val="22"/>
+          <w:szCs w:val="22"/>
+        </w:rPr>
+        <w:t>userName</w:t>
+      </w:r>
+      <w:proofErr w:type="spellEnd"/>
+    </w:p>
+    <w:p>
+      <w:pPr>
+        <w:spacing w:line="276" w:lineRule="auto"/>
+        <w:rPr>
+          <w:rFonts w:ascii="Courier New" w:eastAsia="Arial" w:hAnsi="Courier New" w:cs="Courier New"/>
+          <w:color w:val="000000"/>
+          <w:sz w:val="22"/>
+          <w:szCs w:val="22"/>
+        </w:rPr>
+      </w:pPr>
+      <w:r>
+        <w:rPr>
+          <w:rFonts w:ascii="Courier New" w:eastAsia="Arial" w:hAnsi="Courier New" w:cs="Courier New"/>
+          <w:color w:val="000000"/>
+          <w:sz w:val="22"/>
+          <w:szCs w:val="22"/>
+        </w:rPr>
+        <w:t xml:space="preserve">Password: </w:t>
+      </w:r>
+      <w:proofErr w:type="spellStart"/>
+      <w:r>
+        <w:rPr>
+          <w:rFonts w:ascii="Courier New" w:eastAsia="Arial" w:hAnsi="Courier New" w:cs="Courier New"/>
+          <w:color w:val="000000"/>
+          <w:sz w:val="22"/>
+          <w:szCs w:val="22"/>
+        </w:rPr>
+        <w:t>testPass</w:t>
+      </w:r>
+      <w:proofErr w:type="spellEnd"/>
     </w:p>
     <w:p>
       <w:pPr>
@@ -2502,28 +2442,50 @@
           <w:sz w:val="22"/>
           <w:szCs w:val="22"/>
         </w:rPr>
-        <w:t>Username: useradminwidget</w:t>
-      </w:r>
-    </w:p>
-    <w:p>
-      <w:pPr>
-        <w:spacing w:line="276" w:lineRule="auto"/>
-        <w:rPr>
-          <w:rFonts w:ascii="Courier New" w:eastAsia="Arial" w:hAnsi="Courier New" w:cs="Courier New"/>
-          <w:color w:val="000000"/>
-          <w:sz w:val="22"/>
-          <w:szCs w:val="22"/>
-        </w:rPr>
-      </w:pPr>
-      <w:r>
-        <w:rPr>
-          <w:rFonts w:ascii="Courier New" w:eastAsia="Arial" w:hAnsi="Courier New" w:cs="Courier New"/>
-          <w:color w:val="000000"/>
-          <w:sz w:val="22"/>
-          <w:szCs w:val="22"/>
-        </w:rPr>
-        <w:t>Password: useradmin</w:t>
-      </w:r>
+        <w:t xml:space="preserve">Username: </w:t>
+      </w:r>
+      <w:proofErr w:type="spellStart"/>
+      <w:r>
+        <w:rPr>
+          <w:rFonts w:ascii="Courier New" w:eastAsia="Arial" w:hAnsi="Courier New" w:cs="Courier New"/>
+          <w:color w:val="000000"/>
+          <w:sz w:val="22"/>
+          <w:szCs w:val="22"/>
+        </w:rPr>
+        <w:t>useradminwidget</w:t>
+      </w:r>
+      <w:proofErr w:type="spellEnd"/>
+    </w:p>
+    <w:p>
+      <w:pPr>
+        <w:spacing w:line="276" w:lineRule="auto"/>
+        <w:rPr>
+          <w:rFonts w:ascii="Courier New" w:eastAsia="Arial" w:hAnsi="Courier New" w:cs="Courier New"/>
+          <w:color w:val="000000"/>
+          <w:sz w:val="22"/>
+          <w:szCs w:val="22"/>
+        </w:rPr>
+      </w:pPr>
+      <w:r>
+        <w:rPr>
+          <w:rFonts w:ascii="Courier New" w:eastAsia="Arial" w:hAnsi="Courier New" w:cs="Courier New"/>
+          <w:color w:val="000000"/>
+          <w:sz w:val="22"/>
+          <w:szCs w:val="22"/>
+        </w:rPr>
+        <w:t xml:space="preserve">Password: </w:t>
+      </w:r>
+      <w:proofErr w:type="spellStart"/>
+      <w:r>
+        <w:rPr>
+          <w:rFonts w:ascii="Courier New" w:eastAsia="Arial" w:hAnsi="Courier New" w:cs="Courier New"/>
+          <w:color w:val="000000"/>
+          <w:sz w:val="22"/>
+          <w:szCs w:val="22"/>
+        </w:rPr>
+        <w:t>useradmin</w:t>
+      </w:r>
+      <w:proofErr w:type="spellEnd"/>
     </w:p>
     <w:p>
       <w:pPr>
@@ -2623,7 +2585,7 @@
           <w:rFonts w:eastAsia="Arial"/>
         </w:rPr>
       </w:pPr>
-      <w:bookmarkStart w:id="1" w:name="_Toc146041647"/>
+      <w:bookmarkStart w:id="1" w:name="_Toc147213245"/>
       <w:r>
         <w:rPr>
           <w:rFonts w:eastAsia="Arial"/>
@@ -3210,7 +3172,7 @@
           <w:rFonts w:eastAsia="Arial"/>
         </w:rPr>
       </w:pPr>
-      <w:bookmarkStart w:id="2" w:name="_Toc146041648"/>
+      <w:bookmarkStart w:id="2" w:name="_Toc147213246"/>
       <w:r>
         <w:rPr>
           <w:rFonts w:eastAsia="Arial"/>
@@ -3945,7 +3907,7 @@
           <w:szCs w:val="22"/>
         </w:rPr>
       </w:pPr>
-      <w:bookmarkStart w:id="3" w:name="_Toc146041649"/>
+      <w:bookmarkStart w:id="3" w:name="_Toc147213247"/>
       <w:r>
         <w:rPr>
           <w:rFonts w:eastAsia="Arial"/>
@@ -4467,7 +4429,7 @@
           <w:szCs w:val="22"/>
         </w:rPr>
       </w:pPr>
-      <w:bookmarkStart w:id="4" w:name="_Toc146041650"/>
+      <w:bookmarkStart w:id="4" w:name="_Toc147213248"/>
       <w:r>
         <w:rPr>
           <w:rFonts w:eastAsia="Arial"/>
@@ -4921,7 +4883,7 @@
           <w:szCs w:val="22"/>
         </w:rPr>
       </w:pPr>
-      <w:bookmarkStart w:id="5" w:name="_Toc146041651"/>
+      <w:bookmarkStart w:id="5" w:name="_Toc147213249"/>
       <w:r>
         <w:rPr>
           <w:rFonts w:eastAsia="Arial"/>
@@ -5201,7 +5163,27 @@
           <w:sz w:val="22"/>
           <w:szCs w:val="22"/>
         </w:rPr>
-        <w:t>‘Sell An Item,’</w:t>
+        <w:t xml:space="preserve">‘Sell </w:t>
+      </w:r>
+      <w:proofErr w:type="gramStart"/>
+      <w:r>
+        <w:rPr>
+          <w:rFonts w:ascii="Courier New" w:eastAsia="Arial" w:hAnsi="Courier New" w:cs="Courier New"/>
+          <w:color w:val="000000"/>
+          <w:sz w:val="22"/>
+          <w:szCs w:val="22"/>
+        </w:rPr>
+        <w:t>An</w:t>
+      </w:r>
+      <w:proofErr w:type="gramEnd"/>
+      <w:r>
+        <w:rPr>
+          <w:rFonts w:ascii="Courier New" w:eastAsia="Arial" w:hAnsi="Courier New" w:cs="Courier New"/>
+          <w:color w:val="000000"/>
+          <w:sz w:val="22"/>
+          <w:szCs w:val="22"/>
+        </w:rPr>
+        <w:t xml:space="preserve"> Item,’</w:t>
       </w:r>
       <w:r>
         <w:rPr>
@@ -5328,7 +5310,27 @@
           <w:sz w:val="22"/>
           <w:szCs w:val="22"/>
         </w:rPr>
-        <w:t xml:space="preserve"> ‘Need Help?,’ allows the user to create technical tickets and view them.</w:t>
+        <w:t xml:space="preserve"> ‘Need </w:t>
+      </w:r>
+      <w:proofErr w:type="gramStart"/>
+      <w:r>
+        <w:rPr>
+          <w:rFonts w:ascii="Courier New" w:eastAsia="Arial" w:hAnsi="Courier New" w:cs="Courier New"/>
+          <w:color w:val="000000"/>
+          <w:sz w:val="22"/>
+          <w:szCs w:val="22"/>
+        </w:rPr>
+        <w:t>Help?,</w:t>
+      </w:r>
+      <w:proofErr w:type="gramEnd"/>
+      <w:r>
+        <w:rPr>
+          <w:rFonts w:ascii="Courier New" w:eastAsia="Arial" w:hAnsi="Courier New" w:cs="Courier New"/>
+          <w:color w:val="000000"/>
+          <w:sz w:val="22"/>
+          <w:szCs w:val="22"/>
+        </w:rPr>
+        <w:t>’ allows the user to create technical tickets and view them.</w:t>
       </w:r>
       <w:r>
         <w:rPr>
@@ -5465,7 +5467,7 @@
           <w:szCs w:val="22"/>
         </w:rPr>
       </w:pPr>
-      <w:bookmarkStart w:id="6" w:name="_Toc146041652"/>
+      <w:bookmarkStart w:id="6" w:name="_Toc147213250"/>
       <w:r>
         <w:rPr>
           <w:rFonts w:eastAsia="Arial"/>
@@ -5750,18 +5752,12 @@
           <w:rFonts w:eastAsia="Arial"/>
         </w:rPr>
       </w:pPr>
-      <w:bookmarkStart w:id="7" w:name="_Toc146041653"/>
+      <w:bookmarkStart w:id="7" w:name="_Toc147213251"/>
       <w:r>
         <w:rPr>
           <w:rFonts w:eastAsia="Arial"/>
         </w:rPr>
-        <w:t xml:space="preserve">Social and </w:t>
-      </w:r>
-      <w:r>
-        <w:rPr>
-          <w:rFonts w:eastAsia="Arial"/>
-        </w:rPr>
-        <w:t>Messages</w:t>
+        <w:t>Social</w:t>
       </w:r>
       <w:bookmarkEnd w:id="7"/>
     </w:p>
@@ -5901,456 +5897,59 @@
         <w:spacing w:line="276" w:lineRule="auto"/>
         <w:rPr>
           <w:rFonts w:ascii="Courier New" w:eastAsia="Arial" w:hAnsi="Courier New" w:cs="Courier New"/>
-          <w:color w:val="000000"/>
-          <w:sz w:val="22"/>
-          <w:szCs w:val="22"/>
-        </w:rPr>
-      </w:pPr>
-    </w:p>
-    <w:p>
-      <w:pPr>
-        <w:spacing w:line="276" w:lineRule="auto"/>
-        <w:rPr>
-          <w:rFonts w:ascii="Courier New" w:eastAsia="Arial" w:hAnsi="Courier New" w:cs="Courier New"/>
-          <w:color w:val="000000"/>
-          <w:sz w:val="22"/>
-          <w:szCs w:val="22"/>
-        </w:rPr>
-      </w:pPr>
-      <w:r>
-        <w:rPr>
-          <w:rFonts w:ascii="Courier New" w:eastAsia="Arial" w:hAnsi="Courier New" w:cs="Courier New"/>
-          <w:color w:val="000000"/>
-          <w:sz w:val="22"/>
-          <w:szCs w:val="22"/>
-        </w:rPr>
-        <w:t xml:space="preserve">My Messages is a </w:t>
-      </w:r>
-      <w:r>
-        <w:rPr>
-          <w:rFonts w:ascii="Courier New" w:eastAsia="Arial" w:hAnsi="Courier New" w:cs="Courier New"/>
-          <w:color w:val="000000"/>
-          <w:sz w:val="22"/>
-          <w:szCs w:val="22"/>
-        </w:rPr>
-        <w:t>messaging center, allow</w:t>
-      </w:r>
-      <w:r>
-        <w:rPr>
-          <w:rFonts w:ascii="Courier New" w:eastAsia="Arial" w:hAnsi="Courier New" w:cs="Courier New"/>
-          <w:color w:val="000000"/>
-          <w:sz w:val="22"/>
-          <w:szCs w:val="22"/>
-        </w:rPr>
-        <w:t>ing</w:t>
-      </w:r>
-      <w:r>
-        <w:rPr>
-          <w:rFonts w:ascii="Courier New" w:eastAsia="Arial" w:hAnsi="Courier New" w:cs="Courier New"/>
-          <w:color w:val="000000"/>
-          <w:sz w:val="22"/>
-          <w:szCs w:val="22"/>
-        </w:rPr>
-        <w:t xml:space="preserve"> the user</w:t>
-      </w:r>
-      <w:r>
-        <w:rPr>
-          <w:rFonts w:ascii="Courier New" w:eastAsia="Arial" w:hAnsi="Courier New" w:cs="Courier New"/>
-          <w:color w:val="000000"/>
-          <w:sz w:val="22"/>
-          <w:szCs w:val="22"/>
-        </w:rPr>
-        <w:t xml:space="preserve"> to</w:t>
-      </w:r>
-      <w:r>
-        <w:rPr>
-          <w:rFonts w:ascii="Courier New" w:eastAsia="Arial" w:hAnsi="Courier New" w:cs="Courier New"/>
-          <w:color w:val="000000"/>
-          <w:sz w:val="22"/>
-          <w:szCs w:val="22"/>
-        </w:rPr>
-        <w:t xml:space="preserve"> </w:t>
-      </w:r>
-      <w:r>
-        <w:rPr>
-          <w:rFonts w:ascii="Courier New" w:eastAsia="Arial" w:hAnsi="Courier New" w:cs="Courier New"/>
-          <w:color w:val="000000"/>
-          <w:sz w:val="22"/>
-          <w:szCs w:val="22"/>
-        </w:rPr>
-        <w:t>perform a variety of functions. Reference Figure 8.</w:t>
-      </w:r>
-      <w:r>
-        <w:rPr>
-          <w:rFonts w:ascii="Courier New" w:eastAsia="Arial" w:hAnsi="Courier New" w:cs="Courier New"/>
-          <w:color w:val="000000"/>
-          <w:sz w:val="22"/>
-          <w:szCs w:val="22"/>
-        </w:rPr>
-        <w:t>2</w:t>
-      </w:r>
-    </w:p>
-    <w:p>
-      <w:pPr>
-        <w:pStyle w:val="ListParagraph"/>
-        <w:numPr>
-          <w:ilvl w:val="0"/>
-          <w:numId w:val="5"/>
-        </w:numPr>
-        <w:spacing w:line="276" w:lineRule="auto"/>
-        <w:rPr>
-          <w:rFonts w:ascii="Courier New" w:eastAsia="Arial" w:hAnsi="Courier New" w:cs="Courier New"/>
-          <w:color w:val="000000"/>
-          <w:sz w:val="22"/>
-          <w:szCs w:val="22"/>
-        </w:rPr>
-      </w:pPr>
-      <w:r>
-        <w:rPr>
-          <w:rFonts w:ascii="Courier New" w:eastAsia="Arial" w:hAnsi="Courier New" w:cs="Courier New"/>
-          <w:b/>
-          <w:bCs/>
-          <w:color w:val="000000"/>
-          <w:sz w:val="22"/>
-          <w:szCs w:val="22"/>
-        </w:rPr>
-        <w:t>Inbox</w:t>
-      </w:r>
-      <w:r>
-        <w:rPr>
-          <w:rFonts w:ascii="Courier New" w:eastAsia="Arial" w:hAnsi="Courier New" w:cs="Courier New"/>
-          <w:color w:val="000000"/>
-          <w:sz w:val="22"/>
-          <w:szCs w:val="22"/>
-        </w:rPr>
-        <w:t xml:space="preserve"> – displays any messages the user has been sent</w:t>
-      </w:r>
-      <w:r>
-        <w:rPr>
-          <w:rFonts w:ascii="Courier New" w:eastAsia="Arial" w:hAnsi="Courier New" w:cs="Courier New"/>
-          <w:color w:val="000000"/>
-          <w:sz w:val="22"/>
-          <w:szCs w:val="22"/>
-        </w:rPr>
-        <w:t>.</w:t>
-      </w:r>
-    </w:p>
-    <w:p>
-      <w:pPr>
-        <w:pStyle w:val="ListParagraph"/>
-        <w:numPr>
-          <w:ilvl w:val="0"/>
-          <w:numId w:val="5"/>
-        </w:numPr>
-        <w:spacing w:line="276" w:lineRule="auto"/>
-        <w:rPr>
-          <w:rFonts w:ascii="Courier New" w:eastAsia="Arial" w:hAnsi="Courier New" w:cs="Courier New"/>
-          <w:color w:val="000000"/>
-          <w:sz w:val="22"/>
-          <w:szCs w:val="22"/>
-        </w:rPr>
-      </w:pPr>
-      <w:r>
-        <w:rPr>
-          <w:rFonts w:ascii="Courier New" w:eastAsia="Arial" w:hAnsi="Courier New" w:cs="Courier New"/>
-          <w:b/>
-          <w:bCs/>
-          <w:color w:val="000000"/>
-          <w:sz w:val="22"/>
-          <w:szCs w:val="22"/>
-        </w:rPr>
-        <w:t>Sent</w:t>
-      </w:r>
-      <w:r>
-        <w:rPr>
-          <w:rFonts w:ascii="Courier New" w:eastAsia="Arial" w:hAnsi="Courier New" w:cs="Courier New"/>
-          <w:color w:val="000000"/>
-          <w:sz w:val="22"/>
-          <w:szCs w:val="22"/>
-        </w:rPr>
-        <w:t xml:space="preserve"> – displays the messages that the user ha</w:t>
-      </w:r>
-      <w:r>
-        <w:rPr>
-          <w:rFonts w:ascii="Courier New" w:eastAsia="Arial" w:hAnsi="Courier New" w:cs="Courier New"/>
-          <w:color w:val="000000"/>
-          <w:sz w:val="22"/>
-          <w:szCs w:val="22"/>
-        </w:rPr>
-        <w:t>s</w:t>
-      </w:r>
-      <w:r>
-        <w:rPr>
-          <w:rFonts w:ascii="Courier New" w:eastAsia="Arial" w:hAnsi="Courier New" w:cs="Courier New"/>
-          <w:color w:val="000000"/>
-          <w:sz w:val="22"/>
-          <w:szCs w:val="22"/>
-        </w:rPr>
-        <w:t xml:space="preserve"> sent to others.</w:t>
-      </w:r>
-    </w:p>
-    <w:p>
-      <w:pPr>
-        <w:pStyle w:val="ListParagraph"/>
-        <w:numPr>
-          <w:ilvl w:val="0"/>
-          <w:numId w:val="5"/>
-        </w:numPr>
-        <w:spacing w:line="276" w:lineRule="auto"/>
-        <w:rPr>
-          <w:rFonts w:ascii="Courier New" w:eastAsia="Arial" w:hAnsi="Courier New" w:cs="Courier New"/>
-          <w:color w:val="000000"/>
-          <w:sz w:val="22"/>
-          <w:szCs w:val="22"/>
-        </w:rPr>
-      </w:pPr>
-      <w:r>
-        <w:rPr>
-          <w:rFonts w:ascii="Courier New" w:eastAsia="Arial" w:hAnsi="Courier New" w:cs="Courier New"/>
-          <w:b/>
-          <w:bCs/>
+          <w:color w:val="0070C0"/>
+          <w:sz w:val="18"/>
+          <w:szCs w:val="18"/>
+        </w:rPr>
+      </w:pPr>
+    </w:p>
+    <w:p>
+      <w:pPr>
+        <w:pStyle w:val="Heading1"/>
+        <w:rPr>
+          <w:rFonts w:eastAsia="Arial"/>
+          <w:sz w:val="22"/>
+          <w:szCs w:val="22"/>
+        </w:rPr>
+      </w:pPr>
+      <w:bookmarkStart w:id="8" w:name="_Toc147213252"/>
+      <w:r>
+        <w:rPr>
+          <w:rFonts w:eastAsia="Arial"/>
+        </w:rPr>
+        <w:t>User Account</w:t>
+      </w:r>
+      <w:bookmarkEnd w:id="8"/>
+    </w:p>
+    <w:p>
+      <w:pPr>
+        <w:spacing w:line="276" w:lineRule="auto"/>
+        <w:rPr>
+          <w:rFonts w:ascii="Courier New" w:eastAsia="Arial" w:hAnsi="Courier New" w:cs="Courier New"/>
+          <w:color w:val="000000"/>
+          <w:sz w:val="22"/>
+          <w:szCs w:val="22"/>
+        </w:rPr>
+      </w:pPr>
+    </w:p>
+    <w:p>
+      <w:pPr>
+        <w:spacing w:line="276" w:lineRule="auto"/>
+        <w:rPr>
+          <w:rFonts w:ascii="Courier New" w:eastAsia="Arial" w:hAnsi="Courier New" w:cs="Courier New"/>
+          <w:color w:val="000000"/>
+          <w:sz w:val="22"/>
+          <w:szCs w:val="22"/>
+        </w:rPr>
+      </w:pPr>
+      <w:r>
+        <w:rPr>
+          <w:rFonts w:ascii="Courier New" w:eastAsia="Arial" w:hAnsi="Courier New" w:cs="Courier New"/>
           <w:color w:val="000000"/>
           <w:sz w:val="22"/>
           <w:szCs w:val="22"/>
         </w:rPr>
         <w:lastRenderedPageBreak/>
-        <w:t>Spam</w:t>
-      </w:r>
-      <w:r>
-        <w:rPr>
-          <w:rFonts w:ascii="Courier New" w:eastAsia="Arial" w:hAnsi="Courier New" w:cs="Courier New"/>
-          <w:color w:val="000000"/>
-          <w:sz w:val="22"/>
-          <w:szCs w:val="22"/>
-        </w:rPr>
-        <w:t xml:space="preserve"> – folder in which contains potential spam messages.</w:t>
-      </w:r>
-    </w:p>
-    <w:p>
-      <w:pPr>
-        <w:pStyle w:val="ListParagraph"/>
-        <w:numPr>
-          <w:ilvl w:val="0"/>
-          <w:numId w:val="5"/>
-        </w:numPr>
-        <w:spacing w:line="276" w:lineRule="auto"/>
-        <w:rPr>
-          <w:rFonts w:ascii="Courier New" w:eastAsia="Arial" w:hAnsi="Courier New" w:cs="Courier New"/>
-          <w:color w:val="000000"/>
-          <w:sz w:val="22"/>
-          <w:szCs w:val="22"/>
-        </w:rPr>
-      </w:pPr>
-      <w:r>
-        <w:rPr>
-          <w:rFonts w:ascii="Courier New" w:eastAsia="Arial" w:hAnsi="Courier New" w:cs="Courier New"/>
-          <w:b/>
-          <w:bCs/>
-          <w:color w:val="000000"/>
-          <w:sz w:val="22"/>
-          <w:szCs w:val="22"/>
-        </w:rPr>
-        <w:t>Trash</w:t>
-      </w:r>
-      <w:r>
-        <w:rPr>
-          <w:rFonts w:ascii="Courier New" w:eastAsia="Arial" w:hAnsi="Courier New" w:cs="Courier New"/>
-          <w:color w:val="000000"/>
-          <w:sz w:val="22"/>
-          <w:szCs w:val="22"/>
-        </w:rPr>
-        <w:t xml:space="preserve"> – folder in which holds the deleted messages from inbox/spam.</w:t>
-      </w:r>
-    </w:p>
-    <w:p>
-      <w:pPr>
-        <w:pStyle w:val="ListParagraph"/>
-        <w:numPr>
-          <w:ilvl w:val="0"/>
-          <w:numId w:val="5"/>
-        </w:numPr>
-        <w:spacing w:line="276" w:lineRule="auto"/>
-        <w:rPr>
-          <w:rFonts w:ascii="Courier New" w:eastAsia="Arial" w:hAnsi="Courier New" w:cs="Courier New"/>
-          <w:color w:val="000000"/>
-          <w:sz w:val="22"/>
-          <w:szCs w:val="22"/>
-        </w:rPr>
-      </w:pPr>
-      <w:r>
-        <w:rPr>
-          <w:rFonts w:ascii="Courier New" w:eastAsia="Arial" w:hAnsi="Courier New" w:cs="Courier New"/>
-          <w:b/>
-          <w:bCs/>
-          <w:color w:val="000000"/>
-          <w:sz w:val="22"/>
-          <w:szCs w:val="22"/>
-        </w:rPr>
-        <w:t>Compose</w:t>
-      </w:r>
-      <w:r>
-        <w:rPr>
-          <w:rFonts w:ascii="Courier New" w:eastAsia="Arial" w:hAnsi="Courier New" w:cs="Courier New"/>
-          <w:color w:val="000000"/>
-          <w:sz w:val="22"/>
-          <w:szCs w:val="22"/>
-        </w:rPr>
-        <w:t xml:space="preserve"> – opens dialogue box for user to send a message.</w:t>
-      </w:r>
-    </w:p>
-    <w:p>
-      <w:pPr>
-        <w:spacing w:line="276" w:lineRule="auto"/>
-        <w:rPr>
-          <w:rFonts w:ascii="Courier New" w:eastAsia="Arial" w:hAnsi="Courier New" w:cs="Courier New"/>
-          <w:color w:val="000000"/>
-          <w:sz w:val="22"/>
-          <w:szCs w:val="22"/>
-        </w:rPr>
-      </w:pPr>
-      <w:r>
-        <w:rPr>
-          <w:rFonts w:ascii="Courier New" w:eastAsia="Arial" w:hAnsi="Courier New" w:cs="Courier New"/>
-          <w:noProof/>
-          <w:color w:val="000000"/>
-          <w:sz w:val="22"/>
-          <w:szCs w:val="22"/>
-        </w:rPr>
-        <w:drawing>
-          <wp:inline distT="0" distB="0" distL="0" distR="0" wp14:anchorId="0BD9455A" wp14:editId="400974D9">
-            <wp:extent cx="5943600" cy="2047875"/>
-            <wp:effectExtent l="0" t="0" r="0" b="9525"/>
-            <wp:docPr id="40" name="Picture 40"/>
-            <wp:cNvGraphicFramePr>
-              <a:graphicFrameLocks xmlns:a="http://schemas.openxmlformats.org/drawingml/2006/main" noChangeAspect="1"/>
-            </wp:cNvGraphicFramePr>
-            <a:graphic xmlns:a="http://schemas.openxmlformats.org/drawingml/2006/main">
-              <a:graphicData uri="http://schemas.openxmlformats.org/drawingml/2006/picture">
-                <pic:pic xmlns:pic="http://schemas.openxmlformats.org/drawingml/2006/picture">
-                  <pic:nvPicPr>
-                    <pic:cNvPr id="1" name=""/>
-                    <pic:cNvPicPr/>
-                  </pic:nvPicPr>
-                  <pic:blipFill>
-                    <a:blip r:embed="rId19"/>
-                    <a:stretch>
-                      <a:fillRect/>
-                    </a:stretch>
-                  </pic:blipFill>
-                  <pic:spPr>
-                    <a:xfrm>
-                      <a:off x="0" y="0"/>
-                      <a:ext cx="5943600" cy="2047875"/>
-                    </a:xfrm>
-                    <a:prstGeom prst="rect">
-                      <a:avLst/>
-                    </a:prstGeom>
-                  </pic:spPr>
-                </pic:pic>
-              </a:graphicData>
-            </a:graphic>
-          </wp:inline>
-        </w:drawing>
-      </w:r>
-    </w:p>
-    <w:p>
-      <w:pPr>
-        <w:pStyle w:val="ListParagraph"/>
-        <w:spacing w:line="276" w:lineRule="auto"/>
-        <w:jc w:val="center"/>
-        <w:rPr>
-          <w:rFonts w:ascii="Courier New" w:eastAsia="Arial" w:hAnsi="Courier New" w:cs="Courier New"/>
-          <w:color w:val="0070C0"/>
-          <w:sz w:val="18"/>
-          <w:szCs w:val="18"/>
-        </w:rPr>
-      </w:pPr>
-      <w:r>
-        <w:rPr>
-          <w:rFonts w:ascii="Courier New" w:eastAsia="Arial" w:hAnsi="Courier New" w:cs="Courier New"/>
-          <w:color w:val="0070C0"/>
-          <w:sz w:val="18"/>
-          <w:szCs w:val="18"/>
-        </w:rPr>
-        <w:t xml:space="preserve">Figure </w:t>
-      </w:r>
-      <w:r>
-        <w:rPr>
-          <w:rFonts w:ascii="Courier New" w:eastAsia="Arial" w:hAnsi="Courier New" w:cs="Courier New"/>
-          <w:color w:val="0070C0"/>
-          <w:sz w:val="18"/>
-          <w:szCs w:val="18"/>
-        </w:rPr>
-        <w:t>8</w:t>
-      </w:r>
-      <w:r>
-        <w:rPr>
-          <w:rFonts w:ascii="Courier New" w:eastAsia="Arial" w:hAnsi="Courier New" w:cs="Courier New"/>
-          <w:color w:val="0070C0"/>
-          <w:sz w:val="18"/>
-          <w:szCs w:val="18"/>
-        </w:rPr>
-        <w:t>.2</w:t>
-      </w:r>
-    </w:p>
-    <w:p>
-      <w:pPr>
-        <w:spacing w:line="276" w:lineRule="auto"/>
-        <w:jc w:val="center"/>
-        <w:rPr>
-          <w:rFonts w:ascii="Courier New" w:eastAsia="Arial" w:hAnsi="Courier New" w:cs="Courier New"/>
-          <w:color w:val="0070C0"/>
-          <w:sz w:val="18"/>
-          <w:szCs w:val="18"/>
-        </w:rPr>
-      </w:pPr>
-    </w:p>
-    <w:p>
-      <w:pPr>
-        <w:pStyle w:val="Heading1"/>
-        <w:rPr>
-          <w:rFonts w:eastAsia="Arial"/>
-          <w:sz w:val="22"/>
-          <w:szCs w:val="22"/>
-        </w:rPr>
-      </w:pPr>
-      <w:bookmarkStart w:id="8" w:name="_Toc146041654"/>
-      <w:r>
-        <w:rPr>
-          <w:rFonts w:eastAsia="Arial"/>
-        </w:rPr>
-        <w:t>User Account</w:t>
-      </w:r>
-      <w:bookmarkEnd w:id="8"/>
-    </w:p>
-    <w:p>
-      <w:pPr>
-        <w:spacing w:line="276" w:lineRule="auto"/>
-        <w:rPr>
-          <w:rFonts w:ascii="Courier New" w:eastAsia="Arial" w:hAnsi="Courier New" w:cs="Courier New"/>
-          <w:color w:val="000000"/>
-          <w:sz w:val="22"/>
-          <w:szCs w:val="22"/>
-        </w:rPr>
-      </w:pPr>
-    </w:p>
-    <w:p>
-      <w:pPr>
-        <w:spacing w:line="276" w:lineRule="auto"/>
-        <w:rPr>
-          <w:rFonts w:ascii="Courier New" w:eastAsia="Arial" w:hAnsi="Courier New" w:cs="Courier New"/>
-          <w:color w:val="000000"/>
-          <w:sz w:val="22"/>
-          <w:szCs w:val="22"/>
-        </w:rPr>
-      </w:pPr>
-      <w:r>
-        <w:rPr>
-          <w:rFonts w:ascii="Courier New" w:eastAsia="Arial" w:hAnsi="Courier New" w:cs="Courier New"/>
-          <w:color w:val="000000"/>
-          <w:sz w:val="22"/>
-          <w:szCs w:val="22"/>
-        </w:rPr>
         <w:t xml:space="preserve">The user account button activates a drop-down box that leads to </w:t>
       </w:r>
       <w:r>
@@ -6416,7 +6015,7 @@
                     <pic:cNvPicPr/>
                   </pic:nvPicPr>
                   <pic:blipFill>
-                    <a:blip r:embed="rId20">
+                    <a:blip r:embed="rId19">
                       <a:extLst>
                         <a:ext uri="{28A0092B-C50C-407E-A947-70E740481C1C}">
                           <a14:useLocalDpi xmlns:a14="http://schemas.microsoft.com/office/drawing/2010/main" val="0"/>
@@ -6539,7 +6138,27 @@
           <w:sz w:val="22"/>
           <w:szCs w:val="22"/>
         </w:rPr>
-        <w:t>the personal attributes of the account such as name, username, userid,</w:t>
+        <w:t xml:space="preserve">the personal attributes of the account such as name, username, </w:t>
+      </w:r>
+      <w:proofErr w:type="spellStart"/>
+      <w:r>
+        <w:rPr>
+          <w:rFonts w:ascii="Courier New" w:eastAsia="Arial" w:hAnsi="Courier New" w:cs="Courier New"/>
+          <w:color w:val="000000"/>
+          <w:sz w:val="22"/>
+          <w:szCs w:val="22"/>
+        </w:rPr>
+        <w:t>userid</w:t>
+      </w:r>
+      <w:proofErr w:type="spellEnd"/>
+      <w:r>
+        <w:rPr>
+          <w:rFonts w:ascii="Courier New" w:eastAsia="Arial" w:hAnsi="Courier New" w:cs="Courier New"/>
+          <w:color w:val="000000"/>
+          <w:sz w:val="22"/>
+          <w:szCs w:val="22"/>
+        </w:rPr>
+        <w:t>,</w:t>
       </w:r>
       <w:r>
         <w:rPr>
@@ -6608,7 +6227,6 @@
           <w:sz w:val="22"/>
           <w:szCs w:val="22"/>
         </w:rPr>
-        <w:lastRenderedPageBreak/>
         <w:drawing>
           <wp:inline distT="0" distB="0" distL="0" distR="0" wp14:anchorId="32A7A8F3" wp14:editId="696FCE38">
             <wp:extent cx="5943600" cy="2962275"/>
@@ -6625,7 +6243,7 @@
                     <pic:cNvPicPr/>
                   </pic:nvPicPr>
                   <pic:blipFill>
-                    <a:blip r:embed="rId21"/>
+                    <a:blip r:embed="rId20"/>
                     <a:stretch>
                       <a:fillRect/>
                     </a:stretch>
@@ -6886,7 +6504,7 @@
                     <pic:cNvPicPr/>
                   </pic:nvPicPr>
                   <pic:blipFill>
-                    <a:blip r:embed="rId22">
+                    <a:blip r:embed="rId21">
                       <a:extLst>
                         <a:ext uri="{28A0092B-C50C-407E-A947-70E740481C1C}">
                           <a14:useLocalDpi xmlns:a14="http://schemas.microsoft.com/office/drawing/2010/main" val="0"/>
@@ -6983,7 +6601,7 @@
                     <pic:cNvPicPr/>
                   </pic:nvPicPr>
                   <pic:blipFill>
-                    <a:blip r:embed="rId23">
+                    <a:blip r:embed="rId22">
                       <a:extLst>
                         <a:ext uri="{28A0092B-C50C-407E-A947-70E740481C1C}">
                           <a14:useLocalDpi xmlns:a14="http://schemas.microsoft.com/office/drawing/2010/main" val="0"/>
@@ -7087,7 +6705,7 @@
                     <pic:cNvPicPr/>
                   </pic:nvPicPr>
                   <pic:blipFill>
-                    <a:blip r:embed="rId24">
+                    <a:blip r:embed="rId23">
                       <a:extLst>
                         <a:ext uri="{28A0092B-C50C-407E-A947-70E740481C1C}">
                           <a14:useLocalDpi xmlns:a14="http://schemas.microsoft.com/office/drawing/2010/main" val="0"/>
@@ -7190,7 +6808,7 @@
                     <pic:cNvPicPr/>
                   </pic:nvPicPr>
                   <pic:blipFill>
-                    <a:blip r:embed="rId25">
+                    <a:blip r:embed="rId24">
                       <a:extLst>
                         <a:ext uri="{28A0092B-C50C-407E-A947-70E740481C1C}">
                           <a14:useLocalDpi xmlns:a14="http://schemas.microsoft.com/office/drawing/2010/main" val="0"/>
@@ -7540,7 +7158,7 @@
                     <pic:cNvPicPr/>
                   </pic:nvPicPr>
                   <pic:blipFill>
-                    <a:blip r:embed="rId26">
+                    <a:blip r:embed="rId25">
                       <a:extLst>
                         <a:ext uri="{28A0092B-C50C-407E-A947-70E740481C1C}">
                           <a14:useLocalDpi xmlns:a14="http://schemas.microsoft.com/office/drawing/2010/main" val="0"/>
@@ -7638,7 +7256,7 @@
                     <pic:cNvPicPr/>
                   </pic:nvPicPr>
                   <pic:blipFill>
-                    <a:blip r:embed="rId27">
+                    <a:blip r:embed="rId26">
                       <a:extLst>
                         <a:ext uri="{28A0092B-C50C-407E-A947-70E740481C1C}">
                           <a14:useLocalDpi xmlns:a14="http://schemas.microsoft.com/office/drawing/2010/main" val="0"/>
@@ -7742,7 +7360,7 @@
                     <pic:cNvPicPr/>
                   </pic:nvPicPr>
                   <pic:blipFill>
-                    <a:blip r:embed="rId28">
+                    <a:blip r:embed="rId27">
                       <a:extLst>
                         <a:ext uri="{28A0092B-C50C-407E-A947-70E740481C1C}">
                           <a14:useLocalDpi xmlns:a14="http://schemas.microsoft.com/office/drawing/2010/main" val="0"/>
@@ -7857,7 +7475,7 @@
                     <pic:cNvPicPr/>
                   </pic:nvPicPr>
                   <pic:blipFill rotWithShape="1">
-                    <a:blip r:embed="rId29">
+                    <a:blip r:embed="rId28">
                       <a:extLst>
                         <a:ext uri="{28A0092B-C50C-407E-A947-70E740481C1C}">
                           <a14:useLocalDpi xmlns:a14="http://schemas.microsoft.com/office/drawing/2010/main" val="0"/>
@@ -7949,7 +7567,7 @@
           <w:szCs w:val="22"/>
         </w:rPr>
       </w:pPr>
-      <w:bookmarkStart w:id="9" w:name="_Toc146041655"/>
+      <w:bookmarkStart w:id="9" w:name="_Toc147213253"/>
       <w:r>
         <w:rPr>
           <w:rFonts w:eastAsia="Arial"/>
@@ -8063,7 +7681,7 @@
                     <pic:cNvPicPr/>
                   </pic:nvPicPr>
                   <pic:blipFill>
-                    <a:blip r:embed="rId30"/>
+                    <a:blip r:embed="rId29"/>
                     <a:stretch>
                       <a:fillRect/>
                     </a:stretch>
@@ -8179,7 +7797,27 @@
           <w:sz w:val="22"/>
           <w:szCs w:val="22"/>
         </w:rPr>
-        <w:t>specifications with the “+”. Click the “-“ to remove an attribute.</w:t>
+        <w:t>specifications with the “+”. Click the “</w:t>
+      </w:r>
+      <w:proofErr w:type="gramStart"/>
+      <w:r>
+        <w:rPr>
+          <w:rFonts w:ascii="Courier New" w:eastAsia="Arial" w:hAnsi="Courier New" w:cs="Courier New"/>
+          <w:color w:val="000000"/>
+          <w:sz w:val="22"/>
+          <w:szCs w:val="22"/>
+        </w:rPr>
+        <w:t>-“ to</w:t>
+      </w:r>
+      <w:proofErr w:type="gramEnd"/>
+      <w:r>
+        <w:rPr>
+          <w:rFonts w:ascii="Courier New" w:eastAsia="Arial" w:hAnsi="Courier New" w:cs="Courier New"/>
+          <w:color w:val="000000"/>
+          <w:sz w:val="22"/>
+          <w:szCs w:val="22"/>
+        </w:rPr>
+        <w:t xml:space="preserve"> remove an attribute.</w:t>
       </w:r>
       <w:r>
         <w:rPr>
@@ -8243,7 +7881,7 @@
                     <pic:cNvPicPr/>
                   </pic:nvPicPr>
                   <pic:blipFill>
-                    <a:blip r:embed="rId31"/>
+                    <a:blip r:embed="rId30"/>
                     <a:stretch>
                       <a:fillRect/>
                     </a:stretch>
@@ -8433,16 +8071,253 @@
       <w:r>
         <w:rPr>
           <w:rFonts w:ascii="Courier New" w:eastAsia="Arial" w:hAnsi="Courier New" w:cs="Courier New"/>
-          <w:noProof/>
           <w:sz w:val="22"/>
           <w:szCs w:val="22"/>
         </w:rPr>
         <w:lastRenderedPageBreak/>
         <w:drawing>
-          <wp:inline distT="0" distB="0" distL="0" distR="0" wp14:anchorId="5107F8C2" wp14:editId="042764A8">
-            <wp:extent cx="2493905" cy="3152775"/>
-            <wp:effectExtent l="0" t="0" r="1905" b="0"/>
-            <wp:docPr id="44" name="Picture 44"/>
+          <wp:inline distT="0" distB="0" distL="0" distR="0" wp14:anchorId="361DEB9D" wp14:editId="5AF2F9DF">
+            <wp:extent cx="2505075" cy="3676211"/>
+            <wp:effectExtent l="0" t="0" r="0" b="635"/>
+            <wp:docPr id="5" name="Picture 5"/>
+            <wp:cNvGraphicFramePr>
+              <a:graphicFrameLocks xmlns:a="http://schemas.openxmlformats.org/drawingml/2006/main" noChangeAspect="1"/>
+            </wp:cNvGraphicFramePr>
+            <a:graphic xmlns:a="http://schemas.openxmlformats.org/drawingml/2006/main">
+              <a:graphicData uri="http://schemas.openxmlformats.org/drawingml/2006/picture">
+                <pic:pic xmlns:pic="http://schemas.openxmlformats.org/drawingml/2006/picture">
+                  <pic:nvPicPr>
+                    <pic:cNvPr id="1" name=""/>
+                    <pic:cNvPicPr/>
+                  </pic:nvPicPr>
+                  <pic:blipFill>
+                    <a:blip r:embed="rId31"/>
+                    <a:stretch>
+                      <a:fillRect/>
+                    </a:stretch>
+                  </pic:blipFill>
+                  <pic:spPr>
+                    <a:xfrm>
+                      <a:off x="0" y="0"/>
+                      <a:ext cx="2525723" cy="3706512"/>
+                    </a:xfrm>
+                    <a:prstGeom prst="rect">
+                      <a:avLst/>
+                    </a:prstGeom>
+                  </pic:spPr>
+                </pic:pic>
+              </a:graphicData>
+            </a:graphic>
+          </wp:inline>
+        </w:drawing>
+      </w:r>
+    </w:p>
+    <w:p>
+      <w:pPr>
+        <w:spacing w:line="276" w:lineRule="auto"/>
+        <w:jc w:val="center"/>
+        <w:rPr>
+          <w:rFonts w:ascii="Courier New" w:eastAsia="Arial" w:hAnsi="Courier New" w:cs="Courier New"/>
+          <w:color w:val="0070C0"/>
+          <w:sz w:val="18"/>
+          <w:szCs w:val="18"/>
+        </w:rPr>
+      </w:pPr>
+      <w:r>
+        <w:rPr>
+          <w:rFonts w:ascii="Courier New" w:eastAsia="Arial" w:hAnsi="Courier New" w:cs="Courier New"/>
+          <w:color w:val="0070C0"/>
+          <w:sz w:val="18"/>
+          <w:szCs w:val="18"/>
+        </w:rPr>
+        <w:t>Figure 10.</w:t>
+      </w:r>
+      <w:r>
+        <w:rPr>
+          <w:rFonts w:ascii="Courier New" w:eastAsia="Arial" w:hAnsi="Courier New" w:cs="Courier New"/>
+          <w:color w:val="0070C0"/>
+          <w:sz w:val="18"/>
+          <w:szCs w:val="18"/>
+        </w:rPr>
+        <w:t>2</w:t>
+      </w:r>
+    </w:p>
+    <w:p>
+      <w:pPr>
+        <w:spacing w:line="276" w:lineRule="auto"/>
+        <w:rPr>
+          <w:rFonts w:ascii="Courier New" w:eastAsia="Arial" w:hAnsi="Courier New" w:cs="Courier New"/>
+          <w:sz w:val="22"/>
+          <w:szCs w:val="22"/>
+        </w:rPr>
+      </w:pPr>
+    </w:p>
+    <w:p>
+      <w:pPr>
+        <w:spacing w:line="276" w:lineRule="auto"/>
+        <w:rPr>
+          <w:rFonts w:ascii="Courier New" w:eastAsia="Arial" w:hAnsi="Courier New" w:cs="Courier New"/>
+          <w:sz w:val="22"/>
+          <w:szCs w:val="22"/>
+        </w:rPr>
+      </w:pPr>
+      <w:r>
+        <w:rPr>
+          <w:rFonts w:ascii="Courier New" w:eastAsia="Arial" w:hAnsi="Courier New" w:cs="Courier New"/>
+          <w:sz w:val="22"/>
+          <w:szCs w:val="22"/>
+        </w:rPr>
+        <w:t>After adding this information, the listing will be created. The user is redirected to the home page where the listed item can be seen.</w:t>
+      </w:r>
+    </w:p>
+    <w:p>
+      <w:pPr>
+        <w:spacing w:line="276" w:lineRule="auto"/>
+        <w:rPr>
+          <w:rFonts w:ascii="Courier New" w:eastAsia="Arial" w:hAnsi="Courier New" w:cs="Courier New"/>
+          <w:sz w:val="22"/>
+          <w:szCs w:val="22"/>
+        </w:rPr>
+      </w:pPr>
+    </w:p>
+    <w:p>
+      <w:pPr>
+        <w:pStyle w:val="Heading1"/>
+        <w:rPr>
+          <w:rFonts w:eastAsia="Arial"/>
+          <w:sz w:val="22"/>
+          <w:szCs w:val="22"/>
+        </w:rPr>
+      </w:pPr>
+      <w:bookmarkStart w:id="10" w:name="_Toc147213254"/>
+      <w:r>
+        <w:rPr>
+          <w:rFonts w:eastAsia="Arial"/>
+        </w:rPr>
+        <w:t>Browse</w:t>
+      </w:r>
+      <w:bookmarkEnd w:id="10"/>
+    </w:p>
+    <w:p>
+      <w:pPr>
+        <w:spacing w:line="276" w:lineRule="auto"/>
+        <w:rPr>
+          <w:rFonts w:ascii="Courier New" w:eastAsia="Arial" w:hAnsi="Courier New" w:cs="Courier New"/>
+          <w:sz w:val="22"/>
+          <w:szCs w:val="22"/>
+        </w:rPr>
+      </w:pPr>
+    </w:p>
+    <w:p>
+      <w:pPr>
+        <w:spacing w:line="276" w:lineRule="auto"/>
+        <w:rPr>
+          <w:rFonts w:ascii="Courier New" w:eastAsia="Arial" w:hAnsi="Courier New" w:cs="Courier New"/>
+          <w:color w:val="0070C0"/>
+          <w:sz w:val="22"/>
+          <w:szCs w:val="22"/>
+        </w:rPr>
+      </w:pPr>
+      <w:r>
+        <w:rPr>
+          <w:rFonts w:ascii="Courier New" w:eastAsia="Arial" w:hAnsi="Courier New" w:cs="Courier New"/>
+          <w:sz w:val="22"/>
+          <w:szCs w:val="22"/>
+        </w:rPr>
+        <w:t>The browse section displays listings both for the view of registered and unregistered users</w:t>
+      </w:r>
+      <w:r>
+        <w:rPr>
+          <w:rFonts w:ascii="Courier New" w:eastAsia="Arial" w:hAnsi="Courier New" w:cs="Courier New"/>
+          <w:sz w:val="22"/>
+          <w:szCs w:val="22"/>
+        </w:rPr>
+        <w:t xml:space="preserve">. Provides some details regarding the </w:t>
+      </w:r>
+      <w:r>
+        <w:rPr>
+          <w:rFonts w:ascii="Courier New" w:eastAsia="Arial" w:hAnsi="Courier New" w:cs="Courier New"/>
+          <w:sz w:val="22"/>
+          <w:szCs w:val="22"/>
+        </w:rPr>
+        <w:t>product and</w:t>
+      </w:r>
+      <w:r>
+        <w:rPr>
+          <w:rFonts w:ascii="Courier New" w:eastAsia="Arial" w:hAnsi="Courier New" w:cs="Courier New"/>
+          <w:sz w:val="22"/>
+          <w:szCs w:val="22"/>
+        </w:rPr>
+        <w:t xml:space="preserve"> allows the individual to view listing</w:t>
+      </w:r>
+      <w:r>
+        <w:rPr>
+          <w:rFonts w:ascii="Courier New" w:eastAsia="Arial" w:hAnsi="Courier New" w:cs="Courier New"/>
+          <w:sz w:val="22"/>
+          <w:szCs w:val="22"/>
+        </w:rPr>
+        <w:t xml:space="preserve"> if registered, else redirects to login page to get further attributes</w:t>
+      </w:r>
+      <w:r>
+        <w:rPr>
+          <w:rFonts w:ascii="Courier New" w:eastAsia="Arial" w:hAnsi="Courier New" w:cs="Courier New"/>
+          <w:sz w:val="22"/>
+          <w:szCs w:val="22"/>
+        </w:rPr>
+        <w:t>.</w:t>
+      </w:r>
+      <w:r>
+        <w:rPr>
+          <w:rFonts w:ascii="Courier New" w:eastAsia="Arial" w:hAnsi="Courier New" w:cs="Courier New"/>
+          <w:sz w:val="22"/>
+          <w:szCs w:val="22"/>
+        </w:rPr>
+        <w:t xml:space="preserve"> </w:t>
+      </w:r>
+      <w:r>
+        <w:rPr>
+          <w:rFonts w:ascii="Courier New" w:eastAsia="Arial" w:hAnsi="Courier New" w:cs="Courier New"/>
+          <w:color w:val="0070C0"/>
+          <w:sz w:val="22"/>
+          <w:szCs w:val="22"/>
+        </w:rPr>
+        <w:t>Reference Figure</w:t>
+      </w:r>
+      <w:r>
+        <w:rPr>
+          <w:rFonts w:ascii="Courier New" w:eastAsia="Arial" w:hAnsi="Courier New" w:cs="Courier New"/>
+          <w:color w:val="0070C0"/>
+          <w:sz w:val="22"/>
+          <w:szCs w:val="22"/>
+        </w:rPr>
+        <w:t xml:space="preserve"> 10B.</w:t>
+      </w:r>
+      <w:bookmarkStart w:id="11" w:name="_GoBack"/>
+      <w:bookmarkEnd w:id="11"/>
+    </w:p>
+    <w:p>
+      <w:pPr>
+        <w:spacing w:line="276" w:lineRule="auto"/>
+        <w:jc w:val="center"/>
+        <w:rPr>
+          <w:rFonts w:ascii="Courier New" w:eastAsia="Arial" w:hAnsi="Courier New" w:cs="Courier New"/>
+          <w:sz w:val="22"/>
+          <w:szCs w:val="22"/>
+        </w:rPr>
+      </w:pPr>
+      <w:r>
+        <w:rPr>
+          <w:rFonts w:ascii="Courier New" w:eastAsia="Arial" w:hAnsi="Courier New" w:cs="Courier New"/>
+          <w:noProof/>
+          <w:sz w:val="22"/>
+          <w:szCs w:val="22"/>
+        </w:rPr>
+        <w:lastRenderedPageBreak/>
+        <w:drawing>
+          <wp:inline distT="0" distB="0" distL="0" distR="0" wp14:anchorId="40737BBD" wp14:editId="0B924047">
+            <wp:extent cx="5943600" cy="2209800"/>
+            <wp:effectExtent l="0" t="0" r="0" b="0"/>
+            <wp:docPr id="45" name="Picture 45"/>
             <wp:cNvGraphicFramePr>
               <a:graphicFrameLocks xmlns:a="http://schemas.openxmlformats.org/drawingml/2006/main" noChangeAspect="1"/>
             </wp:cNvGraphicFramePr>
@@ -8462,7 +8337,7 @@
                   <pic:spPr>
                     <a:xfrm>
                       <a:off x="0" y="0"/>
-                      <a:ext cx="2511367" cy="3174850"/>
+                      <a:ext cx="5943600" cy="2209800"/>
                     </a:xfrm>
                     <a:prstGeom prst="rect">
                       <a:avLst/>
@@ -8493,51 +8368,15 @@
           <w:sz w:val="18"/>
           <w:szCs w:val="18"/>
         </w:rPr>
-        <w:t>Figure 10.</w:t>
-      </w:r>
-      <w:r>
-        <w:rPr>
-          <w:rFonts w:ascii="Courier New" w:eastAsia="Arial" w:hAnsi="Courier New" w:cs="Courier New"/>
-          <w:color w:val="0070C0"/>
-          <w:sz w:val="18"/>
-          <w:szCs w:val="18"/>
-        </w:rPr>
-        <w:t>2</w:t>
-      </w:r>
-    </w:p>
-    <w:p>
-      <w:pPr>
-        <w:spacing w:line="276" w:lineRule="auto"/>
-        <w:rPr>
-          <w:rFonts w:ascii="Courier New" w:eastAsia="Arial" w:hAnsi="Courier New" w:cs="Courier New"/>
-          <w:sz w:val="22"/>
-          <w:szCs w:val="22"/>
-        </w:rPr>
-      </w:pPr>
-    </w:p>
-    <w:p>
-      <w:pPr>
-        <w:spacing w:line="276" w:lineRule="auto"/>
-        <w:rPr>
-          <w:rFonts w:ascii="Courier New" w:eastAsia="Arial" w:hAnsi="Courier New" w:cs="Courier New"/>
-          <w:sz w:val="22"/>
-          <w:szCs w:val="22"/>
-        </w:rPr>
-      </w:pPr>
-      <w:r>
-        <w:rPr>
-          <w:rFonts w:ascii="Courier New" w:eastAsia="Arial" w:hAnsi="Courier New" w:cs="Courier New"/>
-          <w:sz w:val="22"/>
-          <w:szCs w:val="22"/>
-        </w:rPr>
-        <w:t>After adding this information, the listing will be created. The user is redirected to the home page where the listed item can be seen.</w:t>
-      </w:r>
-    </w:p>
-    <w:p>
-      <w:pPr>
-        <w:spacing w:line="276" w:lineRule="auto"/>
-        <w:rPr>
-          <w:rFonts w:ascii="Courier New" w:eastAsia="Arial" w:hAnsi="Courier New" w:cs="Courier New"/>
+        <w:t>Figure 10B</w:t>
+      </w:r>
+    </w:p>
+    <w:p>
+      <w:pPr>
+        <w:spacing w:line="276" w:lineRule="auto"/>
+        <w:rPr>
+          <w:rFonts w:ascii="Courier New" w:eastAsia="Arial" w:hAnsi="Courier New" w:cs="Courier New"/>
+          <w:color w:val="000000"/>
           <w:sz w:val="22"/>
           <w:szCs w:val="22"/>
         </w:rPr>
@@ -8552,86 +8391,71 @@
           <w:szCs w:val="22"/>
         </w:rPr>
       </w:pPr>
-      <w:bookmarkStart w:id="10" w:name="_Toc146041656"/>
+      <w:bookmarkStart w:id="12" w:name="_Toc147213255"/>
       <w:r>
         <w:rPr>
           <w:rFonts w:eastAsia="Arial"/>
         </w:rPr>
-        <w:t>Browse</w:t>
-      </w:r>
-      <w:bookmarkEnd w:id="10"/>
-    </w:p>
-    <w:p>
-      <w:pPr>
-        <w:spacing w:line="276" w:lineRule="auto"/>
-        <w:rPr>
-          <w:rFonts w:ascii="Courier New" w:eastAsia="Arial" w:hAnsi="Courier New" w:cs="Courier New"/>
-          <w:sz w:val="22"/>
-          <w:szCs w:val="22"/>
-        </w:rPr>
-      </w:pPr>
-    </w:p>
-    <w:p>
-      <w:pPr>
-        <w:spacing w:line="276" w:lineRule="auto"/>
-        <w:rPr>
-          <w:rFonts w:ascii="Courier New" w:eastAsia="Arial" w:hAnsi="Courier New" w:cs="Courier New"/>
-          <w:color w:val="0070C0"/>
-          <w:sz w:val="22"/>
-          <w:szCs w:val="22"/>
-        </w:rPr>
-      </w:pPr>
-      <w:r>
-        <w:rPr>
-          <w:rFonts w:ascii="Courier New" w:eastAsia="Arial" w:hAnsi="Courier New" w:cs="Courier New"/>
-          <w:sz w:val="22"/>
-          <w:szCs w:val="22"/>
-        </w:rPr>
-        <w:t>The browse section displays listings both for the view of registered and unregistered users</w:t>
-      </w:r>
-      <w:r>
-        <w:rPr>
-          <w:rFonts w:ascii="Courier New" w:eastAsia="Arial" w:hAnsi="Courier New" w:cs="Courier New"/>
-          <w:sz w:val="22"/>
-          <w:szCs w:val="22"/>
-        </w:rPr>
-        <w:t xml:space="preserve">. Provides some details regarding the </w:t>
-      </w:r>
-      <w:r>
-        <w:rPr>
-          <w:rFonts w:ascii="Courier New" w:eastAsia="Arial" w:hAnsi="Courier New" w:cs="Courier New"/>
-          <w:sz w:val="22"/>
-          <w:szCs w:val="22"/>
-        </w:rPr>
-        <w:t>product and</w:t>
-      </w:r>
-      <w:r>
-        <w:rPr>
-          <w:rFonts w:ascii="Courier New" w:eastAsia="Arial" w:hAnsi="Courier New" w:cs="Courier New"/>
-          <w:sz w:val="22"/>
-          <w:szCs w:val="22"/>
-        </w:rPr>
-        <w:t xml:space="preserve"> allows the individual to view listing</w:t>
-      </w:r>
-      <w:r>
-        <w:rPr>
-          <w:rFonts w:ascii="Courier New" w:eastAsia="Arial" w:hAnsi="Courier New" w:cs="Courier New"/>
-          <w:sz w:val="22"/>
-          <w:szCs w:val="22"/>
-        </w:rPr>
-        <w:t xml:space="preserve"> if registered, else redirects to login page to get further attributes</w:t>
-      </w:r>
-      <w:r>
-        <w:rPr>
-          <w:rFonts w:ascii="Courier New" w:eastAsia="Arial" w:hAnsi="Courier New" w:cs="Courier New"/>
-          <w:sz w:val="22"/>
-          <w:szCs w:val="22"/>
-        </w:rPr>
-        <w:t>.</w:t>
-      </w:r>
-      <w:r>
-        <w:rPr>
-          <w:rFonts w:ascii="Courier New" w:eastAsia="Arial" w:hAnsi="Courier New" w:cs="Courier New"/>
+        <w:t>Buyer Manual</w:t>
+      </w:r>
+      <w:bookmarkEnd w:id="12"/>
+    </w:p>
+    <w:p>
+      <w:pPr>
+        <w:spacing w:line="276" w:lineRule="auto"/>
+        <w:rPr>
+          <w:rFonts w:ascii="Courier New" w:eastAsia="Arial" w:hAnsi="Courier New" w:cs="Courier New"/>
+          <w:bCs/>
+          <w:color w:val="000000"/>
+          <w:sz w:val="22"/>
+          <w:szCs w:val="22"/>
+        </w:rPr>
+      </w:pPr>
+    </w:p>
+    <w:p>
+      <w:pPr>
+        <w:spacing w:line="276" w:lineRule="auto"/>
+        <w:rPr>
+          <w:rFonts w:ascii="Courier New" w:eastAsia="Arial" w:hAnsi="Courier New" w:cs="Courier New"/>
+          <w:color w:val="0070C0"/>
+          <w:sz w:val="22"/>
+          <w:szCs w:val="22"/>
+        </w:rPr>
+      </w:pPr>
+      <w:r>
+        <w:rPr>
+          <w:rFonts w:ascii="Courier New" w:eastAsia="Arial" w:hAnsi="Courier New" w:cs="Courier New"/>
+          <w:bCs/>
+          <w:color w:val="000000"/>
+          <w:sz w:val="22"/>
+          <w:szCs w:val="22"/>
+        </w:rPr>
+        <w:t>After browsing widgets and finding one of interest the user should click the “</w:t>
+      </w:r>
+      <w:r>
+        <w:rPr>
+          <w:rFonts w:ascii="Courier New" w:eastAsia="Arial" w:hAnsi="Courier New" w:cs="Courier New"/>
+          <w:bCs/>
+          <w:color w:val="000000"/>
+          <w:sz w:val="22"/>
+          <w:szCs w:val="22"/>
+        </w:rPr>
+        <w:t>V</w:t>
+      </w:r>
+      <w:r>
+        <w:rPr>
+          <w:rFonts w:ascii="Courier New" w:eastAsia="Arial" w:hAnsi="Courier New" w:cs="Courier New"/>
+          <w:bCs/>
+          <w:color w:val="000000"/>
+          <w:sz w:val="22"/>
+          <w:szCs w:val="22"/>
+        </w:rPr>
+        <w:t>iew” button to view all the listings information, as well as, to see any other pictures that the seller has listed.</w:t>
+      </w:r>
+      <w:r>
+        <w:rPr>
+          <w:rFonts w:ascii="Courier New" w:eastAsia="Arial" w:hAnsi="Courier New" w:cs="Courier New"/>
+          <w:color w:val="0070C0"/>
           <w:sz w:val="22"/>
           <w:szCs w:val="22"/>
         </w:rPr>
@@ -8644,16 +8468,16 @@
           <w:sz w:val="22"/>
           <w:szCs w:val="22"/>
         </w:rPr>
-        <w:t>Reference Figure</w:t>
-      </w:r>
-      <w:r>
-        <w:rPr>
-          <w:rFonts w:ascii="Courier New" w:eastAsia="Arial" w:hAnsi="Courier New" w:cs="Courier New"/>
-          <w:color w:val="0070C0"/>
-          <w:sz w:val="22"/>
-          <w:szCs w:val="22"/>
-        </w:rPr>
-        <w:t xml:space="preserve"> 10B.</w:t>
+        <w:t xml:space="preserve">Reference Figure </w:t>
+      </w:r>
+      <w:r>
+        <w:rPr>
+          <w:rFonts w:ascii="Courier New" w:eastAsia="Arial" w:hAnsi="Courier New" w:cs="Courier New"/>
+          <w:color w:val="0070C0"/>
+          <w:sz w:val="22"/>
+          <w:szCs w:val="22"/>
+        </w:rPr>
+        <w:t>11</w:t>
       </w:r>
     </w:p>
     <w:p>
@@ -8674,10 +8498,10 @@
           <w:szCs w:val="22"/>
         </w:rPr>
         <w:drawing>
-          <wp:inline distT="0" distB="0" distL="0" distR="0" wp14:anchorId="40737BBD" wp14:editId="0B924047">
-            <wp:extent cx="5943600" cy="2209800"/>
-            <wp:effectExtent l="0" t="0" r="0" b="0"/>
-            <wp:docPr id="45" name="Picture 45"/>
+          <wp:inline distT="0" distB="0" distL="0" distR="0" wp14:anchorId="6515A0A6" wp14:editId="047DF1AF">
+            <wp:extent cx="5943600" cy="3305175"/>
+            <wp:effectExtent l="0" t="0" r="0" b="9525"/>
+            <wp:docPr id="46" name="Picture 46"/>
             <wp:cNvGraphicFramePr>
               <a:graphicFrameLocks xmlns:a="http://schemas.openxmlformats.org/drawingml/2006/main" noChangeAspect="1"/>
             </wp:cNvGraphicFramePr>
@@ -8697,7 +8521,7 @@
                   <pic:spPr>
                     <a:xfrm>
                       <a:off x="0" y="0"/>
-                      <a:ext cx="5943600" cy="2209800"/>
+                      <a:ext cx="5943600" cy="3305175"/>
                     </a:xfrm>
                     <a:prstGeom prst="rect">
                       <a:avLst/>
@@ -8728,41 +8552,40 @@
           <w:sz w:val="18"/>
           <w:szCs w:val="18"/>
         </w:rPr>
-        <w:t>Figure 10B</w:t>
-      </w:r>
-    </w:p>
-    <w:p>
-      <w:pPr>
-        <w:spacing w:line="276" w:lineRule="auto"/>
-        <w:rPr>
-          <w:rFonts w:ascii="Courier New" w:eastAsia="Arial" w:hAnsi="Courier New" w:cs="Courier New"/>
-          <w:color w:val="000000"/>
-          <w:sz w:val="22"/>
-          <w:szCs w:val="22"/>
-        </w:rPr>
-      </w:pPr>
-    </w:p>
-    <w:p>
-      <w:pPr>
-        <w:pStyle w:val="Heading1"/>
-        <w:rPr>
-          <w:rFonts w:eastAsia="Arial"/>
-          <w:sz w:val="22"/>
-          <w:szCs w:val="22"/>
-        </w:rPr>
-      </w:pPr>
-      <w:bookmarkStart w:id="11" w:name="_Toc146041657"/>
-      <w:r>
-        <w:rPr>
-          <w:rFonts w:eastAsia="Arial"/>
-        </w:rPr>
-        <w:t>Buyer Manual</w:t>
-      </w:r>
-      <w:bookmarkEnd w:id="11"/>
-    </w:p>
-    <w:p>
-      <w:pPr>
-        <w:spacing w:line="276" w:lineRule="auto"/>
+        <w:t xml:space="preserve">Figure </w:t>
+      </w:r>
+      <w:r>
+        <w:rPr>
+          <w:rFonts w:ascii="Courier New" w:eastAsia="Arial" w:hAnsi="Courier New" w:cs="Courier New"/>
+          <w:color w:val="0070C0"/>
+          <w:sz w:val="18"/>
+          <w:szCs w:val="18"/>
+        </w:rPr>
+        <w:t>11</w:t>
+      </w:r>
+    </w:p>
+    <w:p>
+      <w:pPr>
+        <w:spacing w:line="276" w:lineRule="auto"/>
+        <w:rPr>
+          <w:rFonts w:ascii="Courier New" w:eastAsia="Arial" w:hAnsi="Courier New" w:cs="Courier New"/>
+          <w:color w:val="0070C0"/>
+          <w:sz w:val="18"/>
+          <w:szCs w:val="18"/>
+        </w:rPr>
+      </w:pPr>
+    </w:p>
+    <w:p>
+      <w:pPr>
+        <w:spacing w:line="276" w:lineRule="auto"/>
+        <w:rPr>
+          <w:rFonts w:ascii="Courier New" w:eastAsia="Arial" w:hAnsi="Courier New" w:cs="Courier New"/>
+          <w:color w:val="0070C0"/>
+          <w:sz w:val="22"/>
+          <w:szCs w:val="22"/>
+        </w:rPr>
+      </w:pPr>
+      <w:r>
         <w:rPr>
           <w:rFonts w:ascii="Courier New" w:eastAsia="Arial" w:hAnsi="Courier New" w:cs="Courier New"/>
           <w:bCs/>
@@ -8770,56 +8593,8 @@
           <w:sz w:val="22"/>
           <w:szCs w:val="22"/>
         </w:rPr>
-      </w:pPr>
-    </w:p>
-    <w:p>
-      <w:pPr>
-        <w:spacing w:line="276" w:lineRule="auto"/>
-        <w:rPr>
-          <w:rFonts w:ascii="Courier New" w:eastAsia="Arial" w:hAnsi="Courier New" w:cs="Courier New"/>
-          <w:color w:val="0070C0"/>
-          <w:sz w:val="22"/>
-          <w:szCs w:val="22"/>
-        </w:rPr>
-      </w:pPr>
-      <w:r>
-        <w:rPr>
-          <w:rFonts w:ascii="Courier New" w:eastAsia="Arial" w:hAnsi="Courier New" w:cs="Courier New"/>
-          <w:bCs/>
-          <w:color w:val="000000"/>
-          <w:sz w:val="22"/>
-          <w:szCs w:val="22"/>
-        </w:rPr>
-        <w:t>After browsing widgets and finding one of interest the user should click the “</w:t>
-      </w:r>
-      <w:r>
-        <w:rPr>
-          <w:rFonts w:ascii="Courier New" w:eastAsia="Arial" w:hAnsi="Courier New" w:cs="Courier New"/>
-          <w:bCs/>
-          <w:color w:val="000000"/>
-          <w:sz w:val="22"/>
-          <w:szCs w:val="22"/>
-        </w:rPr>
-        <w:t>V</w:t>
-      </w:r>
-      <w:r>
-        <w:rPr>
-          <w:rFonts w:ascii="Courier New" w:eastAsia="Arial" w:hAnsi="Courier New" w:cs="Courier New"/>
-          <w:bCs/>
-          <w:color w:val="000000"/>
-          <w:sz w:val="22"/>
-          <w:szCs w:val="22"/>
-        </w:rPr>
-        <w:t>iew” button to view all the listings information, as well as, to see any other pictures that the seller has listed.</w:t>
-      </w:r>
-      <w:r>
-        <w:rPr>
-          <w:rFonts w:ascii="Courier New" w:eastAsia="Arial" w:hAnsi="Courier New" w:cs="Courier New"/>
-          <w:color w:val="0070C0"/>
-          <w:sz w:val="22"/>
-          <w:szCs w:val="22"/>
-        </w:rPr>
-        <w:t xml:space="preserve"> </w:t>
+        <w:lastRenderedPageBreak/>
+        <w:t xml:space="preserve">Additionally, the user can bid on a listing that they want by clicking on the Bid Now button and entering a bid price that’s higher than the current bid. </w:t>
       </w:r>
       <w:r>
         <w:rPr>
@@ -8837,7 +8612,7 @@
           <w:sz w:val="22"/>
           <w:szCs w:val="22"/>
         </w:rPr>
-        <w:t>11</w:t>
+        <w:t>11.1 and 11.2.</w:t>
       </w:r>
     </w:p>
     <w:p>
@@ -8846,6 +8621,7 @@
         <w:jc w:val="center"/>
         <w:rPr>
           <w:rFonts w:ascii="Courier New" w:eastAsia="Arial" w:hAnsi="Courier New" w:cs="Courier New"/>
+          <w:color w:val="0070C0"/>
           <w:sz w:val="22"/>
           <w:szCs w:val="22"/>
         </w:rPr>
@@ -8854,14 +8630,15 @@
         <w:rPr>
           <w:rFonts w:ascii="Courier New" w:eastAsia="Arial" w:hAnsi="Courier New" w:cs="Courier New"/>
           <w:noProof/>
+          <w:color w:val="0070C0"/>
           <w:sz w:val="22"/>
           <w:szCs w:val="22"/>
         </w:rPr>
         <w:drawing>
-          <wp:inline distT="0" distB="0" distL="0" distR="0" wp14:anchorId="6515A0A6" wp14:editId="047DF1AF">
-            <wp:extent cx="5943600" cy="3305175"/>
-            <wp:effectExtent l="0" t="0" r="0" b="9525"/>
-            <wp:docPr id="46" name="Picture 46"/>
+          <wp:inline distT="0" distB="0" distL="0" distR="0" wp14:anchorId="17264C93" wp14:editId="5D2D4FCE">
+            <wp:extent cx="3045019" cy="1019175"/>
+            <wp:effectExtent l="0" t="0" r="3175" b="0"/>
+            <wp:docPr id="47" name="Picture 47"/>
             <wp:cNvGraphicFramePr>
               <a:graphicFrameLocks xmlns:a="http://schemas.openxmlformats.org/drawingml/2006/main" noChangeAspect="1"/>
             </wp:cNvGraphicFramePr>
@@ -8881,7 +8658,7 @@
                   <pic:spPr>
                     <a:xfrm>
                       <a:off x="0" y="0"/>
-                      <a:ext cx="5943600" cy="3305175"/>
+                      <a:ext cx="3065161" cy="1025917"/>
                     </a:xfrm>
                     <a:prstGeom prst="rect">
                       <a:avLst/>
@@ -8921,57 +8698,7 @@
           <w:sz w:val="18"/>
           <w:szCs w:val="18"/>
         </w:rPr>
-        <w:t>11</w:t>
-      </w:r>
-    </w:p>
-    <w:p>
-      <w:pPr>
-        <w:spacing w:line="276" w:lineRule="auto"/>
-        <w:rPr>
-          <w:rFonts w:ascii="Courier New" w:eastAsia="Arial" w:hAnsi="Courier New" w:cs="Courier New"/>
-          <w:color w:val="0070C0"/>
-          <w:sz w:val="18"/>
-          <w:szCs w:val="18"/>
-        </w:rPr>
-      </w:pPr>
-    </w:p>
-    <w:p>
-      <w:pPr>
-        <w:spacing w:line="276" w:lineRule="auto"/>
-        <w:rPr>
-          <w:rFonts w:ascii="Courier New" w:eastAsia="Arial" w:hAnsi="Courier New" w:cs="Courier New"/>
-          <w:color w:val="0070C0"/>
-          <w:sz w:val="22"/>
-          <w:szCs w:val="22"/>
-        </w:rPr>
-      </w:pPr>
-      <w:r>
-        <w:rPr>
-          <w:rFonts w:ascii="Courier New" w:eastAsia="Arial" w:hAnsi="Courier New" w:cs="Courier New"/>
-          <w:bCs/>
-          <w:color w:val="000000"/>
-          <w:sz w:val="22"/>
-          <w:szCs w:val="22"/>
-        </w:rPr>
-        <w:t xml:space="preserve">Additionally, the user can bid on a listing that they want by clicking on the Bid Now button and entering a bid price that’s higher than the current bid. </w:t>
-      </w:r>
-      <w:r>
-        <w:rPr>
-          <w:rFonts w:ascii="Courier New" w:eastAsia="Arial" w:hAnsi="Courier New" w:cs="Courier New"/>
-          <w:color w:val="0070C0"/>
-          <w:sz w:val="22"/>
-          <w:szCs w:val="22"/>
-        </w:rPr>
-        <w:t xml:space="preserve">Reference Figure </w:t>
-      </w:r>
-      <w:r>
-        <w:rPr>
-          <w:rFonts w:ascii="Courier New" w:eastAsia="Arial" w:hAnsi="Courier New" w:cs="Courier New"/>
-          <w:color w:val="0070C0"/>
-          <w:sz w:val="22"/>
-          <w:szCs w:val="22"/>
-        </w:rPr>
-        <w:t>11.1 and 11.2.</w:t>
+        <w:t>11.1</w:t>
       </w:r>
     </w:p>
     <w:p>
@@ -8981,10 +8708,60 @@
         <w:rPr>
           <w:rFonts w:ascii="Courier New" w:eastAsia="Arial" w:hAnsi="Courier New" w:cs="Courier New"/>
           <w:color w:val="0070C0"/>
-          <w:sz w:val="22"/>
-          <w:szCs w:val="22"/>
-        </w:rPr>
-      </w:pPr>
+          <w:sz w:val="18"/>
+          <w:szCs w:val="18"/>
+        </w:rPr>
+      </w:pPr>
+    </w:p>
+    <w:p>
+      <w:pPr>
+        <w:spacing w:line="276" w:lineRule="auto"/>
+        <w:jc w:val="center"/>
+        <w:rPr>
+          <w:rFonts w:ascii="Courier New" w:eastAsia="Arial" w:hAnsi="Courier New" w:cs="Courier New"/>
+          <w:color w:val="0070C0"/>
+          <w:sz w:val="22"/>
+          <w:szCs w:val="22"/>
+        </w:rPr>
+      </w:pPr>
+    </w:p>
+    <w:p>
+      <w:pPr>
+        <w:spacing w:line="276" w:lineRule="auto"/>
+        <w:rPr>
+          <w:rFonts w:ascii="Courier New" w:eastAsia="Arial" w:hAnsi="Courier New" w:cs="Courier New"/>
+          <w:color w:val="0070C0"/>
+          <w:sz w:val="22"/>
+          <w:szCs w:val="22"/>
+        </w:rPr>
+      </w:pPr>
+      <w:r>
+        <w:rPr>
+          <w:rFonts w:ascii="Courier New" w:eastAsia="Arial" w:hAnsi="Courier New" w:cs="Courier New"/>
+          <w:color w:val="0070C0"/>
+          <w:sz w:val="22"/>
+          <w:szCs w:val="22"/>
+        </w:rPr>
+        <w:tab/>
+      </w:r>
+      <w:r>
+        <w:rPr>
+          <w:rFonts w:ascii="Courier New" w:eastAsia="Arial" w:hAnsi="Courier New" w:cs="Courier New"/>
+          <w:color w:val="0070C0"/>
+          <w:sz w:val="22"/>
+          <w:szCs w:val="22"/>
+        </w:rPr>
+        <w:tab/>
+      </w:r>
+      <w:r>
+        <w:rPr>
+          <w:rFonts w:ascii="Courier New" w:eastAsia="Arial" w:hAnsi="Courier New" w:cs="Courier New"/>
+          <w:color w:val="0070C0"/>
+          <w:sz w:val="22"/>
+          <w:szCs w:val="22"/>
+        </w:rPr>
+        <w:tab/>
+      </w:r>
       <w:r>
         <w:rPr>
           <w:rFonts w:ascii="Courier New" w:eastAsia="Arial" w:hAnsi="Courier New" w:cs="Courier New"/>
@@ -8994,10 +8771,10 @@
           <w:szCs w:val="22"/>
         </w:rPr>
         <w:drawing>
-          <wp:inline distT="0" distB="0" distL="0" distR="0" wp14:anchorId="17264C93" wp14:editId="5D2D4FCE">
-            <wp:extent cx="3045019" cy="1019175"/>
-            <wp:effectExtent l="0" t="0" r="3175" b="0"/>
-            <wp:docPr id="47" name="Picture 47"/>
+          <wp:inline distT="0" distB="0" distL="0" distR="0" wp14:anchorId="06758016" wp14:editId="61561507">
+            <wp:extent cx="3124201" cy="1382946"/>
+            <wp:effectExtent l="0" t="0" r="0" b="8255"/>
+            <wp:docPr id="61" name="Picture 61"/>
             <wp:cNvGraphicFramePr>
               <a:graphicFrameLocks xmlns:a="http://schemas.openxmlformats.org/drawingml/2006/main" noChangeAspect="1"/>
             </wp:cNvGraphicFramePr>
@@ -9017,7 +8794,7 @@
                   <pic:spPr>
                     <a:xfrm>
                       <a:off x="0" y="0"/>
-                      <a:ext cx="3065161" cy="1025917"/>
+                      <a:ext cx="3149411" cy="1394105"/>
                     </a:xfrm>
                     <a:prstGeom prst="rect">
                       <a:avLst/>
@@ -9033,6 +8810,17 @@
     <w:p>
       <w:pPr>
         <w:spacing w:line="276" w:lineRule="auto"/>
+        <w:rPr>
+          <w:rFonts w:ascii="Courier New" w:eastAsia="Arial" w:hAnsi="Courier New" w:cs="Courier New"/>
+          <w:color w:val="0070C0"/>
+          <w:sz w:val="22"/>
+          <w:szCs w:val="22"/>
+        </w:rPr>
+      </w:pPr>
+    </w:p>
+    <w:p>
+      <w:pPr>
+        <w:spacing w:line="276" w:lineRule="auto"/>
         <w:jc w:val="center"/>
         <w:rPr>
           <w:rFonts w:ascii="Courier New" w:eastAsia="Arial" w:hAnsi="Courier New" w:cs="Courier New"/>
@@ -9057,7 +8845,7 @@
           <w:sz w:val="18"/>
           <w:szCs w:val="18"/>
         </w:rPr>
-        <w:t>11.1</w:t>
+        <w:t>11.2</w:t>
       </w:r>
     </w:p>
     <w:p>
@@ -9067,10 +8855,100 @@
         <w:rPr>
           <w:rFonts w:ascii="Courier New" w:eastAsia="Arial" w:hAnsi="Courier New" w:cs="Courier New"/>
           <w:color w:val="0070C0"/>
-          <w:sz w:val="18"/>
-          <w:szCs w:val="18"/>
-        </w:rPr>
-      </w:pPr>
+          <w:sz w:val="22"/>
+          <w:szCs w:val="22"/>
+        </w:rPr>
+      </w:pPr>
+    </w:p>
+    <w:p>
+      <w:pPr>
+        <w:spacing w:line="276" w:lineRule="auto"/>
+        <w:rPr>
+          <w:rFonts w:ascii="Courier New" w:eastAsia="Arial" w:hAnsi="Courier New" w:cs="Courier New"/>
+          <w:bCs/>
+          <w:color w:val="000000"/>
+          <w:sz w:val="22"/>
+          <w:szCs w:val="22"/>
+        </w:rPr>
+      </w:pPr>
+    </w:p>
+    <w:p>
+      <w:pPr>
+        <w:spacing w:line="276" w:lineRule="auto"/>
+        <w:rPr>
+          <w:rFonts w:ascii="Courier New" w:eastAsia="Arial" w:hAnsi="Courier New" w:cs="Courier New"/>
+          <w:color w:val="0070C0"/>
+          <w:sz w:val="22"/>
+          <w:szCs w:val="22"/>
+        </w:rPr>
+      </w:pPr>
+      <w:r>
+        <w:rPr>
+          <w:rFonts w:ascii="Courier New" w:eastAsia="Arial" w:hAnsi="Courier New" w:cs="Courier New"/>
+          <w:bCs/>
+          <w:color w:val="000000"/>
+          <w:sz w:val="22"/>
+          <w:szCs w:val="22"/>
+        </w:rPr>
+        <w:t>After viewing all the information and deciding that this meets the user</w:t>
+      </w:r>
+      <w:r>
+        <w:rPr>
+          <w:rFonts w:ascii="Courier New" w:eastAsia="Arial" w:hAnsi="Courier New" w:cs="Courier New"/>
+          <w:bCs/>
+          <w:color w:val="000000"/>
+          <w:sz w:val="22"/>
+          <w:szCs w:val="22"/>
+        </w:rPr>
+        <w:t>’</w:t>
+      </w:r>
+      <w:r>
+        <w:rPr>
+          <w:rFonts w:ascii="Courier New" w:eastAsia="Arial" w:hAnsi="Courier New" w:cs="Courier New"/>
+          <w:bCs/>
+          <w:color w:val="000000"/>
+          <w:sz w:val="22"/>
+          <w:szCs w:val="22"/>
+        </w:rPr>
+        <w:t>s criteria and that they wish to purchase the item they should then input the number they wish to buy and click purchase.</w:t>
+      </w:r>
+      <w:r>
+        <w:rPr>
+          <w:rFonts w:ascii="Courier New" w:eastAsia="Arial" w:hAnsi="Courier New" w:cs="Courier New"/>
+          <w:bCs/>
+          <w:color w:val="000000"/>
+          <w:sz w:val="22"/>
+          <w:szCs w:val="22"/>
+        </w:rPr>
+        <w:t xml:space="preserve"> </w:t>
+      </w:r>
+      <w:r>
+        <w:rPr>
+          <w:rFonts w:ascii="Courier New" w:eastAsia="Arial" w:hAnsi="Courier New" w:cs="Courier New"/>
+          <w:color w:val="0070C0"/>
+          <w:sz w:val="22"/>
+          <w:szCs w:val="22"/>
+        </w:rPr>
+        <w:t xml:space="preserve">Reference Figure </w:t>
+      </w:r>
+      <w:r>
+        <w:rPr>
+          <w:rFonts w:ascii="Courier New" w:eastAsia="Arial" w:hAnsi="Courier New" w:cs="Courier New"/>
+          <w:color w:val="0070C0"/>
+          <w:sz w:val="22"/>
+          <w:szCs w:val="22"/>
+        </w:rPr>
+        <w:t>11(if the user has no default) and Figure 11.3(The user has both a default shipping address and payment details)</w:t>
+      </w:r>
+      <w:r>
+        <w:rPr>
+          <w:rFonts w:ascii="Courier New" w:eastAsia="Arial" w:hAnsi="Courier New" w:cs="Courier New"/>
+          <w:color w:val="0070C0"/>
+          <w:sz w:val="22"/>
+          <w:szCs w:val="22"/>
+        </w:rPr>
+        <w:t>.</w:t>
+      </w:r>
     </w:p>
     <w:p>
       <w:pPr>
@@ -9078,63 +8956,23 @@
         <w:jc w:val="center"/>
         <w:rPr>
           <w:rFonts w:ascii="Courier New" w:eastAsia="Arial" w:hAnsi="Courier New" w:cs="Courier New"/>
-          <w:color w:val="0070C0"/>
-          <w:sz w:val="22"/>
-          <w:szCs w:val="22"/>
-        </w:rPr>
-      </w:pPr>
-    </w:p>
-    <w:p>
-      <w:pPr>
-        <w:spacing w:line="276" w:lineRule="auto"/>
-        <w:rPr>
-          <w:rFonts w:ascii="Courier New" w:eastAsia="Arial" w:hAnsi="Courier New" w:cs="Courier New"/>
-          <w:color w:val="0070C0"/>
-          <w:sz w:val="22"/>
-          <w:szCs w:val="22"/>
-        </w:rPr>
-      </w:pPr>
-      <w:r>
-        <w:rPr>
-          <w:rFonts w:ascii="Courier New" w:eastAsia="Arial" w:hAnsi="Courier New" w:cs="Courier New"/>
-          <w:color w:val="0070C0"/>
+          <w:sz w:val="22"/>
+          <w:szCs w:val="22"/>
+        </w:rPr>
+      </w:pPr>
+      <w:r>
+        <w:rPr>
+          <w:rFonts w:ascii="Courier New" w:eastAsia="Arial" w:hAnsi="Courier New" w:cs="Courier New"/>
+          <w:noProof/>
           <w:sz w:val="22"/>
           <w:szCs w:val="22"/>
         </w:rPr>
         <w:lastRenderedPageBreak/>
-        <w:tab/>
-      </w:r>
-      <w:r>
-        <w:rPr>
-          <w:rFonts w:ascii="Courier New" w:eastAsia="Arial" w:hAnsi="Courier New" w:cs="Courier New"/>
-          <w:color w:val="0070C0"/>
-          <w:sz w:val="22"/>
-          <w:szCs w:val="22"/>
-        </w:rPr>
-        <w:tab/>
-      </w:r>
-      <w:r>
-        <w:rPr>
-          <w:rFonts w:ascii="Courier New" w:eastAsia="Arial" w:hAnsi="Courier New" w:cs="Courier New"/>
-          <w:color w:val="0070C0"/>
-          <w:sz w:val="22"/>
-          <w:szCs w:val="22"/>
-        </w:rPr>
-        <w:tab/>
-      </w:r>
-      <w:r>
-        <w:rPr>
-          <w:rFonts w:ascii="Courier New" w:eastAsia="Arial" w:hAnsi="Courier New" w:cs="Courier New"/>
-          <w:noProof/>
-          <w:color w:val="0070C0"/>
-          <w:sz w:val="22"/>
-          <w:szCs w:val="22"/>
-        </w:rPr>
         <w:drawing>
-          <wp:inline distT="0" distB="0" distL="0" distR="0" wp14:anchorId="06758016" wp14:editId="61561507">
-            <wp:extent cx="3124201" cy="1382946"/>
-            <wp:effectExtent l="0" t="0" r="0" b="8255"/>
-            <wp:docPr id="61" name="Picture 61"/>
+          <wp:inline distT="0" distB="0" distL="0" distR="0" wp14:anchorId="46066FEA" wp14:editId="4FF8A384">
+            <wp:extent cx="2867025" cy="3596033"/>
+            <wp:effectExtent l="0" t="0" r="0" b="4445"/>
+            <wp:docPr id="62" name="Picture 62"/>
             <wp:cNvGraphicFramePr>
               <a:graphicFrameLocks xmlns:a="http://schemas.openxmlformats.org/drawingml/2006/main" noChangeAspect="1"/>
             </wp:cNvGraphicFramePr>
@@ -9154,7 +8992,7 @@
                   <pic:spPr>
                     <a:xfrm>
                       <a:off x="0" y="0"/>
-                      <a:ext cx="3149411" cy="1394105"/>
+                      <a:ext cx="2881153" cy="3613753"/>
                     </a:xfrm>
                     <a:prstGeom prst="rect">
                       <a:avLst/>
@@ -9170,17 +9008,6 @@
     <w:p>
       <w:pPr>
         <w:spacing w:line="276" w:lineRule="auto"/>
-        <w:rPr>
-          <w:rFonts w:ascii="Courier New" w:eastAsia="Arial" w:hAnsi="Courier New" w:cs="Courier New"/>
-          <w:color w:val="0070C0"/>
-          <w:sz w:val="22"/>
-          <w:szCs w:val="22"/>
-        </w:rPr>
-      </w:pPr>
-    </w:p>
-    <w:p>
-      <w:pPr>
-        <w:spacing w:line="276" w:lineRule="auto"/>
         <w:jc w:val="center"/>
         <w:rPr>
           <w:rFonts w:ascii="Courier New" w:eastAsia="Arial" w:hAnsi="Courier New" w:cs="Courier New"/>
@@ -9205,7 +9032,16 @@
           <w:sz w:val="18"/>
           <w:szCs w:val="18"/>
         </w:rPr>
-        <w:t>11.2</w:t>
+        <w:t>11.</w:t>
+      </w:r>
+      <w:r>
+        <w:rPr>
+          <w:rFonts w:ascii="Courier New" w:eastAsia="Arial" w:hAnsi="Courier New" w:cs="Courier New"/>
+          <w:color w:val="0070C0"/>
+          <w:sz w:val="18"/>
+          <w:szCs w:val="18"/>
+        </w:rPr>
+        <w:t>3</w:t>
       </w:r>
     </w:p>
     <w:p>
@@ -9214,101 +9050,10 @@
         <w:jc w:val="center"/>
         <w:rPr>
           <w:rFonts w:ascii="Courier New" w:eastAsia="Arial" w:hAnsi="Courier New" w:cs="Courier New"/>
-          <w:color w:val="0070C0"/>
-          <w:sz w:val="22"/>
-          <w:szCs w:val="22"/>
-        </w:rPr>
-      </w:pPr>
-    </w:p>
-    <w:p>
-      <w:pPr>
-        <w:spacing w:line="276" w:lineRule="auto"/>
-        <w:rPr>
-          <w:rFonts w:ascii="Courier New" w:eastAsia="Arial" w:hAnsi="Courier New" w:cs="Courier New"/>
-          <w:bCs/>
-          <w:color w:val="000000"/>
-          <w:sz w:val="22"/>
-          <w:szCs w:val="22"/>
-        </w:rPr>
-      </w:pPr>
-    </w:p>
-    <w:p>
-      <w:pPr>
-        <w:spacing w:line="276" w:lineRule="auto"/>
-        <w:rPr>
-          <w:rFonts w:ascii="Courier New" w:eastAsia="Arial" w:hAnsi="Courier New" w:cs="Courier New"/>
-          <w:color w:val="0070C0"/>
-          <w:sz w:val="22"/>
-          <w:szCs w:val="22"/>
-        </w:rPr>
-      </w:pPr>
-      <w:r>
-        <w:rPr>
-          <w:rFonts w:ascii="Courier New" w:eastAsia="Arial" w:hAnsi="Courier New" w:cs="Courier New"/>
-          <w:bCs/>
-          <w:color w:val="000000"/>
-          <w:sz w:val="22"/>
-          <w:szCs w:val="22"/>
-        </w:rPr>
-        <w:t>After viewing all the information and deciding that this meets the user</w:t>
-      </w:r>
-      <w:r>
-        <w:rPr>
-          <w:rFonts w:ascii="Courier New" w:eastAsia="Arial" w:hAnsi="Courier New" w:cs="Courier New"/>
-          <w:bCs/>
-          <w:color w:val="000000"/>
-          <w:sz w:val="22"/>
-          <w:szCs w:val="22"/>
-        </w:rPr>
-        <w:t>’</w:t>
-      </w:r>
-      <w:r>
-        <w:rPr>
-          <w:rFonts w:ascii="Courier New" w:eastAsia="Arial" w:hAnsi="Courier New" w:cs="Courier New"/>
-          <w:bCs/>
-          <w:color w:val="000000"/>
-          <w:sz w:val="22"/>
-          <w:szCs w:val="22"/>
-        </w:rPr>
-        <w:t>s criteria and that they wish to purchase the item they should then input the number they wish to buy and click purchase.</w:t>
-      </w:r>
-      <w:r>
-        <w:rPr>
-          <w:rFonts w:ascii="Courier New" w:eastAsia="Arial" w:hAnsi="Courier New" w:cs="Courier New"/>
-          <w:bCs/>
-          <w:color w:val="000000"/>
-          <w:sz w:val="22"/>
-          <w:szCs w:val="22"/>
-        </w:rPr>
-        <w:t xml:space="preserve"> </w:t>
-      </w:r>
-      <w:r>
-        <w:rPr>
-          <w:rFonts w:ascii="Courier New" w:eastAsia="Arial" w:hAnsi="Courier New" w:cs="Courier New"/>
-          <w:color w:val="0070C0"/>
-          <w:sz w:val="22"/>
-          <w:szCs w:val="22"/>
-        </w:rPr>
-        <w:t xml:space="preserve">Reference Figure </w:t>
-      </w:r>
-      <w:r>
-        <w:rPr>
-          <w:rFonts w:ascii="Courier New" w:eastAsia="Arial" w:hAnsi="Courier New" w:cs="Courier New"/>
-          <w:color w:val="0070C0"/>
-          <w:sz w:val="22"/>
-          <w:szCs w:val="22"/>
-        </w:rPr>
-        <w:t>11(if the user has no default) and Figure 11.3(The user has both a default shipping address and payment details)</w:t>
-      </w:r>
-      <w:r>
-        <w:rPr>
-          <w:rFonts w:ascii="Courier New" w:eastAsia="Arial" w:hAnsi="Courier New" w:cs="Courier New"/>
-          <w:color w:val="0070C0"/>
-          <w:sz w:val="22"/>
-          <w:szCs w:val="22"/>
-        </w:rPr>
-        <w:t>.</w:t>
-      </w:r>
+          <w:sz w:val="22"/>
+          <w:szCs w:val="22"/>
+        </w:rPr>
+      </w:pPr>
     </w:p>
     <w:p>
       <w:pPr>
@@ -9316,22 +9061,24 @@
         <w:jc w:val="center"/>
         <w:rPr>
           <w:rFonts w:ascii="Courier New" w:eastAsia="Arial" w:hAnsi="Courier New" w:cs="Courier New"/>
-          <w:sz w:val="22"/>
-          <w:szCs w:val="22"/>
+          <w:color w:val="0070C0"/>
+          <w:sz w:val="18"/>
+          <w:szCs w:val="18"/>
         </w:rPr>
       </w:pPr>
       <w:r>
         <w:rPr>
           <w:rFonts w:ascii="Courier New" w:eastAsia="Arial" w:hAnsi="Courier New" w:cs="Courier New"/>
           <w:noProof/>
-          <w:sz w:val="22"/>
-          <w:szCs w:val="22"/>
+          <w:color w:val="0070C0"/>
+          <w:sz w:val="18"/>
+          <w:szCs w:val="18"/>
         </w:rPr>
         <w:drawing>
-          <wp:inline distT="0" distB="0" distL="0" distR="0" wp14:anchorId="46066FEA" wp14:editId="4FF8A384">
-            <wp:extent cx="2867025" cy="3596033"/>
-            <wp:effectExtent l="0" t="0" r="0" b="4445"/>
-            <wp:docPr id="62" name="Picture 62"/>
+          <wp:inline distT="0" distB="0" distL="0" distR="0" wp14:anchorId="5F57F3CE" wp14:editId="516B8A0A">
+            <wp:extent cx="3581400" cy="3207955"/>
+            <wp:effectExtent l="0" t="0" r="0" b="0"/>
+            <wp:docPr id="63" name="Picture 63"/>
             <wp:cNvGraphicFramePr>
               <a:graphicFrameLocks xmlns:a="http://schemas.openxmlformats.org/drawingml/2006/main" noChangeAspect="1"/>
             </wp:cNvGraphicFramePr>
@@ -9351,113 +9098,6 @@
                   <pic:spPr>
                     <a:xfrm>
                       <a:off x="0" y="0"/>
-                      <a:ext cx="2881153" cy="3613753"/>
-                    </a:xfrm>
-                    <a:prstGeom prst="rect">
-                      <a:avLst/>
-                    </a:prstGeom>
-                  </pic:spPr>
-                </pic:pic>
-              </a:graphicData>
-            </a:graphic>
-          </wp:inline>
-        </w:drawing>
-      </w:r>
-    </w:p>
-    <w:p>
-      <w:pPr>
-        <w:spacing w:line="276" w:lineRule="auto"/>
-        <w:jc w:val="center"/>
-        <w:rPr>
-          <w:rFonts w:ascii="Courier New" w:eastAsia="Arial" w:hAnsi="Courier New" w:cs="Courier New"/>
-          <w:color w:val="0070C0"/>
-          <w:sz w:val="18"/>
-          <w:szCs w:val="18"/>
-        </w:rPr>
-      </w:pPr>
-      <w:r>
-        <w:rPr>
-          <w:rFonts w:ascii="Courier New" w:eastAsia="Arial" w:hAnsi="Courier New" w:cs="Courier New"/>
-          <w:color w:val="0070C0"/>
-          <w:sz w:val="18"/>
-          <w:szCs w:val="18"/>
-        </w:rPr>
-        <w:t xml:space="preserve">Figure </w:t>
-      </w:r>
-      <w:r>
-        <w:rPr>
-          <w:rFonts w:ascii="Courier New" w:eastAsia="Arial" w:hAnsi="Courier New" w:cs="Courier New"/>
-          <w:color w:val="0070C0"/>
-          <w:sz w:val="18"/>
-          <w:szCs w:val="18"/>
-        </w:rPr>
-        <w:t>11.</w:t>
-      </w:r>
-      <w:r>
-        <w:rPr>
-          <w:rFonts w:ascii="Courier New" w:eastAsia="Arial" w:hAnsi="Courier New" w:cs="Courier New"/>
-          <w:color w:val="0070C0"/>
-          <w:sz w:val="18"/>
-          <w:szCs w:val="18"/>
-        </w:rPr>
-        <w:t>3</w:t>
-      </w:r>
-    </w:p>
-    <w:p>
-      <w:pPr>
-        <w:spacing w:line="276" w:lineRule="auto"/>
-        <w:jc w:val="center"/>
-        <w:rPr>
-          <w:rFonts w:ascii="Courier New" w:eastAsia="Arial" w:hAnsi="Courier New" w:cs="Courier New"/>
-          <w:sz w:val="22"/>
-          <w:szCs w:val="22"/>
-        </w:rPr>
-      </w:pPr>
-    </w:p>
-    <w:p>
-      <w:pPr>
-        <w:spacing w:line="276" w:lineRule="auto"/>
-        <w:jc w:val="center"/>
-        <w:rPr>
-          <w:rFonts w:ascii="Courier New" w:eastAsia="Arial" w:hAnsi="Courier New" w:cs="Courier New"/>
-          <w:color w:val="0070C0"/>
-          <w:sz w:val="18"/>
-          <w:szCs w:val="18"/>
-        </w:rPr>
-      </w:pPr>
-      <w:r>
-        <w:rPr>
-          <w:rFonts w:ascii="Courier New" w:eastAsia="Arial" w:hAnsi="Courier New" w:cs="Courier New"/>
-          <w:noProof/>
-          <w:color w:val="0070C0"/>
-          <w:sz w:val="18"/>
-          <w:szCs w:val="18"/>
-        </w:rPr>
-        <w:lastRenderedPageBreak/>
-        <w:drawing>
-          <wp:inline distT="0" distB="0" distL="0" distR="0" wp14:anchorId="5F57F3CE" wp14:editId="516B8A0A">
-            <wp:extent cx="3581400" cy="3207955"/>
-            <wp:effectExtent l="0" t="0" r="0" b="0"/>
-            <wp:docPr id="63" name="Picture 63"/>
-            <wp:cNvGraphicFramePr>
-              <a:graphicFrameLocks xmlns:a="http://schemas.openxmlformats.org/drawingml/2006/main" noChangeAspect="1"/>
-            </wp:cNvGraphicFramePr>
-            <a:graphic xmlns:a="http://schemas.openxmlformats.org/drawingml/2006/main">
-              <a:graphicData uri="http://schemas.openxmlformats.org/drawingml/2006/picture">
-                <pic:pic xmlns:pic="http://schemas.openxmlformats.org/drawingml/2006/picture">
-                  <pic:nvPicPr>
-                    <pic:cNvPr id="1" name=""/>
-                    <pic:cNvPicPr/>
-                  </pic:nvPicPr>
-                  <pic:blipFill>
-                    <a:blip r:embed="rId38"/>
-                    <a:stretch>
-                      <a:fillRect/>
-                    </a:stretch>
-                  </pic:blipFill>
-                  <pic:spPr>
-                    <a:xfrm>
-                      <a:off x="0" y="0"/>
                       <a:ext cx="3600686" cy="3225230"/>
                     </a:xfrm>
                     <a:prstGeom prst="rect">
@@ -9551,12 +9191,23 @@
           <w:sz w:val="22"/>
           <w:szCs w:val="22"/>
         </w:rPr>
-        <w:t>). The user can also click to change their existing shipping address by clicking change under Shipping Address (this will say you must add a shipping address if there was no default) (</w:t>
+        <w:t xml:space="preserve">). The user can also click to change their existing shipping address by clicking </w:t>
       </w:r>
       <w:r>
         <w:rPr>
           <w:rFonts w:ascii="Courier New" w:eastAsia="Arial" w:hAnsi="Courier New" w:cs="Courier New"/>
           <w:bCs/>
+          <w:color w:val="000000"/>
+          <w:sz w:val="22"/>
+          <w:szCs w:val="22"/>
+        </w:rPr>
+        <w:lastRenderedPageBreak/>
+        <w:t>change under Shipping Address (this will say you must add a shipping address if there was no default) (</w:t>
+      </w:r>
+      <w:r>
+        <w:rPr>
+          <w:rFonts w:ascii="Courier New" w:eastAsia="Arial" w:hAnsi="Courier New" w:cs="Courier New"/>
+          <w:bCs/>
           <w:color w:val="0070C0"/>
           <w:sz w:val="22"/>
           <w:szCs w:val="22"/>
@@ -9622,7 +9273,6 @@
           <w:sz w:val="22"/>
           <w:szCs w:val="22"/>
         </w:rPr>
-        <w:lastRenderedPageBreak/>
         <w:drawing>
           <wp:inline distT="0" distB="0" distL="0" distR="0" wp14:anchorId="7325709A" wp14:editId="4116C44D">
             <wp:extent cx="4727944" cy="2933750"/>
@@ -9639,7 +9289,7 @@
                     <pic:cNvPicPr/>
                   </pic:nvPicPr>
                   <pic:blipFill>
-                    <a:blip r:embed="rId39">
+                    <a:blip r:embed="rId38">
                       <a:extLst>
                         <a:ext uri="{28A0092B-C50C-407E-A947-70E740481C1C}">
                           <a14:useLocalDpi xmlns:a14="http://schemas.microsoft.com/office/drawing/2010/main" val="0"/>
@@ -9752,7 +9402,7 @@
                     <pic:cNvPicPr/>
                   </pic:nvPicPr>
                   <pic:blipFill>
-                    <a:blip r:embed="rId40" cstate="print">
+                    <a:blip r:embed="rId39" cstate="print">
                       <a:extLst>
                         <a:ext uri="{28A0092B-C50C-407E-A947-70E740481C1C}">
                           <a14:useLocalDpi xmlns:a14="http://schemas.microsoft.com/office/drawing/2010/main" val="0"/>
@@ -9808,6 +9458,7 @@
           <w:sz w:val="18"/>
           <w:szCs w:val="18"/>
         </w:rPr>
+        <w:lastRenderedPageBreak/>
         <w:t xml:space="preserve">Figure </w:t>
       </w:r>
       <w:r>
@@ -9837,7 +9488,6 @@
           <w:sz w:val="22"/>
           <w:szCs w:val="22"/>
         </w:rPr>
-        <w:lastRenderedPageBreak/>
         <w:drawing>
           <wp:inline distT="0" distB="0" distL="0" distR="0" wp14:anchorId="0F110B6D" wp14:editId="09116E73">
             <wp:extent cx="4483395" cy="2782004"/>
@@ -9854,7 +9504,7 @@
                     <pic:cNvPicPr/>
                   </pic:nvPicPr>
                   <pic:blipFill>
-                    <a:blip r:embed="rId41" cstate="print">
+                    <a:blip r:embed="rId40" cstate="print">
                       <a:extLst>
                         <a:ext uri="{28A0092B-C50C-407E-A947-70E740481C1C}">
                           <a14:useLocalDpi xmlns:a14="http://schemas.microsoft.com/office/drawing/2010/main" val="0"/>
@@ -10017,7 +9667,7 @@
                     <pic:cNvPicPr/>
                   </pic:nvPicPr>
                   <pic:blipFill>
-                    <a:blip r:embed="rId42" cstate="print">
+                    <a:blip r:embed="rId41" cstate="print">
                       <a:extLst>
                         <a:ext uri="{28A0092B-C50C-407E-A947-70E740481C1C}">
                           <a14:useLocalDpi xmlns:a14="http://schemas.microsoft.com/office/drawing/2010/main" val="0"/>
@@ -10073,6 +9723,7 @@
           <w:sz w:val="18"/>
           <w:szCs w:val="18"/>
         </w:rPr>
+        <w:lastRenderedPageBreak/>
         <w:t xml:space="preserve">Figure </w:t>
       </w:r>
       <w:r>
@@ -10182,7 +9833,7 @@
                     <pic:cNvPicPr/>
                   </pic:nvPicPr>
                   <pic:blipFill>
-                    <a:blip r:embed="rId43"/>
+                    <a:blip r:embed="rId42"/>
                     <a:stretch>
                       <a:fillRect/>
                     </a:stretch>
@@ -10344,7 +9995,7 @@
                     <pic:cNvPicPr/>
                   </pic:nvPicPr>
                   <pic:blipFill>
-                    <a:blip r:embed="rId44"/>
+                    <a:blip r:embed="rId43"/>
                     <a:stretch>
                       <a:fillRect/>
                     </a:stretch>
@@ -10508,7 +10159,7 @@
                     <pic:cNvPicPr/>
                   </pic:nvPicPr>
                   <pic:blipFill>
-                    <a:blip r:embed="rId45"/>
+                    <a:blip r:embed="rId44"/>
                     <a:stretch>
                       <a:fillRect/>
                     </a:stretch>
@@ -10547,6 +10198,7 @@
           <w:sz w:val="22"/>
           <w:szCs w:val="22"/>
         </w:rPr>
+        <w:lastRenderedPageBreak/>
         <w:t xml:space="preserve">Figure </w:t>
       </w:r>
       <w:r>
@@ -10608,7 +10260,7 @@
                     <pic:cNvPicPr/>
                   </pic:nvPicPr>
                   <pic:blipFill>
-                    <a:blip r:embed="rId46"/>
+                    <a:blip r:embed="rId45"/>
                     <a:stretch>
                       <a:fillRect/>
                     </a:stretch>
@@ -10722,7 +10374,7 @@
                     <pic:cNvPicPr/>
                   </pic:nvPicPr>
                   <pic:blipFill>
-                    <a:blip r:embed="rId47"/>
+                    <a:blip r:embed="rId46"/>
                     <a:stretch>
                       <a:fillRect/>
                     </a:stretch>
@@ -10806,14 +10458,14 @@
           <w:rFonts w:eastAsia="Arial"/>
         </w:rPr>
       </w:pPr>
-      <w:bookmarkStart w:id="12" w:name="_Toc146041658"/>
+      <w:bookmarkStart w:id="13" w:name="_Toc147213256"/>
       <w:r>
         <w:rPr>
           <w:rFonts w:eastAsia="Arial"/>
         </w:rPr>
         <w:t>Watchlist Manual</w:t>
       </w:r>
-      <w:bookmarkEnd w:id="12"/>
+      <w:bookmarkEnd w:id="13"/>
     </w:p>
     <w:p>
       <w:pPr>
@@ -10881,6 +10533,7 @@
           <w:rFonts w:ascii="Courier New" w:eastAsia="Arial" w:hAnsi="Courier New" w:cs="Courier New"/>
           <w:sz w:val="22"/>
         </w:rPr>
+        <w:lastRenderedPageBreak/>
         <w:t>The “Add to Watchlist” button can be found when viewing an item as displayed in figure 11.2. This button then alerts the user that the item has been added to their watchlist.</w:t>
       </w:r>
     </w:p>
@@ -11014,7 +10667,7 @@
                     </pic:cNvPicPr>
                   </pic:nvPicPr>
                   <pic:blipFill rotWithShape="1">
-                    <a:blip r:embed="rId48">
+                    <a:blip r:embed="rId47">
                       <a:extLst>
                         <a:ext uri="{28A0092B-C50C-407E-A947-70E740481C1C}">
                           <a14:useLocalDpi xmlns:a14="http://schemas.microsoft.com/office/drawing/2010/main" val="0"/>
@@ -11056,7 +10709,7 @@
           <w:rFonts w:eastAsia="Arial"/>
         </w:rPr>
       </w:pPr>
-      <w:bookmarkStart w:id="13" w:name="_Toc146041659"/>
+      <w:bookmarkStart w:id="14" w:name="_Toc147213257"/>
       <w:r>
         <w:rPr>
           <w:rFonts w:eastAsia="Arial"/>
@@ -11069,7 +10722,7 @@
         </w:rPr>
         <w:t xml:space="preserve"> – User Perspective</w:t>
       </w:r>
-      <w:bookmarkEnd w:id="13"/>
+      <w:bookmarkEnd w:id="14"/>
     </w:p>
     <w:p>
       <w:pPr>
@@ -11225,7 +10878,7 @@
                     </pic:cNvPicPr>
                   </pic:nvPicPr>
                   <pic:blipFill>
-                    <a:blip r:embed="rId49">
+                    <a:blip r:embed="rId48">
                       <a:extLst>
                         <a:ext uri="{28A0092B-C50C-407E-A947-70E740481C1C}">
                           <a14:useLocalDpi xmlns:a14="http://schemas.microsoft.com/office/drawing/2010/main" val="0"/>
@@ -11378,7 +11031,7 @@
                     <pic:cNvPicPr/>
                   </pic:nvPicPr>
                   <pic:blipFill rotWithShape="1">
-                    <a:blip r:embed="rId50">
+                    <a:blip r:embed="rId49">
                       <a:extLst>
                         <a:ext uri="{28A0092B-C50C-407E-A947-70E740481C1C}">
                           <a14:useLocalDpi xmlns:a14="http://schemas.microsoft.com/office/drawing/2010/main" val="0"/>
@@ -11544,7 +11197,7 @@
                     <pic:cNvPicPr/>
                   </pic:nvPicPr>
                   <pic:blipFill>
-                    <a:blip r:embed="rId51">
+                    <a:blip r:embed="rId50">
                       <a:extLst>
                         <a:ext uri="{28A0092B-C50C-407E-A947-70E740481C1C}">
                           <a14:useLocalDpi xmlns:a14="http://schemas.microsoft.com/office/drawing/2010/main" val="0"/>
@@ -11761,7 +11414,7 @@
                     <pic:cNvPicPr/>
                   </pic:nvPicPr>
                   <pic:blipFill rotWithShape="1">
-                    <a:blip r:embed="rId50">
+                    <a:blip r:embed="rId49">
                       <a:extLst>
                         <a:ext uri="{28A0092B-C50C-407E-A947-70E740481C1C}">
                           <a14:useLocalDpi xmlns:a14="http://schemas.microsoft.com/office/drawing/2010/main" val="0"/>
@@ -11857,14 +11510,14 @@
           <w:szCs w:val="22"/>
         </w:rPr>
       </w:pPr>
-      <w:bookmarkStart w:id="14" w:name="_Toc146041660"/>
+      <w:bookmarkStart w:id="15" w:name="_Toc147213258"/>
       <w:r>
         <w:rPr>
           <w:rFonts w:eastAsia="Arial"/>
         </w:rPr>
         <w:t>Employee Page</w:t>
       </w:r>
-      <w:bookmarkEnd w:id="14"/>
+      <w:bookmarkEnd w:id="15"/>
     </w:p>
     <w:p>
       <w:pPr>
@@ -11988,7 +11641,7 @@
                     <pic:cNvPicPr/>
                   </pic:nvPicPr>
                   <pic:blipFill>
-                    <a:blip r:embed="rId52" cstate="print">
+                    <a:blip r:embed="rId51" cstate="print">
                       <a:extLst>
                         <a:ext uri="{28A0092B-C50C-407E-A947-70E740481C1C}">
                           <a14:useLocalDpi xmlns:a14="http://schemas.microsoft.com/office/drawing/2010/main" val="0"/>
@@ -12088,8 +11741,8 @@
           <w:szCs w:val="22"/>
         </w:rPr>
       </w:pPr>
-      <w:bookmarkStart w:id="15" w:name="_Hlk127409054"/>
-      <w:bookmarkStart w:id="16" w:name="_Toc146041661"/>
+      <w:bookmarkStart w:id="16" w:name="_Hlk127409054"/>
+      <w:bookmarkStart w:id="17" w:name="_Toc147213259"/>
       <w:r>
         <w:rPr>
           <w:rFonts w:eastAsia="Arial"/>
@@ -12097,9 +11750,9 @@
         <w:lastRenderedPageBreak/>
         <w:t>Ticketing System - Admin Perspective</w:t>
       </w:r>
-      <w:bookmarkEnd w:id="16"/>
-    </w:p>
-    <w:bookmarkEnd w:id="15"/>
+      <w:bookmarkEnd w:id="17"/>
+    </w:p>
+    <w:bookmarkEnd w:id="16"/>
     <w:p>
       <w:pPr>
         <w:spacing w:line="276" w:lineRule="auto"/>
@@ -12224,7 +11877,7 @@
                     <pic:cNvPicPr/>
                   </pic:nvPicPr>
                   <pic:blipFill rotWithShape="1">
-                    <a:blip r:embed="rId53">
+                    <a:blip r:embed="rId52">
                       <a:extLst>
                         <a:ext uri="{28A0092B-C50C-407E-A947-70E740481C1C}">
                           <a14:useLocalDpi xmlns:a14="http://schemas.microsoft.com/office/drawing/2010/main" val="0"/>
@@ -12438,7 +12091,7 @@
                     <pic:cNvPicPr/>
                   </pic:nvPicPr>
                   <pic:blipFill>
-                    <a:blip r:embed="rId54" cstate="print">
+                    <a:blip r:embed="rId53" cstate="print">
                       <a:extLst>
                         <a:ext uri="{28A0092B-C50C-407E-A947-70E740481C1C}">
                           <a14:useLocalDpi xmlns:a14="http://schemas.microsoft.com/office/drawing/2010/main" val="0"/>
@@ -12562,7 +12215,7 @@
                     <pic:cNvPicPr/>
                   </pic:nvPicPr>
                   <pic:blipFill rotWithShape="1">
-                    <a:blip r:embed="rId55">
+                    <a:blip r:embed="rId54">
                       <a:extLst>
                         <a:ext uri="{28A0092B-C50C-407E-A947-70E740481C1C}">
                           <a14:useLocalDpi xmlns:a14="http://schemas.microsoft.com/office/drawing/2010/main" val="0"/>
@@ -12759,8 +12412,8 @@
           <w:szCs w:val="22"/>
         </w:rPr>
       </w:pPr>
-      <w:bookmarkStart w:id="17" w:name="_Hlk127409099"/>
-      <w:bookmarkStart w:id="18" w:name="_Toc146041662"/>
+      <w:bookmarkStart w:id="18" w:name="_Hlk127409099"/>
+      <w:bookmarkStart w:id="19" w:name="_Toc147213260"/>
       <w:r>
         <w:rPr>
           <w:rFonts w:eastAsia="Arial"/>
@@ -12779,9 +12432,9 @@
         </w:rPr>
         <w:t xml:space="preserve"> – Admin Perspective</w:t>
       </w:r>
-      <w:bookmarkEnd w:id="18"/>
-    </w:p>
-    <w:bookmarkEnd w:id="17"/>
+      <w:bookmarkEnd w:id="19"/>
+    </w:p>
+    <w:bookmarkEnd w:id="18"/>
     <w:p>
       <w:pPr>
         <w:spacing w:line="276" w:lineRule="auto"/>
@@ -12931,7 +12584,7 @@
                     <pic:cNvPicPr/>
                   </pic:nvPicPr>
                   <pic:blipFill>
-                    <a:blip r:embed="rId56">
+                    <a:blip r:embed="rId55">
                       <a:extLst>
                         <a:ext uri="{28A0092B-C50C-407E-A947-70E740481C1C}">
                           <a14:useLocalDpi xmlns:a14="http://schemas.microsoft.com/office/drawing/2010/main" val="0"/>
@@ -13019,7 +12672,7 @@
           <w:szCs w:val="22"/>
         </w:rPr>
       </w:pPr>
-      <w:bookmarkStart w:id="19" w:name="_Toc146041663"/>
+      <w:bookmarkStart w:id="20" w:name="_Toc147213261"/>
       <w:r>
         <w:rPr>
           <w:rFonts w:eastAsia="Arial"/>
@@ -13039,7 +12692,7 @@
         </w:rPr>
         <w:t xml:space="preserve"> – Admin Perspective</w:t>
       </w:r>
-      <w:bookmarkEnd w:id="19"/>
+      <w:bookmarkEnd w:id="20"/>
     </w:p>
     <w:p>
       <w:pPr>
@@ -13192,7 +12845,7 @@
                     <pic:cNvPicPr/>
                   </pic:nvPicPr>
                   <pic:blipFill>
-                    <a:blip r:embed="rId57">
+                    <a:blip r:embed="rId56">
                       <a:extLst>
                         <a:ext uri="{28A0092B-C50C-407E-A947-70E740481C1C}">
                           <a14:useLocalDpi xmlns:a14="http://schemas.microsoft.com/office/drawing/2010/main" val="0"/>
@@ -13324,8 +12977,8 @@
           <w:szCs w:val="24"/>
         </w:rPr>
       </w:pPr>
-      <w:bookmarkStart w:id="20" w:name="_Hlk127409172"/>
-      <w:bookmarkStart w:id="21" w:name="_Toc146041664"/>
+      <w:bookmarkStart w:id="21" w:name="_Hlk127409172"/>
+      <w:bookmarkStart w:id="22" w:name="_Toc147213262"/>
       <w:r>
         <w:rPr>
           <w:rFonts w:eastAsia="Arial"/>
@@ -13344,9 +12997,9 @@
         </w:rPr>
         <w:t xml:space="preserve"> – Admin Perspective</w:t>
       </w:r>
-      <w:bookmarkEnd w:id="21"/>
-    </w:p>
-    <w:bookmarkEnd w:id="20"/>
+      <w:bookmarkEnd w:id="22"/>
+    </w:p>
+    <w:bookmarkEnd w:id="21"/>
     <w:p>
       <w:pPr>
         <w:spacing w:line="276" w:lineRule="auto"/>
@@ -13505,7 +13158,7 @@
                     <pic:cNvPicPr/>
                   </pic:nvPicPr>
                   <pic:blipFill>
-                    <a:blip r:embed="rId58">
+                    <a:blip r:embed="rId57">
                       <a:extLst>
                         <a:ext uri="{28A0092B-C50C-407E-A947-70E740481C1C}">
                           <a14:useLocalDpi xmlns:a14="http://schemas.microsoft.com/office/drawing/2010/main" val="0"/>
@@ -13581,8 +13234,8 @@
           <w:szCs w:val="22"/>
         </w:rPr>
       </w:pPr>
-      <w:bookmarkStart w:id="22" w:name="_Hlk127409207"/>
-      <w:bookmarkStart w:id="23" w:name="_Toc146041665"/>
+      <w:bookmarkStart w:id="23" w:name="_Hlk127409207"/>
+      <w:bookmarkStart w:id="24" w:name="_Toc147213263"/>
       <w:r>
         <w:rPr>
           <w:rFonts w:eastAsia="Arial"/>
@@ -13604,9 +13257,9 @@
         </w:rPr>
         <w:t xml:space="preserve"> – Admin Perspective</w:t>
       </w:r>
-      <w:bookmarkEnd w:id="23"/>
-    </w:p>
-    <w:bookmarkEnd w:id="22"/>
+      <w:bookmarkEnd w:id="24"/>
+    </w:p>
+    <w:bookmarkEnd w:id="23"/>
     <w:p>
       <w:pPr>
         <w:spacing w:line="276" w:lineRule="auto"/>
@@ -13748,7 +13401,7 @@
                     <pic:cNvPicPr/>
                   </pic:nvPicPr>
                   <pic:blipFill>
-                    <a:blip r:embed="rId59">
+                    <a:blip r:embed="rId58">
                       <a:extLst>
                         <a:ext uri="{28A0092B-C50C-407E-A947-70E740481C1C}">
                           <a14:useLocalDpi xmlns:a14="http://schemas.microsoft.com/office/drawing/2010/main" val="0"/>
@@ -13961,7 +13614,7 @@
                     <pic:cNvPicPr/>
                   </pic:nvPicPr>
                   <pic:blipFill>
-                    <a:blip r:embed="rId60">
+                    <a:blip r:embed="rId59">
                       <a:extLst>
                         <a:ext uri="{28A0092B-C50C-407E-A947-70E740481C1C}">
                           <a14:useLocalDpi xmlns:a14="http://schemas.microsoft.com/office/drawing/2010/main" val="0"/>
@@ -14134,7 +13787,7 @@
                     <pic:cNvPicPr/>
                   </pic:nvPicPr>
                   <pic:blipFill>
-                    <a:blip r:embed="rId61">
+                    <a:blip r:embed="rId60">
                       <a:extLst>
                         <a:ext uri="{28A0092B-C50C-407E-A947-70E740481C1C}">
                           <a14:useLocalDpi xmlns:a14="http://schemas.microsoft.com/office/drawing/2010/main" val="0"/>
@@ -14212,6 +13865,16 @@
     </w:p>
     <w:p>
       <w:pPr>
+        <w:spacing w:line="276" w:lineRule="auto"/>
+        <w:rPr>
+          <w:rFonts w:ascii="Courier New" w:eastAsia="Arial" w:hAnsi="Courier New" w:cs="Courier New"/>
+          <w:sz w:val="22"/>
+          <w:szCs w:val="22"/>
+        </w:rPr>
+      </w:pPr>
+    </w:p>
+    <w:p>
+      <w:pPr>
         <w:pStyle w:val="Heading1"/>
         <w:rPr>
           <w:rFonts w:eastAsia="Arial"/>
@@ -14219,587 +13882,92 @@
           <w:szCs w:val="22"/>
         </w:rPr>
       </w:pPr>
-      <w:bookmarkStart w:id="24" w:name="_Toc146041666"/>
+      <w:bookmarkStart w:id="25" w:name="_Toc147213264"/>
       <w:r>
         <w:rPr>
           <w:rFonts w:eastAsia="Arial"/>
         </w:rPr>
-        <w:t>Message Center – Admin Perspective</w:t>
-      </w:r>
-      <w:bookmarkEnd w:id="24"/>
-    </w:p>
-    <w:p>
-      <w:pPr>
-        <w:spacing w:line="276" w:lineRule="auto"/>
-        <w:rPr>
-          <w:rFonts w:ascii="Courier New" w:eastAsia="Arial" w:hAnsi="Courier New" w:cs="Courier New"/>
-          <w:sz w:val="22"/>
-          <w:szCs w:val="22"/>
-        </w:rPr>
-      </w:pPr>
-    </w:p>
-    <w:p>
-      <w:pPr>
-        <w:spacing w:line="276" w:lineRule="auto"/>
-        <w:rPr>
-          <w:rFonts w:ascii="Courier New" w:eastAsia="Arial" w:hAnsi="Courier New" w:cs="Courier New"/>
-          <w:color w:val="000000"/>
-          <w:sz w:val="22"/>
-          <w:szCs w:val="22"/>
-        </w:rPr>
-      </w:pPr>
-      <w:r>
-        <w:rPr>
-          <w:rFonts w:ascii="Courier New" w:eastAsia="Arial" w:hAnsi="Courier New" w:cs="Courier New"/>
-          <w:color w:val="000000"/>
-          <w:sz w:val="22"/>
-          <w:szCs w:val="22"/>
-        </w:rPr>
-        <w:t xml:space="preserve">This is the messaging center, allows the admin </w:t>
-      </w:r>
-      <w:r>
-        <w:rPr>
-          <w:rFonts w:ascii="Courier New" w:eastAsia="Arial" w:hAnsi="Courier New" w:cs="Courier New"/>
-          <w:color w:val="000000"/>
-          <w:sz w:val="22"/>
-          <w:szCs w:val="22"/>
-        </w:rPr>
-        <w:t>to perform</w:t>
-      </w:r>
-      <w:r>
-        <w:rPr>
-          <w:rFonts w:ascii="Courier New" w:eastAsia="Arial" w:hAnsi="Courier New" w:cs="Courier New"/>
-          <w:color w:val="000000"/>
-          <w:sz w:val="22"/>
-          <w:szCs w:val="22"/>
-        </w:rPr>
-        <w:t xml:space="preserve"> a variety of functions. Reference Figure </w:t>
-      </w:r>
-      <w:r>
-        <w:rPr>
-          <w:rFonts w:ascii="Courier New" w:eastAsia="Arial" w:hAnsi="Courier New" w:cs="Courier New"/>
-          <w:color w:val="000000"/>
-          <w:sz w:val="22"/>
-          <w:szCs w:val="22"/>
-        </w:rPr>
-        <w:t>19</w:t>
-      </w:r>
-      <w:r>
-        <w:rPr>
-          <w:rFonts w:ascii="Courier New" w:eastAsia="Arial" w:hAnsi="Courier New" w:cs="Courier New"/>
-          <w:color w:val="000000"/>
-          <w:sz w:val="22"/>
-          <w:szCs w:val="22"/>
-        </w:rPr>
-        <w:t>.</w:t>
-      </w:r>
-    </w:p>
-    <w:p>
-      <w:pPr>
-        <w:pStyle w:val="ListParagraph"/>
-        <w:numPr>
-          <w:ilvl w:val="0"/>
-          <w:numId w:val="6"/>
-        </w:numPr>
-        <w:spacing w:line="276" w:lineRule="auto"/>
-        <w:rPr>
-          <w:rFonts w:ascii="Courier New" w:eastAsia="Arial" w:hAnsi="Courier New" w:cs="Courier New"/>
-          <w:color w:val="000000"/>
-          <w:sz w:val="22"/>
-          <w:szCs w:val="22"/>
-        </w:rPr>
-      </w:pPr>
-      <w:r>
-        <w:rPr>
-          <w:rFonts w:ascii="Courier New" w:eastAsia="Arial" w:hAnsi="Courier New" w:cs="Courier New"/>
-          <w:b/>
-          <w:bCs/>
-          <w:color w:val="000000"/>
-          <w:sz w:val="22"/>
-          <w:szCs w:val="22"/>
-        </w:rPr>
-        <w:t>Inbox</w:t>
-      </w:r>
-      <w:r>
-        <w:rPr>
-          <w:rFonts w:ascii="Courier New" w:eastAsia="Arial" w:hAnsi="Courier New" w:cs="Courier New"/>
-          <w:color w:val="000000"/>
-          <w:sz w:val="22"/>
-          <w:szCs w:val="22"/>
-        </w:rPr>
-        <w:t xml:space="preserve"> – displays any messages the user has been sent.</w:t>
-      </w:r>
-    </w:p>
-    <w:p>
-      <w:pPr>
-        <w:pStyle w:val="ListParagraph"/>
-        <w:numPr>
-          <w:ilvl w:val="0"/>
-          <w:numId w:val="6"/>
-        </w:numPr>
-        <w:spacing w:line="276" w:lineRule="auto"/>
-        <w:rPr>
-          <w:rFonts w:ascii="Courier New" w:eastAsia="Arial" w:hAnsi="Courier New" w:cs="Courier New"/>
-          <w:color w:val="000000"/>
-          <w:sz w:val="22"/>
-          <w:szCs w:val="22"/>
-        </w:rPr>
-      </w:pPr>
-      <w:r>
-        <w:rPr>
-          <w:rFonts w:ascii="Courier New" w:eastAsia="Arial" w:hAnsi="Courier New" w:cs="Courier New"/>
-          <w:b/>
-          <w:bCs/>
-          <w:color w:val="000000"/>
-          <w:sz w:val="22"/>
-          <w:szCs w:val="22"/>
-        </w:rPr>
-        <w:t>Sent</w:t>
-      </w:r>
-      <w:r>
-        <w:rPr>
-          <w:rFonts w:ascii="Courier New" w:eastAsia="Arial" w:hAnsi="Courier New" w:cs="Courier New"/>
-          <w:color w:val="000000"/>
-          <w:sz w:val="22"/>
-          <w:szCs w:val="22"/>
-        </w:rPr>
-        <w:t xml:space="preserve"> – displays the messages that the user ha</w:t>
-      </w:r>
-      <w:r>
-        <w:rPr>
-          <w:rFonts w:ascii="Courier New" w:eastAsia="Arial" w:hAnsi="Courier New" w:cs="Courier New"/>
-          <w:color w:val="000000"/>
-          <w:sz w:val="22"/>
-          <w:szCs w:val="22"/>
-        </w:rPr>
-        <w:t>s</w:t>
-      </w:r>
-      <w:r>
-        <w:rPr>
-          <w:rFonts w:ascii="Courier New" w:eastAsia="Arial" w:hAnsi="Courier New" w:cs="Courier New"/>
-          <w:color w:val="000000"/>
-          <w:sz w:val="22"/>
-          <w:szCs w:val="22"/>
-        </w:rPr>
-        <w:t xml:space="preserve"> sent to others.</w:t>
-      </w:r>
-    </w:p>
-    <w:p>
-      <w:pPr>
-        <w:pStyle w:val="ListParagraph"/>
-        <w:numPr>
-          <w:ilvl w:val="0"/>
-          <w:numId w:val="6"/>
-        </w:numPr>
-        <w:spacing w:line="276" w:lineRule="auto"/>
-        <w:rPr>
-          <w:rFonts w:ascii="Courier New" w:eastAsia="Arial" w:hAnsi="Courier New" w:cs="Courier New"/>
-          <w:color w:val="000000"/>
-          <w:sz w:val="22"/>
-          <w:szCs w:val="22"/>
-        </w:rPr>
-      </w:pPr>
-      <w:r>
-        <w:rPr>
-          <w:rFonts w:ascii="Courier New" w:eastAsia="Arial" w:hAnsi="Courier New" w:cs="Courier New"/>
-          <w:b/>
-          <w:bCs/>
-          <w:color w:val="000000"/>
-          <w:sz w:val="22"/>
-          <w:szCs w:val="22"/>
-        </w:rPr>
-        <w:t>Spam</w:t>
-      </w:r>
-      <w:r>
-        <w:rPr>
-          <w:rFonts w:ascii="Courier New" w:eastAsia="Arial" w:hAnsi="Courier New" w:cs="Courier New"/>
-          <w:color w:val="000000"/>
-          <w:sz w:val="22"/>
-          <w:szCs w:val="22"/>
-        </w:rPr>
-        <w:t xml:space="preserve"> – folder in which contains potential spam messages.</w:t>
-      </w:r>
-    </w:p>
-    <w:p>
-      <w:pPr>
-        <w:pStyle w:val="ListParagraph"/>
-        <w:numPr>
-          <w:ilvl w:val="0"/>
-          <w:numId w:val="6"/>
-        </w:numPr>
-        <w:spacing w:line="276" w:lineRule="auto"/>
-        <w:rPr>
-          <w:rFonts w:ascii="Courier New" w:eastAsia="Arial" w:hAnsi="Courier New" w:cs="Courier New"/>
-          <w:color w:val="000000"/>
-          <w:sz w:val="22"/>
-          <w:szCs w:val="22"/>
-        </w:rPr>
-      </w:pPr>
-      <w:r>
-        <w:rPr>
-          <w:rFonts w:ascii="Courier New" w:eastAsia="Arial" w:hAnsi="Courier New" w:cs="Courier New"/>
-          <w:b/>
-          <w:bCs/>
-          <w:color w:val="000000"/>
-          <w:sz w:val="22"/>
-          <w:szCs w:val="22"/>
-        </w:rPr>
-        <w:t>Trash</w:t>
-      </w:r>
-      <w:r>
-        <w:rPr>
-          <w:rFonts w:ascii="Courier New" w:eastAsia="Arial" w:hAnsi="Courier New" w:cs="Courier New"/>
-          <w:color w:val="000000"/>
-          <w:sz w:val="22"/>
-          <w:szCs w:val="22"/>
-        </w:rPr>
-        <w:t xml:space="preserve"> – folder in which holds the deleted messages from inbox/spam.</w:t>
-      </w:r>
-    </w:p>
-    <w:p>
-      <w:pPr>
-        <w:pStyle w:val="ListParagraph"/>
-        <w:numPr>
-          <w:ilvl w:val="0"/>
-          <w:numId w:val="6"/>
-        </w:numPr>
-        <w:spacing w:line="276" w:lineRule="auto"/>
-        <w:rPr>
-          <w:rFonts w:ascii="Courier New" w:eastAsia="Arial" w:hAnsi="Courier New" w:cs="Courier New"/>
-          <w:color w:val="000000"/>
-          <w:sz w:val="22"/>
-          <w:szCs w:val="22"/>
-        </w:rPr>
-      </w:pPr>
-      <w:r>
-        <w:rPr>
-          <w:rFonts w:ascii="Courier New" w:eastAsia="Arial" w:hAnsi="Courier New" w:cs="Courier New"/>
-          <w:b/>
-          <w:bCs/>
-          <w:color w:val="000000"/>
-          <w:sz w:val="22"/>
-          <w:szCs w:val="22"/>
-        </w:rPr>
-        <w:t>Compose</w:t>
-      </w:r>
-      <w:r>
-        <w:rPr>
-          <w:rFonts w:ascii="Courier New" w:eastAsia="Arial" w:hAnsi="Courier New" w:cs="Courier New"/>
-          <w:color w:val="000000"/>
-          <w:sz w:val="22"/>
-          <w:szCs w:val="22"/>
-        </w:rPr>
-        <w:t xml:space="preserve"> – opens dialogue box for user to send a message.</w:t>
-      </w:r>
-    </w:p>
-    <w:p>
-      <w:pPr>
-        <w:pStyle w:val="ListParagraph"/>
-        <w:numPr>
-          <w:ilvl w:val="0"/>
-          <w:numId w:val="6"/>
-        </w:numPr>
-        <w:spacing w:line="276" w:lineRule="auto"/>
-        <w:rPr>
-          <w:rFonts w:ascii="Courier New" w:eastAsia="Arial" w:hAnsi="Courier New" w:cs="Courier New"/>
-          <w:color w:val="000000"/>
-          <w:sz w:val="22"/>
-          <w:szCs w:val="22"/>
-        </w:rPr>
-      </w:pPr>
-      <w:r>
-        <w:rPr>
-          <w:rFonts w:ascii="Courier New" w:eastAsia="Arial" w:hAnsi="Courier New" w:cs="Courier New"/>
-          <w:b/>
-          <w:bCs/>
-          <w:color w:val="000000"/>
-          <w:sz w:val="22"/>
-          <w:szCs w:val="22"/>
-        </w:rPr>
-        <w:t>Back</w:t>
-      </w:r>
-      <w:r>
-        <w:rPr>
-          <w:rFonts w:ascii="Courier New" w:eastAsia="Arial" w:hAnsi="Courier New" w:cs="Courier New"/>
-          <w:color w:val="000000"/>
-          <w:sz w:val="22"/>
-          <w:szCs w:val="22"/>
-        </w:rPr>
-        <w:t xml:space="preserve"> – sends the user back to the previous tab they had selected.</w:t>
-      </w:r>
-    </w:p>
-    <w:p>
-      <w:pPr>
-        <w:spacing w:line="276" w:lineRule="auto"/>
-        <w:rPr>
-          <w:rFonts w:ascii="Courier New" w:eastAsia="Arial" w:hAnsi="Courier New" w:cs="Courier New"/>
-          <w:color w:val="000000"/>
-          <w:sz w:val="22"/>
-          <w:szCs w:val="22"/>
-        </w:rPr>
-      </w:pPr>
-      <w:r>
-        <w:rPr>
-          <w:rFonts w:ascii="Courier New" w:eastAsia="Arial" w:hAnsi="Courier New" w:cs="Courier New"/>
-          <w:noProof/>
-          <w:color w:val="000000"/>
-          <w:sz w:val="22"/>
-          <w:szCs w:val="22"/>
+        <w:t>Conclusion</w:t>
+      </w:r>
+      <w:bookmarkEnd w:id="25"/>
+    </w:p>
+    <w:p>
+      <w:pPr>
+        <w:spacing w:line="276" w:lineRule="auto"/>
+        <w:rPr>
+          <w:rFonts w:ascii="Courier New" w:eastAsia="Arial" w:hAnsi="Courier New" w:cs="Courier New"/>
+          <w:sz w:val="22"/>
+          <w:szCs w:val="22"/>
+        </w:rPr>
+      </w:pPr>
+    </w:p>
+    <w:p>
+      <w:pPr>
+        <w:spacing w:line="276" w:lineRule="auto"/>
+        <w:rPr>
+          <w:rFonts w:ascii="Courier New" w:eastAsia="Arial" w:hAnsi="Courier New" w:cs="Courier New"/>
+          <w:sz w:val="22"/>
+          <w:szCs w:val="22"/>
+        </w:rPr>
+      </w:pPr>
+      <w:r>
+        <w:rPr>
+          <w:rFonts w:ascii="Courier New" w:eastAsia="Arial" w:hAnsi="Courier New" w:cs="Courier New"/>
+          <w:sz w:val="22"/>
+          <w:szCs w:val="22"/>
+        </w:rPr>
+        <w:t xml:space="preserve">This is a user manual in accordance with the most recent version of the application software. </w:t>
+      </w:r>
+      <w:r>
+        <w:rPr>
+          <w:rFonts w:ascii="Courier New" w:eastAsia="Arial" w:hAnsi="Courier New" w:cs="Courier New"/>
+          <w:sz w:val="22"/>
+          <w:szCs w:val="22"/>
+        </w:rPr>
+        <w:t xml:space="preserve">Included below is a notes and reference category that contains the information from previous </w:t>
+      </w:r>
+      <w:r>
+        <w:rPr>
+          <w:rFonts w:ascii="Courier New" w:eastAsia="Arial" w:hAnsi="Courier New" w:cs="Courier New"/>
+          <w:sz w:val="22"/>
+          <w:szCs w:val="22"/>
+        </w:rPr>
+        <w:t xml:space="preserve">group manuals. It is there as a reference for later use in case of any unknowns arising </w:t>
+      </w:r>
+      <w:r>
+        <w:rPr>
+          <w:rFonts w:ascii="Courier New" w:eastAsia="Arial" w:hAnsi="Courier New" w:cs="Courier New"/>
+          <w:sz w:val="22"/>
+          <w:szCs w:val="22"/>
+        </w:rPr>
+        <w:t>while implementing new code and documentation to the project.</w:t>
+      </w:r>
+    </w:p>
+    <w:p>
+      <w:pPr>
+        <w:spacing w:line="276" w:lineRule="auto"/>
+        <w:rPr>
+          <w:rFonts w:ascii="Courier New" w:eastAsia="Arial" w:hAnsi="Courier New" w:cs="Courier New"/>
+          <w:sz w:val="22"/>
+          <w:szCs w:val="22"/>
+        </w:rPr>
+      </w:pPr>
+    </w:p>
+    <w:p>
+      <w:pPr>
+        <w:pStyle w:val="Heading1"/>
+        <w:rPr>
+          <w:rFonts w:eastAsia="Arial"/>
+          <w:sz w:val="22"/>
+          <w:szCs w:val="22"/>
+        </w:rPr>
+      </w:pPr>
+      <w:bookmarkStart w:id="26" w:name="_Toc147213265"/>
+      <w:r>
+        <w:rPr>
+          <w:rFonts w:eastAsia="Arial"/>
         </w:rPr>
         <w:lastRenderedPageBreak/>
-        <w:drawing>
-          <wp:inline distT="0" distB="0" distL="0" distR="0" wp14:anchorId="423303B7" wp14:editId="63EAB6EA">
-            <wp:extent cx="5943600" cy="2454910"/>
-            <wp:effectExtent l="152400" t="152400" r="361950" b="364490"/>
-            <wp:docPr id="57" name="Picture 57" descr="Graphical user interface, website&#10;&#10;Description automatically generated"/>
-            <wp:cNvGraphicFramePr>
-              <a:graphicFrameLocks xmlns:a="http://schemas.openxmlformats.org/drawingml/2006/main" noChangeAspect="1"/>
-            </wp:cNvGraphicFramePr>
-            <a:graphic xmlns:a="http://schemas.openxmlformats.org/drawingml/2006/main">
-              <a:graphicData uri="http://schemas.openxmlformats.org/drawingml/2006/picture">
-                <pic:pic xmlns:pic="http://schemas.openxmlformats.org/drawingml/2006/picture">
-                  <pic:nvPicPr>
-                    <pic:cNvPr id="57" name="Picture 57" descr="Graphical user interface, website&#10;&#10;Description automatically generated"/>
-                    <pic:cNvPicPr/>
-                  </pic:nvPicPr>
-                  <pic:blipFill>
-                    <a:blip r:embed="rId62" cstate="print">
-                      <a:extLst>
-                        <a:ext uri="{28A0092B-C50C-407E-A947-70E740481C1C}">
-                          <a14:useLocalDpi xmlns:a14="http://schemas.microsoft.com/office/drawing/2010/main" val="0"/>
-                        </a:ext>
-                      </a:extLst>
-                    </a:blip>
-                    <a:stretch>
-                      <a:fillRect/>
-                    </a:stretch>
-                  </pic:blipFill>
-                  <pic:spPr>
-                    <a:xfrm>
-                      <a:off x="0" y="0"/>
-                      <a:ext cx="5943600" cy="2454910"/>
-                    </a:xfrm>
-                    <a:prstGeom prst="rect">
-                      <a:avLst/>
-                    </a:prstGeom>
-                    <a:ln>
-                      <a:noFill/>
-                    </a:ln>
-                    <a:effectLst>
-                      <a:outerShdw blurRad="292100" dist="139700" dir="2700000" algn="tl" rotWithShape="0">
-                        <a:srgbClr val="333333">
-                          <a:alpha val="65000"/>
-                        </a:srgbClr>
-                      </a:outerShdw>
-                    </a:effectLst>
-                  </pic:spPr>
-                </pic:pic>
-              </a:graphicData>
-            </a:graphic>
-          </wp:inline>
-        </w:drawing>
-      </w:r>
-    </w:p>
-    <w:p>
-      <w:pPr>
-        <w:spacing w:line="276" w:lineRule="auto"/>
-        <w:jc w:val="center"/>
-        <w:rPr>
-          <w:rFonts w:ascii="Courier New" w:eastAsia="Arial" w:hAnsi="Courier New" w:cs="Courier New"/>
-          <w:color w:val="0070C0"/>
-          <w:sz w:val="18"/>
-          <w:szCs w:val="18"/>
-        </w:rPr>
-      </w:pPr>
-      <w:r>
-        <w:rPr>
-          <w:rFonts w:ascii="Courier New" w:eastAsia="Arial" w:hAnsi="Courier New" w:cs="Courier New"/>
-          <w:color w:val="0070C0"/>
-          <w:sz w:val="18"/>
-          <w:szCs w:val="18"/>
-        </w:rPr>
-        <w:t xml:space="preserve">Figure </w:t>
-      </w:r>
-      <w:r>
-        <w:rPr>
-          <w:rFonts w:ascii="Courier New" w:eastAsia="Arial" w:hAnsi="Courier New" w:cs="Courier New"/>
-          <w:color w:val="0070C0"/>
-          <w:sz w:val="18"/>
-          <w:szCs w:val="18"/>
-        </w:rPr>
-        <w:t>19</w:t>
-      </w:r>
-    </w:p>
-    <w:p>
-      <w:pPr>
-        <w:spacing w:line="276" w:lineRule="auto"/>
-        <w:jc w:val="center"/>
-        <w:rPr>
-          <w:rFonts w:ascii="Courier New" w:eastAsia="Arial" w:hAnsi="Courier New" w:cs="Courier New"/>
-          <w:color w:val="0070C0"/>
-          <w:sz w:val="18"/>
-          <w:szCs w:val="18"/>
-        </w:rPr>
-      </w:pPr>
-    </w:p>
-    <w:p>
-      <w:pPr>
-        <w:spacing w:line="276" w:lineRule="auto"/>
-        <w:rPr>
-          <w:rFonts w:ascii="Courier New" w:eastAsia="Arial" w:hAnsi="Courier New" w:cs="Courier New"/>
-          <w:sz w:val="22"/>
-          <w:szCs w:val="22"/>
-        </w:rPr>
-      </w:pPr>
-      <w:r>
-        <w:rPr>
-          <w:rFonts w:ascii="Courier New" w:eastAsia="Arial" w:hAnsi="Courier New" w:cs="Courier New"/>
-          <w:sz w:val="22"/>
-          <w:szCs w:val="22"/>
-        </w:rPr>
-        <w:t xml:space="preserve">The administrator </w:t>
-      </w:r>
-      <w:r>
-        <w:rPr>
-          <w:rFonts w:ascii="Courier New" w:eastAsia="Arial" w:hAnsi="Courier New" w:cs="Courier New"/>
-          <w:sz w:val="22"/>
-          <w:szCs w:val="22"/>
-        </w:rPr>
-        <w:t>‘Message Center’ is a replica of the user ‘Message Center’</w:t>
-      </w:r>
-      <w:r>
-        <w:rPr>
-          <w:rFonts w:ascii="Courier New" w:eastAsia="Arial" w:hAnsi="Courier New" w:cs="Courier New"/>
-          <w:sz w:val="22"/>
-          <w:szCs w:val="22"/>
-        </w:rPr>
-        <w:t xml:space="preserve">. </w:t>
-      </w:r>
-    </w:p>
-    <w:p>
-      <w:pPr>
-        <w:spacing w:line="276" w:lineRule="auto"/>
-        <w:rPr>
-          <w:rFonts w:ascii="Courier New" w:eastAsia="Arial" w:hAnsi="Courier New" w:cs="Courier New"/>
-          <w:sz w:val="22"/>
-          <w:szCs w:val="22"/>
-        </w:rPr>
-      </w:pPr>
-    </w:p>
-    <w:p>
-      <w:pPr>
-        <w:spacing w:line="276" w:lineRule="auto"/>
-        <w:rPr>
-          <w:rFonts w:ascii="Courier New" w:eastAsia="Arial" w:hAnsi="Courier New" w:cs="Courier New"/>
-          <w:sz w:val="22"/>
-          <w:szCs w:val="22"/>
-        </w:rPr>
-      </w:pPr>
-    </w:p>
-    <w:p>
-      <w:pPr>
-        <w:spacing w:line="276" w:lineRule="auto"/>
-        <w:rPr>
-          <w:rFonts w:ascii="Courier New" w:eastAsia="Arial" w:hAnsi="Courier New" w:cs="Courier New"/>
-          <w:sz w:val="22"/>
-          <w:szCs w:val="22"/>
-        </w:rPr>
-      </w:pPr>
-    </w:p>
-    <w:p>
-      <w:pPr>
-        <w:pStyle w:val="Heading1"/>
-        <w:rPr>
-          <w:rFonts w:eastAsia="Arial"/>
-          <w:sz w:val="22"/>
-          <w:szCs w:val="22"/>
-        </w:rPr>
-      </w:pPr>
-      <w:bookmarkStart w:id="25" w:name="_Toc146041667"/>
-      <w:r>
-        <w:rPr>
-          <w:rFonts w:eastAsia="Arial"/>
-        </w:rPr>
-        <w:t>Conclusion</w:t>
-      </w:r>
-      <w:bookmarkEnd w:id="25"/>
-    </w:p>
-    <w:p>
-      <w:pPr>
-        <w:spacing w:line="276" w:lineRule="auto"/>
-        <w:rPr>
-          <w:rFonts w:ascii="Courier New" w:eastAsia="Arial" w:hAnsi="Courier New" w:cs="Courier New"/>
-          <w:sz w:val="22"/>
-          <w:szCs w:val="22"/>
-        </w:rPr>
-      </w:pPr>
-    </w:p>
-    <w:p>
-      <w:pPr>
-        <w:spacing w:line="276" w:lineRule="auto"/>
-        <w:rPr>
-          <w:rFonts w:ascii="Courier New" w:eastAsia="Arial" w:hAnsi="Courier New" w:cs="Courier New"/>
-          <w:sz w:val="22"/>
-          <w:szCs w:val="22"/>
-        </w:rPr>
-      </w:pPr>
-      <w:r>
-        <w:rPr>
-          <w:rFonts w:ascii="Courier New" w:eastAsia="Arial" w:hAnsi="Courier New" w:cs="Courier New"/>
-          <w:sz w:val="22"/>
-          <w:szCs w:val="22"/>
-        </w:rPr>
-        <w:t xml:space="preserve">This is a user manual in accordance with the most recent version of the application software. </w:t>
-      </w:r>
-      <w:r>
-        <w:rPr>
-          <w:rFonts w:ascii="Courier New" w:eastAsia="Arial" w:hAnsi="Courier New" w:cs="Courier New"/>
-          <w:sz w:val="22"/>
-          <w:szCs w:val="22"/>
-        </w:rPr>
-        <w:t xml:space="preserve">Included below is a notes and reference category that contains the information from previous </w:t>
-      </w:r>
-      <w:r>
-        <w:rPr>
-          <w:rFonts w:ascii="Courier New" w:eastAsia="Arial" w:hAnsi="Courier New" w:cs="Courier New"/>
-          <w:sz w:val="22"/>
-          <w:szCs w:val="22"/>
-        </w:rPr>
-        <w:t xml:space="preserve">group manuals. It is there as a reference for later use in case of any unknowns arising </w:t>
-      </w:r>
-      <w:r>
-        <w:rPr>
-          <w:rFonts w:ascii="Courier New" w:eastAsia="Arial" w:hAnsi="Courier New" w:cs="Courier New"/>
-          <w:sz w:val="22"/>
-          <w:szCs w:val="22"/>
-        </w:rPr>
-        <w:t>while implementing new code and documentation to the project.</w:t>
-      </w:r>
-    </w:p>
-    <w:p>
-      <w:pPr>
-        <w:spacing w:line="276" w:lineRule="auto"/>
-        <w:rPr>
-          <w:rFonts w:ascii="Courier New" w:eastAsia="Arial" w:hAnsi="Courier New" w:cs="Courier New"/>
-          <w:sz w:val="22"/>
-          <w:szCs w:val="22"/>
-        </w:rPr>
-      </w:pPr>
-    </w:p>
-    <w:p>
-      <w:pPr>
-        <w:pStyle w:val="Heading1"/>
-        <w:rPr>
-          <w:rFonts w:eastAsia="Arial"/>
-          <w:sz w:val="22"/>
-          <w:szCs w:val="22"/>
-        </w:rPr>
-      </w:pPr>
-      <w:bookmarkStart w:id="26" w:name="_Toc146041668"/>
-      <w:r>
-        <w:rPr>
-          <w:rFonts w:eastAsia="Arial"/>
-        </w:rPr>
         <w:t>Notes and Reference</w:t>
       </w:r>
       <w:r>
@@ -14939,7 +14107,6 @@
           <w:sz w:val="22"/>
           <w:szCs w:val="22"/>
         </w:rPr>
-        <w:lastRenderedPageBreak/>
         <w:t>E: Mission Statement: - Displays the “company’s” mission statement</w:t>
       </w:r>
     </w:p>
@@ -15286,6 +14453,7 @@
           <w:sz w:val="22"/>
           <w:szCs w:val="22"/>
         </w:rPr>
+        <w:lastRenderedPageBreak/>
         <w:t>Login Page: The user must enter their username in the top field and password into the password field and then press the Sign In button to log on. If either are incorrect error messages will appear on screen. If one is having difficulty remembering their username or password use the links to start recovery.</w:t>
       </w:r>
     </w:p>
@@ -15334,16 +14502,25 @@
           <w:sz w:val="22"/>
           <w:szCs w:val="22"/>
         </w:rPr>
-        <w:t xml:space="preserve">Once you log in you will be brought to the home page – if your role is an employee, you will be brough to the employee page. The home page has several buttons at the top which can lead you to different pages </w:t>
-      </w:r>
-      <w:r>
-        <w:rPr>
-          <w:rFonts w:ascii="Courier New" w:eastAsia="Arial" w:hAnsi="Courier New" w:cs="Courier New"/>
-          <w:sz w:val="22"/>
-          <w:szCs w:val="22"/>
-        </w:rPr>
-        <w:lastRenderedPageBreak/>
-        <w:t>on the site. The User Account page allows you to view your account information, simply click on this button to view this page. The buttons below this are Create Widget, Logout, and Messages. Create Widget will allow you to make a posting on the site for you and other users to view. This will be covered in more detail in a later section. Logout will log you out of your current session and return you to the login index screen. Messages will take you to the messaging page to see messages from other users. This page will be covered in a later section.</w:t>
+        <w:t xml:space="preserve">Once you log in you will be brought to the home page – if your role is an employee, you will be </w:t>
+      </w:r>
+      <w:proofErr w:type="spellStart"/>
+      <w:r>
+        <w:rPr>
+          <w:rFonts w:ascii="Courier New" w:eastAsia="Arial" w:hAnsi="Courier New" w:cs="Courier New"/>
+          <w:sz w:val="22"/>
+          <w:szCs w:val="22"/>
+        </w:rPr>
+        <w:t>brough</w:t>
+      </w:r>
+      <w:proofErr w:type="spellEnd"/>
+      <w:r>
+        <w:rPr>
+          <w:rFonts w:ascii="Courier New" w:eastAsia="Arial" w:hAnsi="Courier New" w:cs="Courier New"/>
+          <w:sz w:val="22"/>
+          <w:szCs w:val="22"/>
+        </w:rPr>
+        <w:t xml:space="preserve"> to the employee page. The home page has several buttons at the top which can lead you to different pages on the site. The User Account page allows you to view your account information, simply click on this button to view this page. The buttons below this are Create Widget, Logout, and Messages. Create Widget will allow you to make a posting on the site for you and other users to view. This will be covered in more detail in a later section. Logout will log you out of your current session and return you to the login index screen. Messages will take you to the messaging page to see messages from other users. This page will be covered in a later section.</w:t>
       </w:r>
     </w:p>
     <w:p>
@@ -15476,7 +14653,16 @@
           <w:sz w:val="22"/>
           <w:szCs w:val="22"/>
         </w:rPr>
-        <w:t>A: In this area we can compose a message to send to other users. The first text box you will enter the username of another account, the second is the subject – try to describe here what the message is about, the third text box is where you can type out the full message, and finally there is a send button – click this when you have filled out the above fields.</w:t>
+        <w:t xml:space="preserve">A: In this area we can compose a message to send to other users. The first text box you will enter the username of another account, the </w:t>
+      </w:r>
+      <w:r>
+        <w:rPr>
+          <w:rFonts w:ascii="Courier New" w:eastAsia="Arial" w:hAnsi="Courier New" w:cs="Courier New"/>
+          <w:sz w:val="22"/>
+          <w:szCs w:val="22"/>
+        </w:rPr>
+        <w:lastRenderedPageBreak/>
+        <w:t>second is the subject – try to describe here what the message is about, the third text box is where you can type out the full message, and finally there is a send button – click this when you have filled out the above fields.</w:t>
       </w:r>
     </w:p>
     <w:p>
@@ -15530,7 +14716,6 @@
           <w:sz w:val="22"/>
           <w:szCs w:val="22"/>
         </w:rPr>
-        <w:lastRenderedPageBreak/>
         <w:t>D: (NOT DONE YET) This tick will highlight all the message panes in red. Once highlighted you can deselect some or click “B” to send all the red message panes to the trash.</w:t>
       </w:r>
     </w:p>
@@ -15726,7 +14911,16 @@
           <w:sz w:val="22"/>
           <w:szCs w:val="22"/>
         </w:rPr>
-        <w:t>You will then see a page with several text boxes, drop down menus, and buttons. Enter the information to the best of your ability such as the model of the item or the brand as shown in Figure 6. Then click next or hit enter.</w:t>
+        <w:t xml:space="preserve">You will then see a page with several text boxes, drop down menus, and buttons. Enter the information to the best of your ability such as the model of the item </w:t>
+      </w:r>
+      <w:r>
+        <w:rPr>
+          <w:rFonts w:ascii="Courier New" w:eastAsia="Arial" w:hAnsi="Courier New" w:cs="Courier New"/>
+          <w:sz w:val="22"/>
+          <w:szCs w:val="22"/>
+        </w:rPr>
+        <w:lastRenderedPageBreak/>
+        <w:t>or the brand as shown in Figure 6. Then click next or hit enter.</w:t>
       </w:r>
       <w:r>
         <w:t xml:space="preserve"> </w:t>
@@ -15787,16 +14981,7 @@
           <w:sz w:val="22"/>
           <w:szCs w:val="22"/>
         </w:rPr>
-        <w:t xml:space="preserve">Payment information is used to add the credit card that you will use to purchase items from the marketplace. Navigate to the “User Account” page as described in the User Account section. Press the “Update </w:t>
-      </w:r>
-      <w:r>
-        <w:rPr>
-          <w:rFonts w:ascii="Courier New" w:eastAsia="Arial" w:hAnsi="Courier New" w:cs="Courier New"/>
-          <w:sz w:val="22"/>
-          <w:szCs w:val="22"/>
-        </w:rPr>
-        <w:lastRenderedPageBreak/>
-        <w:t>Payment Details” button as shown in the below figure.</w:t>
+        <w:t>Payment information is used to add the credit card that you will use to purchase items from the marketplace. Navigate to the “User Account” page as described in the User Account section. Press the “Update Payment Details” button as shown in the below figure.</w:t>
       </w:r>
       <w:r>
         <w:rPr>
@@ -15975,7 +15160,16 @@
           <w:sz w:val="22"/>
           <w:szCs w:val="22"/>
         </w:rPr>
-        <w:t>Follow the instructions in the “The Home Page” section to reach the home page. The list of purchases you have made will be shown as in the below picture. To view information about a purchase, click the “Open Purchase” link, such as the one highlighted in red, that is associated with the purchase you would like to view.</w:t>
+        <w:t xml:space="preserve">Follow the instructions in the “The Home Page” section to reach the home page. The list of purchases you have made will be shown as in the below </w:t>
+      </w:r>
+      <w:r>
+        <w:rPr>
+          <w:rFonts w:ascii="Courier New" w:eastAsia="Arial" w:hAnsi="Courier New" w:cs="Courier New"/>
+          <w:sz w:val="22"/>
+          <w:szCs w:val="22"/>
+        </w:rPr>
+        <w:lastRenderedPageBreak/>
+        <w:t>picture. To view information about a purchase, click the “Open Purchase” link, such as the one highlighted in red, that is associated with the purchase you would like to view.</w:t>
       </w:r>
       <w:r>
         <w:t xml:space="preserve"> </w:t>
@@ -16034,7 +15228,6 @@
           <w:sz w:val="32"/>
           <w:szCs w:val="32"/>
         </w:rPr>
-        <w:lastRenderedPageBreak/>
         <w:t>Selling Manual Notes:</w:t>
       </w:r>
     </w:p>
@@ -16257,6 +15450,7 @@
           <w:sz w:val="22"/>
           <w:szCs w:val="22"/>
         </w:rPr>
+        <w:lastRenderedPageBreak/>
         <w:t xml:space="preserve">C: This last column will allow certain roles to make changes to the searched objects. </w:t>
       </w:r>
     </w:p>
@@ -16275,16 +15469,7 @@
           <w:sz w:val="22"/>
           <w:szCs w:val="22"/>
         </w:rPr>
-        <w:t xml:space="preserve">The employee page is the hub for the employees of this website. The admin role is the master controller and can see and do every task. The customer service and quality control roles have access to issues that users run into in the form of tickets. Tickets will contain a description of what occurred and the entities that were involved. The hiring agent can use the employee page to go over any of the applications that have been submitted to the website. Lastly, the sales role with have numerical data gathered from users, sellers, </w:t>
-      </w:r>
-      <w:r>
-        <w:rPr>
-          <w:rFonts w:ascii="Courier New" w:eastAsia="Arial" w:hAnsi="Courier New" w:cs="Courier New"/>
-          <w:sz w:val="22"/>
-          <w:szCs w:val="22"/>
-        </w:rPr>
-        <w:lastRenderedPageBreak/>
-        <w:t>buys, etc.  represented in various charts and tables for analysis and statistics.</w:t>
+        <w:t>The employee page is the hub for the employees of this website. The admin role is the master controller and can see and do every task. The customer service and quality control roles have access to issues that users run into in the form of tickets. Tickets will contain a description of what occurred and the entities that were involved. The hiring agent can use the employee page to go over any of the applications that have been submitted to the website. Lastly, the sales role with have numerical data gathered from users, sellers, buys, etc.  represented in various charts and tables for analysis and statistics.</w:t>
       </w:r>
     </w:p>
     <w:p>
@@ -16456,7 +15641,16 @@
           <w:sz w:val="22"/>
           <w:szCs w:val="22"/>
         </w:rPr>
-        <w:t xml:space="preserve"> My Tickets information, The ID of the ticket also functions as a hyperlink to the Ticketing Details page.  This page shows the same information as before in larger and more readable scale, but most importantly features a messaging system between the user, and to the admin role that is assigned to the ticket.  Typing a message into the Reply box, and hitting the submit option, allows the admin role who is assigned to the ticket to message and interact with the user of the ticket.  The admin role assigned to the ticket is also able to reply to the messages, which the user can also see in this page.</w:t>
+        <w:t xml:space="preserve"> My Tickets information, The ID of the ticket also functions as a hyperlink to the Ticketing Details page.  This page shows the same information as before in larger and more readable scale, but most importantly features a messaging system between the user, and to the admin role that is assigned to the ticket.  Typing a message into the Reply box, and hitting the submit option, allows the admin role who is assigned to the ticket to message and interact with the user of the ticket.  The admin role assigned to </w:t>
+      </w:r>
+      <w:r>
+        <w:rPr>
+          <w:rFonts w:ascii="Courier New" w:eastAsia="Arial" w:hAnsi="Courier New" w:cs="Courier New"/>
+          <w:sz w:val="22"/>
+          <w:szCs w:val="22"/>
+        </w:rPr>
+        <w:lastRenderedPageBreak/>
+        <w:t>the ticket is also able to reply to the messages, which the user can also see in this page.</w:t>
       </w:r>
     </w:p>
     <w:p>
@@ -16522,7 +15716,25 @@
           <w:sz w:val="22"/>
           <w:szCs w:val="22"/>
         </w:rPr>
-        <w:t xml:space="preserve"> Admin Navigation Bar  This will take you to the list of tickets that have been created by any user.</w:t>
+        <w:t xml:space="preserve"> Admin Navigation </w:t>
+      </w:r>
+      <w:proofErr w:type="gramStart"/>
+      <w:r>
+        <w:rPr>
+          <w:rFonts w:ascii="Courier New" w:eastAsia="Arial" w:hAnsi="Courier New" w:cs="Courier New"/>
+          <w:sz w:val="22"/>
+          <w:szCs w:val="22"/>
+        </w:rPr>
+        <w:t>Bar  This</w:t>
+      </w:r>
+      <w:proofErr w:type="gramEnd"/>
+      <w:r>
+        <w:rPr>
+          <w:rFonts w:ascii="Courier New" w:eastAsia="Arial" w:hAnsi="Courier New" w:cs="Courier New"/>
+          <w:sz w:val="22"/>
+          <w:szCs w:val="22"/>
+        </w:rPr>
+        <w:t xml:space="preserve"> will take you to the list of tickets that have been created by any user.</w:t>
       </w:r>
     </w:p>
     <w:p>
@@ -16556,16 +15768,7 @@
           <w:sz w:val="22"/>
           <w:szCs w:val="22"/>
         </w:rPr>
-        <w:t xml:space="preserve"> the tickets created by users is shown.  This page shows a few more </w:t>
-      </w:r>
-      <w:r>
-        <w:rPr>
-          <w:rFonts w:ascii="Courier New" w:eastAsia="Arial" w:hAnsi="Courier New" w:cs="Courier New"/>
-          <w:sz w:val="22"/>
-          <w:szCs w:val="22"/>
-        </w:rPr>
-        <w:lastRenderedPageBreak/>
-        <w:t xml:space="preserve">details, such as the user who reported the ticket, the level of the ticket, which is determined by the role of the administrator that the ticket was assigned to. Updating the Assignee will update who the ticket is being controlled by.  Only the Assignee </w:t>
+        <w:t xml:space="preserve"> the tickets created by users is shown.  This page shows a few more details, such as the user who reported the ticket, the level of the ticket, which is determined by the role of the administrator that the ticket was assigned to. Updating the Assignee will update who the ticket is being controlled by.  Only the Assignee </w:t>
       </w:r>
       <w:r>
         <w:rPr>
@@ -16631,7 +15834,25 @@
           <w:sz w:val="22"/>
           <w:szCs w:val="22"/>
         </w:rPr>
-        <w:t xml:space="preserve"> Admin My Tickets,  the reporter of the ticket is also included as a hyperlink, which directs you to the “Search User” page, allowing you to search the user that has submitted the ticket, and directing you to the information available in the “Search User” page.</w:t>
+        <w:t xml:space="preserve"> Admin My </w:t>
+      </w:r>
+      <w:proofErr w:type="gramStart"/>
+      <w:r>
+        <w:rPr>
+          <w:rFonts w:ascii="Courier New" w:eastAsia="Arial" w:hAnsi="Courier New" w:cs="Courier New"/>
+          <w:sz w:val="22"/>
+          <w:szCs w:val="22"/>
+        </w:rPr>
+        <w:t>Tickets,  the</w:t>
+      </w:r>
+      <w:proofErr w:type="gramEnd"/>
+      <w:r>
+        <w:rPr>
+          <w:rFonts w:ascii="Courier New" w:eastAsia="Arial" w:hAnsi="Courier New" w:cs="Courier New"/>
+          <w:sz w:val="22"/>
+          <w:szCs w:val="22"/>
+        </w:rPr>
+        <w:t xml:space="preserve"> reporter of the ticket is also included as a hyperlink, which directs you to the “Search User” page, allowing you to search the user that has submitted the ticket, and directing you to the information available in the “Search User” page.</w:t>
       </w:r>
     </w:p>
     <w:p>
@@ -16807,7 +16028,16 @@
           <w:sz w:val="22"/>
           <w:szCs w:val="22"/>
         </w:rPr>
-        <w:t xml:space="preserve"> use the upload options below to help ease of creation.  So, there are two separate upload files that exist. One is for Widget data itself and the other is for market listing. The widget id alone needs to </w:t>
+        <w:t xml:space="preserve"> use the upload options below to help ease of creation.  So, there are two separate upload files that exist. One is for Widget data itself and the other is for market listing. The widget </w:t>
+      </w:r>
+      <w:r>
+        <w:rPr>
+          <w:rFonts w:ascii="Courier New" w:eastAsia="Arial" w:hAnsi="Courier New" w:cs="Courier New"/>
+          <w:sz w:val="22"/>
+          <w:szCs w:val="22"/>
+        </w:rPr>
+        <w:lastRenderedPageBreak/>
+        <w:t xml:space="preserve">id alone needs to </w:t>
       </w:r>
       <w:r>
         <w:rPr>
@@ -16909,7 +16139,6 @@
           <w:sz w:val="22"/>
           <w:szCs w:val="22"/>
         </w:rPr>
-        <w:lastRenderedPageBreak/>
         <w:t>Figure - Widgets Category Details</w:t>
       </w:r>
     </w:p>
@@ -16928,7 +16157,25 @@
           <w:sz w:val="22"/>
           <w:szCs w:val="22"/>
         </w:rPr>
-        <w:t>B. Once a category and subcategory are selected, the admin may select and deselect the checkboxes as seen in Figure  - Widgets Category Details,   Once the checkboxes are selected and de-selected as desired, hitting the Update button at the bottom of the screen will update what attributes are to be made visible.  (As Default the checkboxes are set to true/visible)</w:t>
+        <w:t xml:space="preserve">B. Once a category and subcategory are selected, the admin may select and deselect the checkboxes as seen in </w:t>
+      </w:r>
+      <w:proofErr w:type="gramStart"/>
+      <w:r>
+        <w:rPr>
+          <w:rFonts w:ascii="Courier New" w:eastAsia="Arial" w:hAnsi="Courier New" w:cs="Courier New"/>
+          <w:sz w:val="22"/>
+          <w:szCs w:val="22"/>
+        </w:rPr>
+        <w:t>Figure  -</w:t>
+      </w:r>
+      <w:proofErr w:type="gramEnd"/>
+      <w:r>
+        <w:rPr>
+          <w:rFonts w:ascii="Courier New" w:eastAsia="Arial" w:hAnsi="Courier New" w:cs="Courier New"/>
+          <w:sz w:val="22"/>
+          <w:szCs w:val="22"/>
+        </w:rPr>
+        <w:t xml:space="preserve"> Widgets Category Details,   Once the checkboxes are selected and de-selected as desired, hitting the Update button at the bottom of the screen will update what attributes are to be made visible.  (As Default the checkboxes are set to true/visible)</w:t>
       </w:r>
     </w:p>
     <w:p>
@@ -16950,7 +16197,7 @@
       </w:r>
     </w:p>
     <w:sectPr>
-      <w:footerReference w:type="default" r:id="rId63"/>
+      <w:footerReference w:type="default" r:id="rId61"/>
       <w:pgSz w:w="12240" w:h="15840"/>
       <w:pgMar w:top="1440" w:right="1440" w:bottom="1440" w:left="1440" w:header="360" w:footer="360" w:gutter="0"/>
       <w:pgNumType w:start="1"/>
@@ -16961,7 +16208,7 @@
 </file>
 
 <file path=word/endnotes.xml><?xml version="1.0" encoding="utf-8"?>
-<w:endnotes xmlns:wpc="http://schemas.microsoft.com/office/word/2010/wordprocessingCanvas" xmlns:cx="http://schemas.microsoft.com/office/drawing/2014/chartex" xmlns:cx1="http://schemas.microsoft.com/office/drawing/2015/9/8/chartex" xmlns:cx2="http://schemas.microsoft.com/office/drawing/2015/10/21/chartex" xmlns:cx3="http://schemas.microsoft.com/office/drawing/2016/5/9/chartex" xmlns:cx4="http://schemas.microsoft.com/office/drawing/2016/5/10/chartex" xmlns:cx5="http://schemas.microsoft.com/office/drawing/2016/5/11/chartex" xmlns:cx6="http://schemas.microsoft.com/office/drawing/2016/5/12/chartex" xmlns:cx7="http://schemas.microsoft.com/office/drawing/2016/5/13/chartex" xmlns:cx8="http://schemas.microsoft.com/office/drawing/2016/5/14/chartex" xmlns:mc="http://schemas.openxmlformats.org/markup-compatibility/2006" xmlns:aink="http://schemas.microsoft.com/office/drawing/2016/ink" xmlns:am3d="http://schemas.microsoft.com/office/drawing/2017/model3d" xmlns:o="urn:schemas-microsoft-com:office:office" xmlns:oel="http://schemas.microsoft.com/office/2019/extlst" xmlns:r="http://schemas.openxmlformats.org/officeDocument/2006/relationships" xmlns:m="http://schemas.openxmlformats.org/officeDocument/2006/math" xmlns:v="urn:schemas-microsoft-com:vml" xmlns:wp14="http://schemas.microsoft.com/office/word/2010/wordprocessingDrawing" xmlns:wp="http://schemas.openxmlformats.org/drawingml/2006/wordprocessingDrawing" xmlns:w10="urn:schemas-microsoft-com:office:word" xmlns:w="http://schemas.openxmlformats.org/wordprocessingml/2006/main" xmlns:w14="http://schemas.microsoft.com/office/word/2010/wordml" xmlns:w15="http://schemas.microsoft.com/office/word/2012/wordml" xmlns:w16cex="http://schemas.microsoft.com/office/word/2018/wordml/cex" xmlns:w16cid="http://schemas.microsoft.com/office/word/2016/wordml/cid" xmlns:w16="http://schemas.microsoft.com/office/word/2018/wordml" xmlns:w16sdtdh="http://schemas.microsoft.com/office/word/2020/wordml/sdtdatahash" xmlns:w16se="http://schemas.microsoft.com/office/word/2015/wordml/symex" xmlns:wpg="http://schemas.microsoft.com/office/word/2010/wordprocessingGroup" xmlns:wpi="http://schemas.microsoft.com/office/word/2010/wordprocessingInk" xmlns:wne="http://schemas.microsoft.com/office/word/2006/wordml" xmlns:wps="http://schemas.microsoft.com/office/word/2010/wordprocessingShape" mc:Ignorable="w14 w15 w16se w16cid w16 w16cex w16sdtdh wp14">
+<w:endnotes xmlns:wpc="http://schemas.microsoft.com/office/word/2010/wordprocessingCanvas" xmlns:cx="http://schemas.microsoft.com/office/drawing/2014/chartex" xmlns:cx1="http://schemas.microsoft.com/office/drawing/2015/9/8/chartex" xmlns:cx2="http://schemas.microsoft.com/office/drawing/2015/10/21/chartex" xmlns:cx3="http://schemas.microsoft.com/office/drawing/2016/5/9/chartex" xmlns:cx4="http://schemas.microsoft.com/office/drawing/2016/5/10/chartex" xmlns:cx5="http://schemas.microsoft.com/office/drawing/2016/5/11/chartex" xmlns:cx6="http://schemas.microsoft.com/office/drawing/2016/5/12/chartex" xmlns:cx7="http://schemas.microsoft.com/office/drawing/2016/5/13/chartex" xmlns:cx8="http://schemas.microsoft.com/office/drawing/2016/5/14/chartex" xmlns:mc="http://schemas.openxmlformats.org/markup-compatibility/2006" xmlns:aink="http://schemas.microsoft.com/office/drawing/2016/ink" xmlns:am3d="http://schemas.microsoft.com/office/drawing/2017/model3d" xmlns:o="urn:schemas-microsoft-com:office:office" xmlns:r="http://schemas.openxmlformats.org/officeDocument/2006/relationships" xmlns:m="http://schemas.openxmlformats.org/officeDocument/2006/math" xmlns:v="urn:schemas-microsoft-com:vml" xmlns:wp14="http://schemas.microsoft.com/office/word/2010/wordprocessingDrawing" xmlns:wp="http://schemas.openxmlformats.org/drawingml/2006/wordprocessingDrawing" xmlns:w10="urn:schemas-microsoft-com:office:word" xmlns:w="http://schemas.openxmlformats.org/wordprocessingml/2006/main" xmlns:w14="http://schemas.microsoft.com/office/word/2010/wordml" xmlns:w15="http://schemas.microsoft.com/office/word/2012/wordml" xmlns:w16cid="http://schemas.microsoft.com/office/word/2016/wordml/cid" xmlns:w16se="http://schemas.microsoft.com/office/word/2015/wordml/symex" xmlns:wpg="http://schemas.microsoft.com/office/word/2010/wordprocessingGroup" xmlns:wpi="http://schemas.microsoft.com/office/word/2010/wordprocessingInk" xmlns:wne="http://schemas.microsoft.com/office/word/2006/wordml" xmlns:wps="http://schemas.microsoft.com/office/word/2010/wordprocessingShape" mc:Ignorable="w14 w15 w16se w16cid wp14">
   <w:endnote w:type="separator" w:id="-1">
     <w:p>
       <w:r>
@@ -16980,7 +16227,7 @@
 </file>
 
 <file path=word/footer1.xml><?xml version="1.0" encoding="utf-8"?>
-<w:ftr xmlns:wpc="http://schemas.microsoft.com/office/word/2010/wordprocessingCanvas" xmlns:cx="http://schemas.microsoft.com/office/drawing/2014/chartex" xmlns:cx1="http://schemas.microsoft.com/office/drawing/2015/9/8/chartex" xmlns:cx2="http://schemas.microsoft.com/office/drawing/2015/10/21/chartex" xmlns:cx3="http://schemas.microsoft.com/office/drawing/2016/5/9/chartex" xmlns:cx4="http://schemas.microsoft.com/office/drawing/2016/5/10/chartex" xmlns:cx5="http://schemas.microsoft.com/office/drawing/2016/5/11/chartex" xmlns:cx6="http://schemas.microsoft.com/office/drawing/2016/5/12/chartex" xmlns:cx7="http://schemas.microsoft.com/office/drawing/2016/5/13/chartex" xmlns:cx8="http://schemas.microsoft.com/office/drawing/2016/5/14/chartex" xmlns:mc="http://schemas.openxmlformats.org/markup-compatibility/2006" xmlns:aink="http://schemas.microsoft.com/office/drawing/2016/ink" xmlns:am3d="http://schemas.microsoft.com/office/drawing/2017/model3d" xmlns:o="urn:schemas-microsoft-com:office:office" xmlns:oel="http://schemas.microsoft.com/office/2019/extlst" xmlns:r="http://schemas.openxmlformats.org/officeDocument/2006/relationships" xmlns:m="http://schemas.openxmlformats.org/officeDocument/2006/math" xmlns:v="urn:schemas-microsoft-com:vml" xmlns:wp14="http://schemas.microsoft.com/office/word/2010/wordprocessingDrawing" xmlns:wp="http://schemas.openxmlformats.org/drawingml/2006/wordprocessingDrawing" xmlns:w10="urn:schemas-microsoft-com:office:word" xmlns:w="http://schemas.openxmlformats.org/wordprocessingml/2006/main" xmlns:w14="http://schemas.microsoft.com/office/word/2010/wordml" xmlns:w15="http://schemas.microsoft.com/office/word/2012/wordml" xmlns:w16cex="http://schemas.microsoft.com/office/word/2018/wordml/cex" xmlns:w16cid="http://schemas.microsoft.com/office/word/2016/wordml/cid" xmlns:w16="http://schemas.microsoft.com/office/word/2018/wordml" xmlns:w16sdtdh="http://schemas.microsoft.com/office/word/2020/wordml/sdtdatahash" xmlns:w16se="http://schemas.microsoft.com/office/word/2015/wordml/symex" xmlns:wpg="http://schemas.microsoft.com/office/word/2010/wordprocessingGroup" xmlns:wpi="http://schemas.microsoft.com/office/word/2010/wordprocessingInk" xmlns:wne="http://schemas.microsoft.com/office/word/2006/wordml" xmlns:wps="http://schemas.microsoft.com/office/word/2010/wordprocessingShape" mc:Ignorable="w14 w15 w16se w16cid w16 w16cex w16sdtdh wp14">
+<w:ftr xmlns:wpc="http://schemas.microsoft.com/office/word/2010/wordprocessingCanvas" xmlns:cx="http://schemas.microsoft.com/office/drawing/2014/chartex" xmlns:cx1="http://schemas.microsoft.com/office/drawing/2015/9/8/chartex" xmlns:cx2="http://schemas.microsoft.com/office/drawing/2015/10/21/chartex" xmlns:cx3="http://schemas.microsoft.com/office/drawing/2016/5/9/chartex" xmlns:cx4="http://schemas.microsoft.com/office/drawing/2016/5/10/chartex" xmlns:cx5="http://schemas.microsoft.com/office/drawing/2016/5/11/chartex" xmlns:cx6="http://schemas.microsoft.com/office/drawing/2016/5/12/chartex" xmlns:cx7="http://schemas.microsoft.com/office/drawing/2016/5/13/chartex" xmlns:cx8="http://schemas.microsoft.com/office/drawing/2016/5/14/chartex" xmlns:mc="http://schemas.openxmlformats.org/markup-compatibility/2006" xmlns:aink="http://schemas.microsoft.com/office/drawing/2016/ink" xmlns:am3d="http://schemas.microsoft.com/office/drawing/2017/model3d" xmlns:o="urn:schemas-microsoft-com:office:office" xmlns:r="http://schemas.openxmlformats.org/officeDocument/2006/relationships" xmlns:m="http://schemas.openxmlformats.org/officeDocument/2006/math" xmlns:v="urn:schemas-microsoft-com:vml" xmlns:wp14="http://schemas.microsoft.com/office/word/2010/wordprocessingDrawing" xmlns:wp="http://schemas.openxmlformats.org/drawingml/2006/wordprocessingDrawing" xmlns:w10="urn:schemas-microsoft-com:office:word" xmlns:w="http://schemas.openxmlformats.org/wordprocessingml/2006/main" xmlns:w14="http://schemas.microsoft.com/office/word/2010/wordml" xmlns:w15="http://schemas.microsoft.com/office/word/2012/wordml" xmlns:w16cid="http://schemas.microsoft.com/office/word/2016/wordml/cid" xmlns:w16se="http://schemas.microsoft.com/office/word/2015/wordml/symex" xmlns:wpg="http://schemas.microsoft.com/office/word/2010/wordprocessingGroup" xmlns:wpi="http://schemas.microsoft.com/office/word/2010/wordprocessingInk" xmlns:wne="http://schemas.microsoft.com/office/word/2006/wordml" xmlns:wps="http://schemas.microsoft.com/office/word/2010/wordprocessingShape" mc:Ignorable="w14 w15 w16se w16cid wp14">
   <w:sdt>
     <w:sdtPr>
       <w:id w:val="1207291258"/>
@@ -17033,7 +16280,7 @@
 </file>
 
 <file path=word/footnotes.xml><?xml version="1.0" encoding="utf-8"?>
-<w:footnotes xmlns:wpc="http://schemas.microsoft.com/office/word/2010/wordprocessingCanvas" xmlns:cx="http://schemas.microsoft.com/office/drawing/2014/chartex" xmlns:cx1="http://schemas.microsoft.com/office/drawing/2015/9/8/chartex" xmlns:cx2="http://schemas.microsoft.com/office/drawing/2015/10/21/chartex" xmlns:cx3="http://schemas.microsoft.com/office/drawing/2016/5/9/chartex" xmlns:cx4="http://schemas.microsoft.com/office/drawing/2016/5/10/chartex" xmlns:cx5="http://schemas.microsoft.com/office/drawing/2016/5/11/chartex" xmlns:cx6="http://schemas.microsoft.com/office/drawing/2016/5/12/chartex" xmlns:cx7="http://schemas.microsoft.com/office/drawing/2016/5/13/chartex" xmlns:cx8="http://schemas.microsoft.com/office/drawing/2016/5/14/chartex" xmlns:mc="http://schemas.openxmlformats.org/markup-compatibility/2006" xmlns:aink="http://schemas.microsoft.com/office/drawing/2016/ink" xmlns:am3d="http://schemas.microsoft.com/office/drawing/2017/model3d" xmlns:o="urn:schemas-microsoft-com:office:office" xmlns:oel="http://schemas.microsoft.com/office/2019/extlst" xmlns:r="http://schemas.openxmlformats.org/officeDocument/2006/relationships" xmlns:m="http://schemas.openxmlformats.org/officeDocument/2006/math" xmlns:v="urn:schemas-microsoft-com:vml" xmlns:wp14="http://schemas.microsoft.com/office/word/2010/wordprocessingDrawing" xmlns:wp="http://schemas.openxmlformats.org/drawingml/2006/wordprocessingDrawing" xmlns:w10="urn:schemas-microsoft-com:office:word" xmlns:w="http://schemas.openxmlformats.org/wordprocessingml/2006/main" xmlns:w14="http://schemas.microsoft.com/office/word/2010/wordml" xmlns:w15="http://schemas.microsoft.com/office/word/2012/wordml" xmlns:w16cex="http://schemas.microsoft.com/office/word/2018/wordml/cex" xmlns:w16cid="http://schemas.microsoft.com/office/word/2016/wordml/cid" xmlns:w16="http://schemas.microsoft.com/office/word/2018/wordml" xmlns:w16sdtdh="http://schemas.microsoft.com/office/word/2020/wordml/sdtdatahash" xmlns:w16se="http://schemas.microsoft.com/office/word/2015/wordml/symex" xmlns:wpg="http://schemas.microsoft.com/office/word/2010/wordprocessingGroup" xmlns:wpi="http://schemas.microsoft.com/office/word/2010/wordprocessingInk" xmlns:wne="http://schemas.microsoft.com/office/word/2006/wordml" xmlns:wps="http://schemas.microsoft.com/office/word/2010/wordprocessingShape" mc:Ignorable="w14 w15 w16se w16cid w16 w16cex w16sdtdh wp14">
+<w:footnotes xmlns:wpc="http://schemas.microsoft.com/office/word/2010/wordprocessingCanvas" xmlns:cx="http://schemas.microsoft.com/office/drawing/2014/chartex" xmlns:cx1="http://schemas.microsoft.com/office/drawing/2015/9/8/chartex" xmlns:cx2="http://schemas.microsoft.com/office/drawing/2015/10/21/chartex" xmlns:cx3="http://schemas.microsoft.com/office/drawing/2016/5/9/chartex" xmlns:cx4="http://schemas.microsoft.com/office/drawing/2016/5/10/chartex" xmlns:cx5="http://schemas.microsoft.com/office/drawing/2016/5/11/chartex" xmlns:cx6="http://schemas.microsoft.com/office/drawing/2016/5/12/chartex" xmlns:cx7="http://schemas.microsoft.com/office/drawing/2016/5/13/chartex" xmlns:cx8="http://schemas.microsoft.com/office/drawing/2016/5/14/chartex" xmlns:mc="http://schemas.openxmlformats.org/markup-compatibility/2006" xmlns:aink="http://schemas.microsoft.com/office/drawing/2016/ink" xmlns:am3d="http://schemas.microsoft.com/office/drawing/2017/model3d" xmlns:o="urn:schemas-microsoft-com:office:office" xmlns:r="http://schemas.openxmlformats.org/officeDocument/2006/relationships" xmlns:m="http://schemas.openxmlformats.org/officeDocument/2006/math" xmlns:v="urn:schemas-microsoft-com:vml" xmlns:wp14="http://schemas.microsoft.com/office/word/2010/wordprocessingDrawing" xmlns:wp="http://schemas.openxmlformats.org/drawingml/2006/wordprocessingDrawing" xmlns:w10="urn:schemas-microsoft-com:office:word" xmlns:w="http://schemas.openxmlformats.org/wordprocessingml/2006/main" xmlns:w14="http://schemas.microsoft.com/office/word/2010/wordml" xmlns:w15="http://schemas.microsoft.com/office/word/2012/wordml" xmlns:w16cid="http://schemas.microsoft.com/office/word/2016/wordml/cid" xmlns:w16se="http://schemas.microsoft.com/office/word/2015/wordml/symex" xmlns:wpg="http://schemas.microsoft.com/office/word/2010/wordprocessingGroup" xmlns:wpi="http://schemas.microsoft.com/office/word/2010/wordprocessingInk" xmlns:wne="http://schemas.microsoft.com/office/word/2006/wordml" xmlns:wps="http://schemas.microsoft.com/office/word/2010/wordprocessingShape" mc:Ignorable="w14 w15 w16se w16cid wp14">
   <w:footnote w:type="separator" w:id="-1">
     <w:p>
       <w:r>
@@ -17052,7 +16299,7 @@
 </file>
 
 <file path=word/numbering.xml><?xml version="1.0" encoding="utf-8"?>
-<w:numbering xmlns:wpc="http://schemas.microsoft.com/office/word/2010/wordprocessingCanvas" xmlns:cx="http://schemas.microsoft.com/office/drawing/2014/chartex" xmlns:cx1="http://schemas.microsoft.com/office/drawing/2015/9/8/chartex" xmlns:cx2="http://schemas.microsoft.com/office/drawing/2015/10/21/chartex" xmlns:cx3="http://schemas.microsoft.com/office/drawing/2016/5/9/chartex" xmlns:cx4="http://schemas.microsoft.com/office/drawing/2016/5/10/chartex" xmlns:cx5="http://schemas.microsoft.com/office/drawing/2016/5/11/chartex" xmlns:cx6="http://schemas.microsoft.com/office/drawing/2016/5/12/chartex" xmlns:cx7="http://schemas.microsoft.com/office/drawing/2016/5/13/chartex" xmlns:cx8="http://schemas.microsoft.com/office/drawing/2016/5/14/chartex" xmlns:mc="http://schemas.openxmlformats.org/markup-compatibility/2006" xmlns:aink="http://schemas.microsoft.com/office/drawing/2016/ink" xmlns:am3d="http://schemas.microsoft.com/office/drawing/2017/model3d" xmlns:o="urn:schemas-microsoft-com:office:office" xmlns:oel="http://schemas.microsoft.com/office/2019/extlst" xmlns:r="http://schemas.openxmlformats.org/officeDocument/2006/relationships" xmlns:m="http://schemas.openxmlformats.org/officeDocument/2006/math" xmlns:v="urn:schemas-microsoft-com:vml" xmlns:wp14="http://schemas.microsoft.com/office/word/2010/wordprocessingDrawing" xmlns:wp="http://schemas.openxmlformats.org/drawingml/2006/wordprocessingDrawing" xmlns:w10="urn:schemas-microsoft-com:office:word" xmlns:w="http://schemas.openxmlformats.org/wordprocessingml/2006/main" xmlns:w14="http://schemas.microsoft.com/office/word/2010/wordml" xmlns:w15="http://schemas.microsoft.com/office/word/2012/wordml" xmlns:w16cex="http://schemas.microsoft.com/office/word/2018/wordml/cex" xmlns:w16cid="http://schemas.microsoft.com/office/word/2016/wordml/cid" xmlns:w16="http://schemas.microsoft.com/office/word/2018/wordml" xmlns:w16sdtdh="http://schemas.microsoft.com/office/word/2020/wordml/sdtdatahash" xmlns:w16se="http://schemas.microsoft.com/office/word/2015/wordml/symex" xmlns:wpg="http://schemas.microsoft.com/office/word/2010/wordprocessingGroup" xmlns:wpi="http://schemas.microsoft.com/office/word/2010/wordprocessingInk" xmlns:wne="http://schemas.microsoft.com/office/word/2006/wordml" xmlns:wps="http://schemas.microsoft.com/office/word/2010/wordprocessingShape" mc:Ignorable="w14 w15 w16se w16cid w16 w16cex w16sdtdh wp14">
+<w:numbering xmlns:wpc="http://schemas.microsoft.com/office/word/2010/wordprocessingCanvas" xmlns:cx="http://schemas.microsoft.com/office/drawing/2014/chartex" xmlns:cx1="http://schemas.microsoft.com/office/drawing/2015/9/8/chartex" xmlns:cx2="http://schemas.microsoft.com/office/drawing/2015/10/21/chartex" xmlns:cx3="http://schemas.microsoft.com/office/drawing/2016/5/9/chartex" xmlns:cx4="http://schemas.microsoft.com/office/drawing/2016/5/10/chartex" xmlns:cx5="http://schemas.microsoft.com/office/drawing/2016/5/11/chartex" xmlns:cx6="http://schemas.microsoft.com/office/drawing/2016/5/12/chartex" xmlns:cx7="http://schemas.microsoft.com/office/drawing/2016/5/13/chartex" xmlns:cx8="http://schemas.microsoft.com/office/drawing/2016/5/14/chartex" xmlns:mc="http://schemas.openxmlformats.org/markup-compatibility/2006" xmlns:aink="http://schemas.microsoft.com/office/drawing/2016/ink" xmlns:am3d="http://schemas.microsoft.com/office/drawing/2017/model3d" xmlns:o="urn:schemas-microsoft-com:office:office" xmlns:r="http://schemas.openxmlformats.org/officeDocument/2006/relationships" xmlns:m="http://schemas.openxmlformats.org/officeDocument/2006/math" xmlns:v="urn:schemas-microsoft-com:vml" xmlns:wp14="http://schemas.microsoft.com/office/word/2010/wordprocessingDrawing" xmlns:wp="http://schemas.openxmlformats.org/drawingml/2006/wordprocessingDrawing" xmlns:w10="urn:schemas-microsoft-com:office:word" xmlns:w="http://schemas.openxmlformats.org/wordprocessingml/2006/main" xmlns:w14="http://schemas.microsoft.com/office/word/2010/wordml" xmlns:w15="http://schemas.microsoft.com/office/word/2012/wordml" xmlns:w16cid="http://schemas.microsoft.com/office/word/2016/wordml/cid" xmlns:w16se="http://schemas.microsoft.com/office/word/2015/wordml/symex" xmlns:wpg="http://schemas.microsoft.com/office/word/2010/wordprocessingGroup" xmlns:wpi="http://schemas.microsoft.com/office/word/2010/wordprocessingInk" xmlns:wne="http://schemas.microsoft.com/office/word/2006/wordml" xmlns:wps="http://schemas.microsoft.com/office/word/2010/wordprocessingShape" mc:Ignorable="w14 w15 w16se w16cid wp14">
   <w:abstractNum w:abstractNumId="0" w15:restartNumberingAfterBreak="0">
     <w:nsid w:val="0EC670FC"/>
     <w:multiLevelType w:val="hybridMultilevel"/>
@@ -17569,29 +16816,29 @@
       </w:pPr>
     </w:lvl>
   </w:abstractNum>
-  <w:num w:numId="1" w16cid:durableId="1050807767">
+  <w:num w:numId="1">
     <w:abstractNumId w:val="1"/>
   </w:num>
-  <w:num w:numId="2" w16cid:durableId="625699726">
+  <w:num w:numId="2">
     <w:abstractNumId w:val="0"/>
   </w:num>
-  <w:num w:numId="3" w16cid:durableId="1407728289">
+  <w:num w:numId="3">
     <w:abstractNumId w:val="2"/>
   </w:num>
-  <w:num w:numId="4" w16cid:durableId="866484122">
+  <w:num w:numId="4">
     <w:abstractNumId w:val="4"/>
   </w:num>
-  <w:num w:numId="5" w16cid:durableId="1125928922">
+  <w:num w:numId="5">
     <w:abstractNumId w:val="3"/>
   </w:num>
-  <w:num w:numId="6" w16cid:durableId="997463492">
+  <w:num w:numId="6">
     <w:abstractNumId w:val="5"/>
   </w:num>
 </w:numbering>
 </file>
 
 <file path=word/styles.xml><?xml version="1.0" encoding="utf-8"?>
-<w:styles xmlns:mc="http://schemas.openxmlformats.org/markup-compatibility/2006" xmlns:r="http://schemas.openxmlformats.org/officeDocument/2006/relationships" xmlns:w="http://schemas.openxmlformats.org/wordprocessingml/2006/main" xmlns:w14="http://schemas.microsoft.com/office/word/2010/wordml" xmlns:w15="http://schemas.microsoft.com/office/word/2012/wordml" xmlns:w16cex="http://schemas.microsoft.com/office/word/2018/wordml/cex" xmlns:w16cid="http://schemas.microsoft.com/office/word/2016/wordml/cid" xmlns:w16="http://schemas.microsoft.com/office/word/2018/wordml" xmlns:w16sdtdh="http://schemas.microsoft.com/office/word/2020/wordml/sdtdatahash" xmlns:w16se="http://schemas.microsoft.com/office/word/2015/wordml/symex" mc:Ignorable="w14 w15 w16se w16cid w16 w16cex w16sdtdh">
+<w:styles xmlns:mc="http://schemas.openxmlformats.org/markup-compatibility/2006" xmlns:r="http://schemas.openxmlformats.org/officeDocument/2006/relationships" xmlns:w="http://schemas.openxmlformats.org/wordprocessingml/2006/main" xmlns:w14="http://schemas.microsoft.com/office/word/2010/wordml" xmlns:w15="http://schemas.microsoft.com/office/word/2012/wordml" xmlns:w16cid="http://schemas.microsoft.com/office/word/2016/wordml/cid" xmlns:w16se="http://schemas.microsoft.com/office/word/2015/wordml/symex" mc:Ignorable="w14 w15 w16se w16cid">
   <w:docDefaults>
     <w:rPrDefault>
       <w:rPr>
@@ -17601,7 +16848,7 @@
     </w:rPrDefault>
     <w:pPrDefault/>
   </w:docDefaults>
-  <w:latentStyles w:defLockedState="0" w:defUIPriority="99" w:defSemiHidden="0" w:defUnhideWhenUsed="0" w:defQFormat="0" w:count="376">
+  <w:latentStyles w:defLockedState="0" w:defUIPriority="99" w:defSemiHidden="0" w:defUnhideWhenUsed="0" w:defQFormat="0" w:count="375">
     <w:lsdException w:name="Normal" w:uiPriority="0" w:qFormat="1"/>
     <w:lsdException w:name="heading 1" w:uiPriority="9" w:qFormat="1"/>
     <w:lsdException w:name="heading 2" w:semiHidden="1" w:uiPriority="9" w:unhideWhenUsed="1" w:qFormat="1"/>
@@ -17977,7 +17224,6 @@
     <w:lsdException w:name="Smart Hyperlink" w:semiHidden="1" w:unhideWhenUsed="1"/>
     <w:lsdException w:name="Hashtag" w:semiHidden="1" w:unhideWhenUsed="1"/>
     <w:lsdException w:name="Unresolved Mention" w:semiHidden="1" w:unhideWhenUsed="1"/>
-    <w:lsdException w:name="Smart Link" w:semiHidden="1" w:unhideWhenUsed="1"/>
   </w:latentStyles>
   <w:style w:type="paragraph" w:default="1" w:styleId="Normal">
     <w:name w:val="Normal"/>
@@ -18622,7 +17868,7 @@
 </file>
 
 <file path=customXml/itemProps2.xml><?xml version="1.0" encoding="utf-8"?>
-<ds:datastoreItem xmlns:ds="http://schemas.openxmlformats.org/officeDocument/2006/customXml" ds:itemID="{7D850A35-77E3-4B4D-8E7F-D7A9B6789FDF}">
+<ds:datastoreItem xmlns:ds="http://schemas.openxmlformats.org/officeDocument/2006/customXml" ds:itemID="{2EB4DC26-607A-4E3D-914C-D797E1AB6E29}">
   <ds:schemaRefs>
     <ds:schemaRef ds:uri="http://schemas.openxmlformats.org/officeDocument/2006/bibliography"/>
   </ds:schemaRefs>

</xml_diff>

<commit_message>
Issue #122 - Imported IT account
</commit_message>
<xml_diff>
--- a/OnlineAuction/Documents/Documents/User Manual.docx
+++ b/OnlineAuction/Documents/Documents/User Manual.docx
@@ -2269,6 +2269,7 @@
         <w:rPr>
           <w:rFonts w:eastAsia="Arial"/>
         </w:rPr>
+        <w:lastRenderedPageBreak/>
         <w:t>Getting Started</w:t>
       </w:r>
       <w:bookmarkEnd w:id="0"/>
@@ -2817,6 +2818,125 @@
           <w:szCs w:val="22"/>
         </w:rPr>
         <w:t>thisismypass</w:t>
+      </w:r>
+      <w:proofErr w:type="spellEnd"/>
+    </w:p>
+    <w:p>
+      <w:pPr>
+        <w:spacing w:line="276" w:lineRule="auto"/>
+        <w:rPr>
+          <w:rFonts w:ascii="Courier New" w:eastAsia="Arial" w:hAnsi="Courier New" w:cs="Courier New"/>
+          <w:color w:val="000000"/>
+          <w:sz w:val="22"/>
+          <w:szCs w:val="22"/>
+        </w:rPr>
+      </w:pPr>
+    </w:p>
+    <w:p>
+      <w:pPr>
+        <w:spacing w:line="276" w:lineRule="auto"/>
+        <w:rPr>
+          <w:rFonts w:ascii="Courier New" w:eastAsia="Arial" w:hAnsi="Courier New" w:cs="Courier New"/>
+          <w:b/>
+          <w:bCs/>
+          <w:color w:val="000000"/>
+          <w:sz w:val="24"/>
+          <w:szCs w:val="24"/>
+        </w:rPr>
+      </w:pPr>
+      <w:r>
+        <w:rPr>
+          <w:rFonts w:ascii="Courier New" w:eastAsia="Arial" w:hAnsi="Courier New" w:cs="Courier New"/>
+          <w:b/>
+          <w:bCs/>
+          <w:color w:val="000000"/>
+          <w:sz w:val="24"/>
+          <w:szCs w:val="24"/>
+        </w:rPr>
+        <w:t xml:space="preserve">IT </w:t>
+      </w:r>
+      <w:r>
+        <w:rPr>
+          <w:rFonts w:ascii="Courier New" w:eastAsia="Arial" w:hAnsi="Courier New" w:cs="Courier New"/>
+          <w:b/>
+          <w:bCs/>
+          <w:color w:val="000000"/>
+          <w:sz w:val="24"/>
+          <w:szCs w:val="24"/>
+        </w:rPr>
+        <w:t>User Account</w:t>
+      </w:r>
+      <w:r>
+        <w:rPr>
+          <w:rFonts w:ascii="Courier New" w:eastAsia="Arial" w:hAnsi="Courier New" w:cs="Courier New"/>
+          <w:b/>
+          <w:bCs/>
+          <w:color w:val="000000"/>
+          <w:sz w:val="24"/>
+          <w:szCs w:val="24"/>
+        </w:rPr>
+        <w:t>:</w:t>
+      </w:r>
+    </w:p>
+    <w:p>
+      <w:pPr>
+        <w:spacing w:line="276" w:lineRule="auto"/>
+        <w:rPr>
+          <w:rFonts w:ascii="Courier New" w:eastAsia="Arial" w:hAnsi="Courier New" w:cs="Courier New"/>
+          <w:color w:val="000000"/>
+          <w:sz w:val="22"/>
+          <w:szCs w:val="22"/>
+        </w:rPr>
+      </w:pPr>
+      <w:r>
+        <w:rPr>
+          <w:rFonts w:ascii="Courier New" w:eastAsia="Arial" w:hAnsi="Courier New" w:cs="Courier New"/>
+          <w:color w:val="000000"/>
+          <w:sz w:val="22"/>
+          <w:szCs w:val="22"/>
+        </w:rPr>
+        <w:t xml:space="preserve">Username: </w:t>
+      </w:r>
+      <w:proofErr w:type="spellStart"/>
+      <w:r>
+        <w:rPr>
+          <w:rFonts w:ascii="Courier New" w:eastAsia="Arial" w:hAnsi="Courier New" w:cs="Courier New"/>
+          <w:color w:val="000000"/>
+          <w:sz w:val="22"/>
+          <w:szCs w:val="22"/>
+        </w:rPr>
+        <w:t>ITstaff</w:t>
+      </w:r>
+      <w:proofErr w:type="spellEnd"/>
+    </w:p>
+    <w:p>
+      <w:pPr>
+        <w:spacing w:line="276" w:lineRule="auto"/>
+        <w:rPr>
+          <w:rFonts w:ascii="Courier New" w:eastAsia="Arial" w:hAnsi="Courier New" w:cs="Courier New"/>
+          <w:color w:val="000000"/>
+          <w:sz w:val="22"/>
+          <w:szCs w:val="22"/>
+        </w:rPr>
+      </w:pPr>
+      <w:r>
+        <w:rPr>
+          <w:rFonts w:ascii="Courier New" w:eastAsia="Arial" w:hAnsi="Courier New" w:cs="Courier New"/>
+          <w:color w:val="000000"/>
+          <w:sz w:val="22"/>
+          <w:szCs w:val="22"/>
+        </w:rPr>
+        <w:t xml:space="preserve">Password: </w:t>
+      </w:r>
+      <w:proofErr w:type="spellStart"/>
+      <w:r>
+        <w:rPr>
+          <w:rFonts w:ascii="Courier New" w:eastAsia="Arial" w:hAnsi="Courier New" w:cs="Courier New"/>
+          <w:color w:val="000000"/>
+          <w:sz w:val="22"/>
+          <w:szCs w:val="22"/>
+        </w:rPr>
+        <w:t>ITpass</w:t>
       </w:r>
       <w:proofErr w:type="spellEnd"/>
     </w:p>
@@ -3724,6 +3844,7 @@
           <w:sz w:val="22"/>
           <w:szCs w:val="22"/>
         </w:rPr>
+        <w:lastRenderedPageBreak/>
         <w:t>Email.</w:t>
       </w:r>
     </w:p>
@@ -4243,6 +4364,7 @@
         <w:rPr>
           <w:rFonts w:eastAsia="Arial"/>
         </w:rPr>
+        <w:lastRenderedPageBreak/>
         <w:t>Email Verification</w:t>
       </w:r>
       <w:bookmarkEnd w:id="3"/>
@@ -5519,7 +5641,17 @@
           <w:sz w:val="22"/>
           <w:szCs w:val="22"/>
         </w:rPr>
-        <w:t>take the user through the processes of listing an item</w:t>
+        <w:t xml:space="preserve">take the </w:t>
+      </w:r>
+      <w:r>
+        <w:rPr>
+          <w:rFonts w:ascii="Courier New" w:eastAsia="Arial" w:hAnsi="Courier New" w:cs="Courier New"/>
+          <w:color w:val="000000"/>
+          <w:sz w:val="22"/>
+          <w:szCs w:val="22"/>
+        </w:rPr>
+        <w:lastRenderedPageBreak/>
+        <w:t>user through the processes of listing an item</w:t>
       </w:r>
       <w:r>
         <w:rPr>
@@ -5826,6 +5958,7 @@
         <w:rPr>
           <w:noProof/>
         </w:rPr>
+        <w:lastRenderedPageBreak/>
         <w:drawing>
           <wp:inline distT="0" distB="0" distL="0" distR="0" wp14:anchorId="193739BF" wp14:editId="788F3AF2">
             <wp:extent cx="5943600" cy="2888615"/>
@@ -6070,6 +6203,7 @@
           <w:sz w:val="22"/>
           <w:szCs w:val="22"/>
         </w:rPr>
+        <w:lastRenderedPageBreak/>
         <w:t>The Social tab allows a user to add other users as a friend.</w:t>
       </w:r>
       <w:r>
@@ -6117,7 +6251,7 @@
           <w:noProof/>
         </w:rPr>
         <w:drawing>
-          <wp:inline distT="0" distB="0" distL="0" distR="0" wp14:anchorId="78704AB6" wp14:editId="46ACAC13">
+          <wp:inline distT="0" distB="0" distL="0" distR="0" wp14:anchorId="78704AB6" wp14:editId="3136B81B">
             <wp:extent cx="5943600" cy="3000375"/>
             <wp:effectExtent l="0" t="0" r="0" b="9525"/>
             <wp:docPr id="790259198" name="Picture 1" descr="A screenshot of a computer&#10;&#10;Description automatically generated"/>
@@ -6346,6 +6480,7 @@
         <w:rPr>
           <w:noProof/>
         </w:rPr>
+        <w:lastRenderedPageBreak/>
         <w:drawing>
           <wp:inline distT="0" distB="0" distL="0" distR="0" wp14:anchorId="4EE982BA" wp14:editId="3EC256F6">
             <wp:extent cx="5943600" cy="2646045"/>
@@ -6437,16 +6572,7 @@
           <w:sz w:val="18"/>
           <w:szCs w:val="18"/>
         </w:rPr>
-        <w:t>8.</w:t>
-      </w:r>
-      <w:r>
-        <w:rPr>
-          <w:rFonts w:ascii="Courier New" w:eastAsia="Arial" w:hAnsi="Courier New" w:cs="Courier New"/>
-          <w:color w:val="0070C0"/>
-          <w:sz w:val="18"/>
-          <w:szCs w:val="18"/>
-        </w:rPr>
-        <w:t>3</w:t>
+        <w:t>8.3</w:t>
       </w:r>
     </w:p>
     <w:p>
@@ -6768,6 +6894,7 @@
         <w:rPr>
           <w:noProof/>
         </w:rPr>
+        <w:lastRenderedPageBreak/>
         <w:drawing>
           <wp:inline distT="0" distB="0" distL="0" distR="0" wp14:anchorId="2711E3E9" wp14:editId="051C4FC1">
             <wp:extent cx="5943600" cy="2874645"/>
@@ -7101,6 +7228,7 @@
         <w:rPr>
           <w:noProof/>
         </w:rPr>
+        <w:lastRenderedPageBreak/>
         <w:drawing>
           <wp:inline distT="0" distB="0" distL="0" distR="0" wp14:anchorId="597DFE36" wp14:editId="68849D37">
             <wp:extent cx="4041169" cy="3048000"/>
@@ -7524,7 +7652,17 @@
           <w:sz w:val="22"/>
           <w:szCs w:val="22"/>
         </w:rPr>
-        <w:t xml:space="preserve"> when deleting, editing, or adding new card details.</w:t>
+        <w:t xml:space="preserve"> when </w:t>
+      </w:r>
+      <w:r>
+        <w:rPr>
+          <w:rFonts w:ascii="Courier New" w:eastAsia="Arial" w:hAnsi="Courier New" w:cs="Courier New"/>
+          <w:color w:val="000000"/>
+          <w:sz w:val="22"/>
+          <w:szCs w:val="22"/>
+        </w:rPr>
+        <w:lastRenderedPageBreak/>
+        <w:t>deleting, editing, or adding new card details.</w:t>
       </w:r>
       <w:r>
         <w:rPr>
@@ -7846,6 +7984,7 @@
         <w:rPr>
           <w:noProof/>
         </w:rPr>
+        <w:lastRenderedPageBreak/>
         <w:drawing>
           <wp:inline distT="0" distB="0" distL="0" distR="0" wp14:anchorId="27E5685F" wp14:editId="12AA64E9">
             <wp:extent cx="5943600" cy="1842770"/>
@@ -8440,6 +8579,7 @@
           <w:sz w:val="22"/>
           <w:szCs w:val="22"/>
         </w:rPr>
+        <w:lastRenderedPageBreak/>
         <w:drawing>
           <wp:inline distT="0" distB="0" distL="0" distR="0" wp14:anchorId="361DEB9D" wp14:editId="5AF2F9DF">
             <wp:extent cx="2505075" cy="3676211"/>
@@ -8753,6 +8893,7 @@
         <w:rPr>
           <w:noProof/>
         </w:rPr>
+        <w:lastRenderedPageBreak/>
         <w:drawing>
           <wp:inline distT="0" distB="0" distL="0" distR="0" wp14:anchorId="33FB1230" wp14:editId="5E2E8A52">
             <wp:extent cx="5943600" cy="1249680"/>
@@ -9139,6 +9280,7 @@
         <w:rPr>
           <w:noProof/>
         </w:rPr>
+        <w:lastRenderedPageBreak/>
         <w:drawing>
           <wp:inline distT="0" distB="0" distL="0" distR="0" wp14:anchorId="1D389A1F" wp14:editId="5E9D9146">
             <wp:extent cx="5943600" cy="2882900"/>
@@ -9421,6 +9563,7 @@
         <w:rPr>
           <w:noProof/>
         </w:rPr>
+        <w:lastRenderedPageBreak/>
         <w:drawing>
           <wp:inline distT="0" distB="0" distL="0" distR="0" wp14:anchorId="28EA8DC7" wp14:editId="134F1D36">
             <wp:extent cx="3381375" cy="1824339"/>
@@ -9717,6 +9860,7 @@
         <w:rPr>
           <w:noProof/>
         </w:rPr>
+        <w:lastRenderedPageBreak/>
         <w:drawing>
           <wp:inline distT="0" distB="0" distL="0" distR="0" wp14:anchorId="75479F0F" wp14:editId="3F86D273">
             <wp:extent cx="4314825" cy="3780543"/>
@@ -9902,6 +10046,7 @@
         <w:rPr>
           <w:noProof/>
         </w:rPr>
+        <w:lastRenderedPageBreak/>
         <w:drawing>
           <wp:inline distT="0" distB="0" distL="0" distR="0" wp14:anchorId="5720AF64" wp14:editId="5B23EA58">
             <wp:extent cx="5943600" cy="3081655"/>
@@ -10076,6 +10221,7 @@
         <w:rPr>
           <w:noProof/>
         </w:rPr>
+        <w:lastRenderedPageBreak/>
         <w:drawing>
           <wp:inline distT="0" distB="0" distL="0" distR="0" wp14:anchorId="7EE44C0D" wp14:editId="6EEBC3CE">
             <wp:extent cx="5943600" cy="2532380"/>
@@ -10363,6 +10509,7 @@
         <w:rPr>
           <w:noProof/>
         </w:rPr>
+        <w:lastRenderedPageBreak/>
         <w:drawing>
           <wp:inline distT="0" distB="0" distL="0" distR="0" wp14:anchorId="1C32B063" wp14:editId="0247AC90">
             <wp:extent cx="5943600" cy="1410335"/>
@@ -10656,7 +10803,18 @@
           <w:sz w:val="22"/>
           <w:szCs w:val="22"/>
         </w:rPr>
-        <w:t xml:space="preserve">If the buyer is not satisfied with their purchase, they are eligible for a refund if they navigate to the “Need Help?” tab in the Header. From there, the buyer can click on “Refund” to be directed to the refund page. </w:t>
+        <w:t xml:space="preserve">If the buyer is not satisfied with their purchase, they are eligible for a refund if they navigate to the “Need Help?” tab in the Header. </w:t>
+      </w:r>
+      <w:r>
+        <w:rPr>
+          <w:rFonts w:ascii="Courier New" w:eastAsia="Arial" w:hAnsi="Courier New" w:cs="Courier New"/>
+          <w:bCs/>
+          <w:color w:val="000000"/>
+          <w:sz w:val="22"/>
+          <w:szCs w:val="22"/>
+        </w:rPr>
+        <w:lastRenderedPageBreak/>
+        <w:t xml:space="preserve">From there, the buyer can click on “Refund” to be directed to the refund page. </w:t>
       </w:r>
       <w:r>
         <w:rPr>
@@ -11039,6 +11197,7 @@
           <w:sz w:val="22"/>
           <w:szCs w:val="22"/>
         </w:rPr>
+        <w:lastRenderedPageBreak/>
         <w:drawing>
           <wp:inline distT="0" distB="0" distL="0" distR="0" wp14:anchorId="2770A34F" wp14:editId="2735CFA3">
             <wp:extent cx="4744112" cy="2857899"/>
@@ -11352,6 +11511,7 @@
           <w:rFonts w:ascii="Courier New" w:eastAsia="Arial" w:hAnsi="Courier New" w:cs="Courier New"/>
           <w:sz w:val="22"/>
         </w:rPr>
+        <w:lastRenderedPageBreak/>
         <w:t>In order to manually bid, the user will have to click “Bid Now” on the market listing page. This opens up the bid modal and manual bidding is selected by default. The user can then place a bid (ranging from $0.01 to $20.00) that will be added to the product’s auction price.</w:t>
       </w:r>
     </w:p>
@@ -11541,6 +11701,7 @@
         <w:rPr>
           <w:rFonts w:eastAsia="Arial"/>
         </w:rPr>
+        <w:lastRenderedPageBreak/>
         <w:t>Watchlist Manual</w:t>
       </w:r>
       <w:bookmarkEnd w:id="13"/>
@@ -11920,6 +12081,7 @@
           <w:sz w:val="22"/>
           <w:szCs w:val="22"/>
         </w:rPr>
+        <w:lastRenderedPageBreak/>
         <w:drawing>
           <wp:inline distT="0" distB="0" distL="0" distR="0" wp14:anchorId="2E0E9BF9" wp14:editId="286B0DC3">
             <wp:extent cx="4277892" cy="1431852"/>
@@ -12318,6 +12480,7 @@
           <w:sz w:val="22"/>
           <w:szCs w:val="22"/>
         </w:rPr>
+        <w:lastRenderedPageBreak/>
         <w:t xml:space="preserve">The created ticket as </w:t>
       </w:r>
       <w:r>
@@ -12631,7 +12794,7 @@
           <w:szCs w:val="22"/>
         </w:rPr>
         <w:drawing>
-          <wp:inline distT="0" distB="0" distL="0" distR="0" wp14:anchorId="584CC0B4" wp14:editId="307CCC9C">
+          <wp:inline distT="0" distB="0" distL="0" distR="0" wp14:anchorId="584CC0B4" wp14:editId="43B27B73">
             <wp:extent cx="5585901" cy="2753654"/>
             <wp:effectExtent l="152400" t="152400" r="358140" b="370840"/>
             <wp:docPr id="34" name="Picture 34"/>
@@ -12752,6 +12915,7 @@
         <w:rPr>
           <w:rFonts w:eastAsia="Arial"/>
         </w:rPr>
+        <w:lastRenderedPageBreak/>
         <w:t>Ticketing System - Admin Perspective</w:t>
       </w:r>
       <w:bookmarkEnd w:id="16"/>
@@ -13202,6 +13366,7 @@
           <w:sz w:val="22"/>
           <w:szCs w:val="22"/>
         </w:rPr>
+        <w:lastRenderedPageBreak/>
         <w:drawing>
           <wp:inline distT="0" distB="0" distL="0" distR="0" wp14:anchorId="0CA8F600" wp14:editId="173302D0">
             <wp:extent cx="5506528" cy="1086269"/>
@@ -13680,6 +13845,7 @@
         <w:rPr>
           <w:rFonts w:eastAsia="Arial"/>
         </w:rPr>
+        <w:lastRenderedPageBreak/>
         <w:t>View</w:t>
       </w:r>
       <w:r>
@@ -14143,6 +14309,7 @@
           <w:sz w:val="22"/>
           <w:szCs w:val="22"/>
         </w:rPr>
+        <w:lastRenderedPageBreak/>
         <w:drawing>
           <wp:inline distT="0" distB="0" distL="0" distR="0" wp14:anchorId="639EC7E7" wp14:editId="2D146481">
             <wp:extent cx="3668233" cy="3003798"/>
@@ -14505,6 +14672,7 @@
           <w:sz w:val="22"/>
           <w:szCs w:val="22"/>
         </w:rPr>
+        <w:lastRenderedPageBreak/>
         <w:t>G: Work with us – This directs to a page where anyone can submit an online application</w:t>
       </w:r>
     </w:p>
@@ -14863,7 +15031,16 @@
           <w:sz w:val="22"/>
           <w:szCs w:val="22"/>
         </w:rPr>
-        <w:t>Once you log in you will be brought to the home page – if your role is an employee, you will be brough to the employee page. The home page has several buttons at the top which can lead you to different pages on the site. The User Account page allows you to view your account information, simply click on this button to view this page. The buttons below this are Create Widget, Logout, and Messages. Create Widget will allow you to make a posting on the site for you and other users to view. This will be covered in more detail in a later section. Logout will log you out of your current session and return you to the login index screen. Messages will take you to the messaging page to see messages from other users. This page will be covered in a later section.</w:t>
+        <w:t xml:space="preserve">Once you log in you will be brought to the home page – if your role is an employee, you will be brough to the employee page. The home page has several buttons at the top which can lead you to different pages on the site. The User Account page allows you to view your account information, simply click on this button to view this page. The </w:t>
+      </w:r>
+      <w:r>
+        <w:rPr>
+          <w:rFonts w:ascii="Courier New" w:eastAsia="Arial" w:hAnsi="Courier New" w:cs="Courier New"/>
+          <w:sz w:val="22"/>
+          <w:szCs w:val="22"/>
+        </w:rPr>
+        <w:lastRenderedPageBreak/>
+        <w:t>buttons below this are Create Widget, Logout, and Messages. Create Widget will allow you to make a posting on the site for you and other users to view. This will be covered in more detail in a later section. Logout will log you out of your current session and return you to the login index screen. Messages will take you to the messaging page to see messages from other users. This page will be covered in a later section.</w:t>
       </w:r>
     </w:p>
     <w:p>
@@ -15050,6 +15227,7 @@
           <w:sz w:val="22"/>
           <w:szCs w:val="22"/>
         </w:rPr>
+        <w:lastRenderedPageBreak/>
         <w:t>D: (NOT DONE YET) This tick will highlight all the message panes in red. Once highlighted you can deselect some or click “B” to send all the red message panes to the trash.</w:t>
       </w:r>
     </w:p>
@@ -15306,7 +15484,16 @@
           <w:sz w:val="22"/>
           <w:szCs w:val="22"/>
         </w:rPr>
-        <w:t>Payment information is used to add the credit card that you will use to purchase items from the marketplace. Navigate to the “User Account” page as described in the User Account section. Press the “Update Payment Details” button as shown in the below figure.</w:t>
+        <w:t xml:space="preserve">Payment information is used to add the credit card that you will use to purchase items from the marketplace. Navigate to the “User Account” page as described in the User Account section. Press the “Update </w:t>
+      </w:r>
+      <w:r>
+        <w:rPr>
+          <w:rFonts w:ascii="Courier New" w:eastAsia="Arial" w:hAnsi="Courier New" w:cs="Courier New"/>
+          <w:sz w:val="22"/>
+          <w:szCs w:val="22"/>
+        </w:rPr>
+        <w:lastRenderedPageBreak/>
+        <w:t>Payment Details” button as shown in the below figure.</w:t>
       </w:r>
       <w:r>
         <w:rPr>
@@ -15544,6 +15731,7 @@
           <w:sz w:val="32"/>
           <w:szCs w:val="32"/>
         </w:rPr>
+        <w:lastRenderedPageBreak/>
         <w:t>Selling Manual Notes:</w:t>
       </w:r>
     </w:p>
@@ -15784,7 +15972,16 @@
           <w:sz w:val="22"/>
           <w:szCs w:val="22"/>
         </w:rPr>
-        <w:t>The employee page is the hub for the employees of this website. The admin role is the master controller and can see and do every task. The customer service and quality control roles have access to issues that users run into in the form of tickets. Tickets will contain a description of what occurred and the entities that were involved. The hiring agent can use the employee page to go over any of the applications that have been submitted to the website. Lastly, the sales role with have numerical data gathered from users, sellers, buys, etc.  represented in various charts and tables for analysis and statistics.</w:t>
+        <w:t xml:space="preserve">The employee page is the hub for the employees of this website. The admin role is the master controller and can see and do every task. The customer service and quality control roles have access to issues that users run into in the form of tickets. Tickets will contain a description of what occurred and the entities that were involved. The hiring agent can use the employee page to go over any of the applications that have been submitted to the website. Lastly, the sales role with have numerical data gathered from users, sellers, </w:t>
+      </w:r>
+      <w:r>
+        <w:rPr>
+          <w:rFonts w:ascii="Courier New" w:eastAsia="Arial" w:hAnsi="Courier New" w:cs="Courier New"/>
+          <w:sz w:val="22"/>
+          <w:szCs w:val="22"/>
+        </w:rPr>
+        <w:lastRenderedPageBreak/>
+        <w:t>buys, etc.  represented in various charts and tables for analysis and statistics.</w:t>
       </w:r>
     </w:p>
     <w:p>
@@ -16074,7 +16271,16 @@
           <w:sz w:val="22"/>
           <w:szCs w:val="22"/>
         </w:rPr>
-        <w:t xml:space="preserve"> the tickets created by users is shown.  This page shows a few more details, such as the user who reported the ticket, the level of the ticket, which is determined by the role of the administrator that the ticket was assigned to. Updating the Assignee will update who the ticket is being controlled by.  Only the Assignee </w:t>
+        <w:t xml:space="preserve"> the tickets created by users is shown.  This page shows a few more </w:t>
+      </w:r>
+      <w:r>
+        <w:rPr>
+          <w:rFonts w:ascii="Courier New" w:eastAsia="Arial" w:hAnsi="Courier New" w:cs="Courier New"/>
+          <w:sz w:val="22"/>
+          <w:szCs w:val="22"/>
+        </w:rPr>
+        <w:lastRenderedPageBreak/>
+        <w:t xml:space="preserve">details, such as the user who reported the ticket, the level of the ticket, which is determined by the role of the administrator that the ticket was assigned to. Updating the Assignee will update who the ticket is being controlled by.  Only the Assignee </w:t>
       </w:r>
       <w:r>
         <w:rPr>
@@ -16436,6 +16642,7 @@
           <w:sz w:val="22"/>
           <w:szCs w:val="22"/>
         </w:rPr>
+        <w:lastRenderedPageBreak/>
         <w:t>Figure - Widgets Category Details</w:t>
       </w:r>
     </w:p>
@@ -18147,28 +18354,28 @@
 </file>
 
 <file path=customXml/item1.xml><?xml version="1.0" encoding="utf-8"?>
+<b:Sources xmlns:b="http://schemas.openxmlformats.org/officeDocument/2006/bibliography" xmlns="http://schemas.openxmlformats.org/officeDocument/2006/bibliography" SelectedStyle="\APASixthEditionOfficeOnline.xsl" StyleName="APA" Version="6"/>
+</file>
+
+<file path=customXml/item2.xml><?xml version="1.0" encoding="utf-8"?>
 <go:gDocsCustomXmlDataStorage xmlns:go="http://customooxmlschemas.google.com/" xmlns:r="http://schemas.openxmlformats.org/officeDocument/2006/relationships">
   <go:docsCustomData xmlns:go="http://customooxmlschemas.google.com/" roundtripDataSignature="AMtx7mieEE/Vcj+VW5H6mQgVbDJhzRnQ5Q==">AMUW2mWrJLYVJdUyoDSCKRlbwsGs/Tsk4Dkm0lCIgl7zG6RGcVkh2jQHwSAByO9Lae3CNC9jP5f+4T1OEekecwzjxhwFILTcKZzrBgAnDOgNafY4/S3mIy8=</go:docsCustomData>
 </go:gDocsCustomXmlDataStorage>
 </file>
 
-<file path=customXml/item2.xml><?xml version="1.0" encoding="utf-8"?>
-<b:Sources xmlns:b="http://schemas.openxmlformats.org/officeDocument/2006/bibliography" xmlns="http://schemas.openxmlformats.org/officeDocument/2006/bibliography" SelectedStyle="\APASixthEditionOfficeOnline.xsl" StyleName="APA" Version="6"/>
+<file path=customXml/itemProps1.xml><?xml version="1.0" encoding="utf-8"?>
+<ds:datastoreItem xmlns:ds="http://schemas.openxmlformats.org/officeDocument/2006/customXml" ds:itemID="{6EA49287-20CC-4EAF-AAF2-8DE9FD6CDFDB}">
+  <ds:schemaRefs>
+    <ds:schemaRef ds:uri="http://schemas.openxmlformats.org/officeDocument/2006/bibliography"/>
+  </ds:schemaRefs>
+</ds:datastoreItem>
 </file>
 
-<file path=customXml/itemProps1.xml><?xml version="1.0" encoding="utf-8"?>
+<file path=customXml/itemProps2.xml><?xml version="1.0" encoding="utf-8"?>
 <ds:datastoreItem xmlns:ds="http://schemas.openxmlformats.org/officeDocument/2006/customXml" ds:itemID="{11111111-1234-1234-1234-123412341234}">
   <ds:schemaRefs>
     <ds:schemaRef ds:uri="http://customooxmlschemas.google.com/"/>
     <ds:schemaRef ds:uri="http://schemas.openxmlformats.org/officeDocument/2006/relationships"/>
   </ds:schemaRefs>
 </ds:datastoreItem>
-</file>
-
-<file path=customXml/itemProps2.xml><?xml version="1.0" encoding="utf-8"?>
-<ds:datastoreItem xmlns:ds="http://schemas.openxmlformats.org/officeDocument/2006/customXml" ds:itemID="{6EA49287-20CC-4EAF-AAF2-8DE9FD6CDFDB}">
-  <ds:schemaRefs>
-    <ds:schemaRef ds:uri="http://schemas.openxmlformats.org/officeDocument/2006/bibliography"/>
-  </ds:schemaRefs>
-</ds:datastoreItem>
 </file>
</xml_diff>